<commit_message>
post process separator results
</commit_message>
<xml_diff>
--- a/report/CS 597 Project Report.docx
+++ b/report/CS 597 Project Report.docx
@@ -2261,11 +2261,12 @@
     </w:p>
     <w:p>
       <w:pPr>
-        <w:jc w:val="both"/>
-      </w:pPr>
-      <w:r>
-        <w:t xml:space="preserve">1.1 </w:t>
-      </w:r>
+        <w:pStyle w:val="Subtitle"/>
+        <w:numPr>
+          <w:ilvl w:val="1"/>
+          <w:numId w:val="7"/>
+        </w:numPr>
+      </w:pPr>
       <w:r>
         <w:rPr>
           <w:rFonts w:hint="eastAsia"/>
@@ -2286,11 +2287,6 @@
       <w:pPr>
         <w:jc w:val="both"/>
       </w:pPr>
-    </w:p>
-    <w:p>
-      <w:pPr>
-        <w:jc w:val="both"/>
-      </w:pPr>
       <w:r>
         <w:t>A planar graph is a graph that can be drawn on the plane such that no edges cross each other. A plane graph can be defined as a planar graph with a mapping from every node to a point on a plane, and from every edge to a plane curve on that plane, such that the extreme points of each curve are the points mapped from its end nodes, and all curves are disjoint except on their extreme points</w:t>
       </w:r>
@@ -2349,6 +2345,11 @@
       <w:r>
         <w:t xml:space="preserve"> The correspondence between primal and dual edges easily extends to larger structures within any connected planar graph G, as summarized in the figure XX [1].</w:t>
       </w:r>
+    </w:p>
+    <w:p>
+      <w:pPr>
+        <w:jc w:val="both"/>
+      </w:pPr>
     </w:p>
     <w:p>
       <w:pPr>
@@ -2410,16 +2411,15 @@
     </w:p>
     <w:p>
       <w:pPr>
-        <w:jc w:val="both"/>
-      </w:pPr>
-      <w:r>
-        <w:t>1.2 Separators</w:t>
-      </w:r>
-    </w:p>
-    <w:p>
-      <w:pPr>
-        <w:jc w:val="both"/>
-      </w:pPr>
+        <w:pStyle w:val="Subtitle"/>
+        <w:numPr>
+          <w:ilvl w:val="1"/>
+          <w:numId w:val="7"/>
+        </w:numPr>
+      </w:pPr>
+      <w:r>
+        <w:t>Separators</w:t>
+      </w:r>
     </w:p>
     <w:p>
       <w:pPr>
@@ -2432,19 +2432,31 @@
         <w:rPr>
           <w:color w:val="000000" w:themeColor="text1"/>
         </w:rPr>
-        <w:t>A divide and conquer </w:t>
+        <w:t>A divide and conquer</w:t>
       </w:r>
       <w:r>
         <w:rPr>
           <w:color w:val="000000" w:themeColor="text1"/>
         </w:rPr>
+        <w:t xml:space="preserve"> </w:t>
+      </w:r>
+      <w:r>
+        <w:rPr>
+          <w:color w:val="000000" w:themeColor="text1"/>
+        </w:rPr>
         <w:t>algorithm</w:t>
       </w:r>
       <w:r>
         <w:rPr>
           <w:color w:val="000000" w:themeColor="text1"/>
         </w:rPr>
-        <w:t> works by recursively breaking down a problem into two or more sub-problems of the same type, until these become simple enough to be solved directly. The solutions to the sub-problems are then combined to give a s</w:t>
+        <w:t xml:space="preserve"> </w:t>
+      </w:r>
+      <w:r>
+        <w:rPr>
+          <w:color w:val="000000" w:themeColor="text1"/>
+        </w:rPr>
+        <w:t>works by recursively breaking down a problem into two or more sub-problems of the same type, until these become simple enough to be solved directly. The solutions to the sub-problems are then combined to give a s</w:t>
       </w:r>
       <w:r>
         <w:t xml:space="preserve">olution to the original problem [2]. </w:t>
@@ -2605,16 +2617,16 @@
     </w:p>
     <w:p>
       <w:pPr>
-        <w:jc w:val="both"/>
-      </w:pPr>
-      <w:r>
-        <w:t>1.3 R-division</w:t>
-      </w:r>
-    </w:p>
-    <w:p>
-      <w:pPr>
-        <w:jc w:val="both"/>
-      </w:pPr>
+        <w:pStyle w:val="Subtitle"/>
+        <w:numPr>
+          <w:ilvl w:val="1"/>
+          <w:numId w:val="7"/>
+        </w:numPr>
+      </w:pPr>
+      <w:r>
+        <w:lastRenderedPageBreak/>
+        <w:t>R-division</w:t>
+      </w:r>
     </w:p>
     <w:p>
       <w:pPr>
@@ -2624,7 +2636,6 @@
         </w:rPr>
       </w:pPr>
       <w:r>
-        <w:lastRenderedPageBreak/>
         <w:t>Separators are used to find a division of a graph, that is, a partition of the edge-set into two or more subsets, called regions.</w:t>
       </w:r>
       <w:r>
@@ -2921,12 +2932,36 @@
         <w:rPr>
           <w:color w:val="000000" w:themeColor="text1"/>
         </w:rPr>
-        <w:t xml:space="preserve"> Klein (2013) [Klein1] use</w:t>
+        <w:t xml:space="preserve"> Klein (</w:t>
       </w:r>
       <w:r>
         <w:rPr>
           <w:color w:val="000000" w:themeColor="text1"/>
         </w:rPr>
+        <w:t>1997</w:t>
+      </w:r>
+      <w:r>
+        <w:rPr>
+          <w:color w:val="000000" w:themeColor="text1"/>
+        </w:rPr>
+        <w:t>) [</w:t>
+      </w:r>
+      <w:r>
+        <w:rPr>
+          <w:color w:val="000000" w:themeColor="text1"/>
+        </w:rPr>
+        <w:t>10</w:t>
+      </w:r>
+      <w:r>
+        <w:rPr>
+          <w:color w:val="000000" w:themeColor="text1"/>
+        </w:rPr>
+        <w:t>] use</w:t>
+      </w:r>
+      <w:r>
+        <w:rPr>
+          <w:color w:val="000000" w:themeColor="text1"/>
+        </w:rPr>
         <w:t>s</w:t>
       </w:r>
       <w:r>
@@ -2976,28 +3011,25 @@
     </w:p>
     <w:p>
       <w:pPr>
-        <w:jc w:val="both"/>
+        <w:pStyle w:val="Subtitle"/>
+        <w:numPr>
+          <w:ilvl w:val="1"/>
+          <w:numId w:val="7"/>
+        </w:numPr>
         <w:rPr>
           <w:rFonts w:hint="eastAsia"/>
         </w:rPr>
       </w:pPr>
       <w:r>
-        <w:rPr>
-          <w:color w:val="000000" w:themeColor="text1"/>
-        </w:rPr>
-        <w:t xml:space="preserve">1.4 Single Source </w:t>
+        <w:t xml:space="preserve">Single Source </w:t>
       </w:r>
       <w:r>
         <w:rPr>
           <w:rFonts w:hint="eastAsia"/>
-          <w:color w:val="000000" w:themeColor="text1"/>
         </w:rPr>
         <w:t>S</w:t>
       </w:r>
       <w:r>
-        <w:rPr>
-          <w:color w:val="000000" w:themeColor="text1"/>
-        </w:rPr>
         <w:t>hortest Path</w:t>
       </w:r>
     </w:p>
@@ -3005,8 +3037,191 @@
       <w:pPr>
         <w:jc w:val="both"/>
       </w:pPr>
-      <w:bookmarkStart w:id="1" w:name="_GoBack"/>
-      <w:bookmarkEnd w:id="1"/>
+      <w:r>
+        <w:t xml:space="preserve">Single source shortest path (SSSP) problem can be solved in </w:t>
+      </w:r>
+      <w:proofErr w:type="gramStart"/>
+      <w:r>
+        <w:t>O(</w:t>
+      </w:r>
+      <w:proofErr w:type="gramEnd"/>
+      <w:r>
+        <w:t>N</w:t>
+      </w:r>
+      <w:r>
+        <w:t xml:space="preserve"> </w:t>
+      </w:r>
+      <w:r>
+        <w:t xml:space="preserve">logN) time with the classical </w:t>
+      </w:r>
+      <w:proofErr w:type="spellStart"/>
+      <w:r>
+        <w:t>Dijktra</w:t>
+      </w:r>
+      <w:proofErr w:type="spellEnd"/>
+      <w:r>
+        <w:t xml:space="preserve"> algorithm on general graphs with non-negative </w:t>
+      </w:r>
+      <w:r>
+        <w:t>edges</w:t>
+      </w:r>
+      <w:r>
+        <w:t xml:space="preserve"> </w:t>
+      </w:r>
+      <w:r>
+        <w:t xml:space="preserve">length. </w:t>
+      </w:r>
+      <w:r>
+        <w:t xml:space="preserve">With a suitable r-division in </w:t>
+      </w:r>
+      <w:proofErr w:type="gramStart"/>
+      <w:r>
+        <w:t>O(</w:t>
+      </w:r>
+      <w:proofErr w:type="gramEnd"/>
+      <w:r>
+        <w:t>N</w:t>
+      </w:r>
+      <w:r>
+        <w:t xml:space="preserve"> </w:t>
+      </w:r>
+      <w:r>
+        <w:t>logN) time, Frederickson (1987) [7] improve</w:t>
+      </w:r>
+      <w:r>
+        <w:t>s</w:t>
+      </w:r>
+      <w:r>
+        <w:t xml:space="preserve"> the time complexity to </w:t>
+      </w:r>
+      <m:oMath>
+        <m:r>
+          <w:rPr>
+            <w:rFonts w:ascii="Cambria Math" w:hAnsi="Cambria Math"/>
+          </w:rPr>
+          <m:t>O</m:t>
+        </m:r>
+        <m:d>
+          <m:dPr>
+            <m:ctrlPr>
+              <w:rPr>
+                <w:rFonts w:ascii="Cambria Math" w:hAnsi="Cambria Math"/>
+                <w:i/>
+              </w:rPr>
+            </m:ctrlPr>
+          </m:dPr>
+          <m:e>
+            <m:r>
+              <w:rPr>
+                <w:rFonts w:ascii="Cambria Math" w:hAnsi="Cambria Math"/>
+              </w:rPr>
+              <m:t>N</m:t>
+            </m:r>
+            <m:rad>
+              <m:radPr>
+                <m:degHide m:val="1"/>
+                <m:ctrlPr>
+                  <w:rPr>
+                    <w:rFonts w:ascii="Cambria Math" w:hAnsi="Cambria Math"/>
+                    <w:i/>
+                  </w:rPr>
+                </m:ctrlPr>
+              </m:radPr>
+              <m:deg/>
+              <m:e>
+                <m:r>
+                  <w:rPr>
+                    <w:rFonts w:ascii="Cambria Math" w:hAnsi="Cambria Math"/>
+                  </w:rPr>
+                  <m:t>logN</m:t>
+                </m:r>
+              </m:e>
+            </m:rad>
+          </m:e>
+        </m:d>
+      </m:oMath>
+      <w:r>
+        <w:t xml:space="preserve"> on planar graphs. </w:t>
+      </w:r>
+      <w:r>
+        <w:t xml:space="preserve">With the linear time r-division, Klein [10] </w:t>
+      </w:r>
+      <w:r>
+        <w:t>give a rather complicated linear time SSSP algorithm. The simplified version uses a 3-level decomposition tree, runs Dijkstra speculatively on each region with limited attention span and abandon</w:t>
+      </w:r>
+      <w:r>
+        <w:t>s</w:t>
+      </w:r>
+      <w:r>
+        <w:t xml:space="preserve"> the region until later, which give</w:t>
+      </w:r>
+      <w:r>
+        <w:t>s</w:t>
+      </w:r>
+      <w:r>
+        <w:t xml:space="preserve"> </w:t>
+      </w:r>
+      <w:proofErr w:type="gramStart"/>
+      <w:r>
+        <w:t>O(</w:t>
+      </w:r>
+      <w:proofErr w:type="gramEnd"/>
+      <w:r>
+        <w:t>N</w:t>
+      </w:r>
+      <w:r>
+        <w:t xml:space="preserve"> </w:t>
+      </w:r>
+      <w:r>
+        <w:t>loglogN) time complexity.</w:t>
+      </w:r>
+    </w:p>
+    <w:p>
+      <w:pPr>
+        <w:jc w:val="both"/>
+      </w:pPr>
+    </w:p>
+    <w:p>
+      <w:pPr>
+        <w:pStyle w:val="Subtitle"/>
+        <w:numPr>
+          <w:ilvl w:val="1"/>
+          <w:numId w:val="7"/>
+        </w:numPr>
+      </w:pPr>
+      <w:r>
+        <w:t>High-level Roadmap</w:t>
+      </w:r>
+    </w:p>
+    <w:p>
+      <w:pPr>
+        <w:jc w:val="both"/>
+        <w:rPr>
+          <w:rFonts w:hint="eastAsia"/>
+        </w:rPr>
+      </w:pPr>
+      <w:r>
+        <w:t xml:space="preserve">The long-term plan of this research topic (Figure 1) includes further implementation and evaluations of all 3 above mentioned r-division methods, using them as tools to solve Multi-Source Shortest Path (MSSP) problems. Further Single-Source Shortest Path (SSSP) problem solution will have 2 approaches for study. One is using MSSP as a subroutine to find all-to-all shortest path length with in a region, then treat the region as a big merged vertex and solve the SSSP in the merged graph, combines results with path lengths inside each region to reconstruct the answers for the original graph. This approach has </w:t>
+      </w:r>
+      <w:proofErr w:type="gramStart"/>
+      <w:r>
+        <w:t>O(</w:t>
+      </w:r>
+      <w:proofErr w:type="gramEnd"/>
+      <w:r>
+        <w:t xml:space="preserve">N loglogN) time complexity, which the same and worth comparison to another approach described in Klein (1997) [10]. The SSSP algorithm can be further used in the practical study of the </w:t>
+      </w:r>
+      <w:proofErr w:type="gramStart"/>
+      <w:r>
+        <w:t>O(</w:t>
+      </w:r>
+      <w:proofErr w:type="gramEnd"/>
+      <w:r>
+        <w:t>N logN) Max-flow problem in the preprocessing phase [11], which is expected to be the main time consuming Step.</w:t>
+      </w:r>
+      <w:r>
+        <w:t xml:space="preserve"> The red parts in Figure 1 are those finished so far, and the grey parts are to be finished in the future.</w:t>
+      </w:r>
     </w:p>
     <w:p>
       <w:pPr>
@@ -3018,6 +3233,7 @@
         <w:jc w:val="center"/>
       </w:pPr>
       <w:r>
+        <w:lastRenderedPageBreak/>
         <w:drawing>
           <wp:inline distT="0" distB="0" distL="0" distR="0" wp14:anchorId="7F010CC2" wp14:editId="7849B553">
             <wp:extent cx="4417817" cy="2743200"/>
@@ -3078,58 +3294,6 @@
       <w:pPr>
         <w:jc w:val="both"/>
       </w:pPr>
-      <w:r>
-        <w:t>The long-term plan of this research topic</w:t>
-      </w:r>
-      <w:r>
-        <w:t xml:space="preserve"> (Figure 1)</w:t>
-      </w:r>
-      <w:r>
-        <w:t xml:space="preserve"> includes further implementation and evaluations of all 3 above mentioned r-division methods, using them as tools to solve Multi-Source Shortest Path (MSSP) problems. Further Single-Source Shortest Path (SSSP) problem solution will have 2 approaches for study. One is using MSSP as a subroutine to find all-to-all shortest path length with in a region, then treat the region as a big merged vertex and solve the SSSP in the merged graph, combines results with path lengths inside each region to reconstruct the answers for the original graph. This approach </w:t>
-      </w:r>
-      <w:r>
-        <w:t xml:space="preserve">has </w:t>
-      </w:r>
-      <w:proofErr w:type="gramStart"/>
-      <w:r>
-        <w:t>O(</w:t>
-      </w:r>
-      <w:proofErr w:type="gramEnd"/>
-      <w:r>
-        <w:t xml:space="preserve">N loglogN) time complexity, which the same and worth comparison to another approach described in </w:t>
-      </w:r>
-      <w:r>
-        <w:t>Klein (1997) [10].</w:t>
-      </w:r>
-      <w:r>
-        <w:t xml:space="preserve"> </w:t>
-      </w:r>
-      <w:r>
-        <w:t xml:space="preserve">The SSSP algorithm can be further </w:t>
-      </w:r>
-      <w:r>
-        <w:lastRenderedPageBreak/>
-        <w:t xml:space="preserve">used in the practical study of the </w:t>
-      </w:r>
-      <w:proofErr w:type="gramStart"/>
-      <w:r>
-        <w:t>O(</w:t>
-      </w:r>
-      <w:proofErr w:type="gramEnd"/>
-      <w:r>
-        <w:t xml:space="preserve">N logN) Max-flow problem in the preprocessing phase [11], which is expected to be the main time consuming </w:t>
-      </w:r>
-      <w:r>
-        <w:t>Step</w:t>
-      </w:r>
-      <w:r>
-        <w:t>.</w:t>
-      </w:r>
-    </w:p>
-    <w:p>
-      <w:pPr>
-        <w:jc w:val="both"/>
-      </w:pPr>
     </w:p>
     <w:p>
       <w:pPr>
@@ -3139,11 +3303,11 @@
           <w:numId w:val="7"/>
         </w:numPr>
       </w:pPr>
-      <w:bookmarkStart w:id="2" w:name="_Toc501638945"/>
+      <w:bookmarkStart w:id="1" w:name="_Toc501638945"/>
       <w:r>
         <w:t>Existing Research</w:t>
       </w:r>
-      <w:bookmarkEnd w:id="2"/>
+      <w:bookmarkEnd w:id="1"/>
     </w:p>
     <w:p>
       <w:pPr>
@@ -3162,7 +3326,7 @@
         <w:t>implemented</w:t>
       </w:r>
       <w:r>
-        <w:t xml:space="preserve"> and evaluated the 3 linear-time planar separator algorithms mentioned above. They present</w:t>
+        <w:t xml:space="preserve"> and evaluated the 3 linear-time planar separator algorithms. They present</w:t>
       </w:r>
       <w:r>
         <w:t>ed</w:t>
@@ -3210,7 +3374,19 @@
         <w:t xml:space="preserve"> that the Fundamental Cycle Separator (FCS) almost always outperforms other algorithms (Level Separator and Lipton-Tarjan Separator), even for graphs with large diameter. </w:t>
       </w:r>
       <w:r>
-        <w:t xml:space="preserve">In their implementation, no dual graph is explicitly stored. Therefore, to find a non-tree edge forming the cycle separator, they iterate through all non-tree edges and keep track of the vertices inside the cycle in order to return the "best" (in terms of balance and separator size) cycle found. This approach helps the algorithm to find a good cycle within linear time and thus performs well in most cases, but does extra work and consumes more time than the original algorithm, which returns the first non-tree edge that forms a valid separator. </w:t>
+        <w:t xml:space="preserve">In their implementation, no dual graph is explicitly stored. Therefore, to find a non-tree edge forming the cycle separator, they iterate through all non-tree edges and keep track of the vertices inside the cycle in order to return the "best" (in terms of balance and separator size) cycle found. This approach helps the algorithm to find a good cycle within linear time and thus performs well in most </w:t>
+      </w:r>
+      <w:r>
+        <w:t>cases but</w:t>
+      </w:r>
+      <w:r>
+        <w:t xml:space="preserve"> does extra work and consumes more time than the original algorithm, which returns the first non-tree edge that forms a </w:t>
+      </w:r>
+      <w:r>
+        <w:t>balanced</w:t>
+      </w:r>
+      <w:r>
+        <w:t xml:space="preserve"> separator. </w:t>
       </w:r>
     </w:p>
     <w:p>
@@ -3257,6 +3433,42 @@
       </w:r>
       <w:r>
         <w:t>g graph to 40 million vertices with 12 core CPU and 48GB RAM.</w:t>
+      </w:r>
+    </w:p>
+    <w:p>
+      <w:pPr>
+        <w:jc w:val="both"/>
+      </w:pPr>
+    </w:p>
+    <w:p>
+      <w:pPr>
+        <w:jc w:val="both"/>
+      </w:pPr>
+      <w:r>
+        <w:t>T</w:t>
+      </w:r>
+      <w:r>
+        <w:t xml:space="preserve">o my best knowledge, there is no implementation or practical study on any r-division algorithms, nor the </w:t>
+      </w:r>
+      <w:proofErr w:type="gramStart"/>
+      <w:r>
+        <w:t>O(</w:t>
+      </w:r>
+      <w:proofErr w:type="gramEnd"/>
+      <w:r>
+        <w:t xml:space="preserve">N loglogN) or O(N) SSSP algorithms on planar graphs. The study of them in this project will give the efficient implementation and </w:t>
+      </w:r>
+      <w:r>
+        <w:t>will provide a better</w:t>
+      </w:r>
+      <w:r>
+        <w:t xml:space="preserve"> understanding their performance </w:t>
+      </w:r>
+      <w:r>
+        <w:t>for practical purpose</w:t>
+      </w:r>
+      <w:r>
+        <w:t>.</w:t>
       </w:r>
     </w:p>
     <w:p>
@@ -3272,11 +3484,12 @@
           <w:numId w:val="7"/>
         </w:numPr>
       </w:pPr>
-      <w:bookmarkStart w:id="3" w:name="_Toc501638946"/>
-      <w:r>
+      <w:bookmarkStart w:id="2" w:name="_Toc501638946"/>
+      <w:r>
+        <w:lastRenderedPageBreak/>
         <w:t>Self-Dual Data Structure</w:t>
       </w:r>
-      <w:bookmarkEnd w:id="3"/>
+      <w:bookmarkEnd w:id="2"/>
     </w:p>
     <w:p>
       <w:pPr>
@@ -3365,7 +3578,6 @@
         <w:rPr>
           <w:noProof/>
         </w:rPr>
-        <w:lastRenderedPageBreak/>
         <w:drawing>
           <wp:inline distT="0" distB="0" distL="0" distR="0" wp14:anchorId="4AF0B074" wp14:editId="015BB7C7">
             <wp:extent cx="4814418" cy="2367603"/>
@@ -3506,7 +3718,7 @@
           <w:numId w:val="7"/>
         </w:numPr>
       </w:pPr>
-      <w:bookmarkStart w:id="4" w:name="_Toc501638947"/>
+      <w:bookmarkStart w:id="3" w:name="_Toc501638947"/>
       <w:r>
         <w:t>Graph</w:t>
       </w:r>
@@ -3516,7 +3728,7 @@
       <w:r>
         <w:t>Operations</w:t>
       </w:r>
-      <w:bookmarkEnd w:id="4"/>
+      <w:bookmarkEnd w:id="3"/>
     </w:p>
     <w:p>
       <w:pPr>
@@ -3574,6 +3786,7 @@
         <w:rPr>
           <w:noProof/>
         </w:rPr>
+        <w:lastRenderedPageBreak/>
         <w:drawing>
           <wp:inline distT="0" distB="0" distL="0" distR="0" wp14:anchorId="7E05F4CC" wp14:editId="3CBE44BC">
             <wp:extent cx="1794859" cy="1828800"/>
@@ -3829,7 +4042,6 @@
         <w:rPr>
           <w:b/>
         </w:rPr>
-        <w:lastRenderedPageBreak/>
         <w:t>Triangulate</w:t>
       </w:r>
     </w:p>
@@ -3935,200 +4147,148 @@
           <w:numId w:val="7"/>
         </w:numPr>
       </w:pPr>
-      <w:bookmarkStart w:id="5" w:name="_Toc501638948"/>
-      <w:r>
-        <w:t>Separator Algorithms</w:t>
-      </w:r>
-      <w:bookmarkEnd w:id="5"/>
-    </w:p>
-    <w:p>
-      <w:pPr>
-        <w:pStyle w:val="Subtitle"/>
-        <w:numPr>
-          <w:ilvl w:val="1"/>
-          <w:numId w:val="7"/>
-        </w:numPr>
-      </w:pPr>
-      <w:bookmarkStart w:id="6" w:name="_Toc501638949"/>
-      <w:r>
-        <w:t>Level Separator</w:t>
-      </w:r>
-      <w:bookmarkEnd w:id="6"/>
-    </w:p>
-    <w:p>
-      <w:pPr>
-        <w:jc w:val="both"/>
-      </w:pPr>
-      <w:r>
-        <w:t>To find the level separator, one can pick a random vertex as root, use BFS to build the spanning tree of the primal graph</w:t>
-      </w:r>
-      <w:r>
-        <w:t xml:space="preserve"> and define levels of all vertices to be the distance from the root vertex</w:t>
-      </w:r>
-      <w:r>
-        <w:t>. Return the median level as the separator. "median"</w:t>
-      </w:r>
-      <w:r>
-        <w:t xml:space="preserve"> level Lm is defined to be the level such that the number of vertices with level less than Lm is less than half, but the number of vertices with level less than or equal to Lm is greater than </w:t>
-      </w:r>
-      <w:r>
-        <w:t xml:space="preserve">or equal to </w:t>
-      </w:r>
-      <w:r>
-        <w:t>half.</w:t>
-      </w:r>
-      <w:r>
-        <w:t xml:space="preserve"> The set of vertices return by level separator is balanced but may be big.</w:t>
-      </w:r>
-      <w:r>
-        <w:t xml:space="preserve"> The entire algorithm take</w:t>
-      </w:r>
-      <w:r>
-        <w:t>s</w:t>
-      </w:r>
-      <w:r>
-        <w:t xml:space="preserve"> linear time to build and traverse the tree and count vertices number at each level.</w:t>
-      </w:r>
-    </w:p>
-    <w:p>
-      <w:pPr>
-        <w:jc w:val="both"/>
-      </w:pPr>
-    </w:p>
-    <w:p>
-      <w:pPr>
-        <w:jc w:val="both"/>
-      </w:pPr>
-      <w:r>
-        <w:t>Level separator works well for grid g</w:t>
-      </w:r>
-      <w:r>
-        <w:t xml:space="preserve">raphs, as shown in Figure 4(a), in the sense that when a balanced level separator is found, it will have size of </w:t>
-      </w:r>
-      <m:oMath>
-        <m:r>
-          <w:rPr>
-            <w:rFonts w:ascii="Cambria Math" w:hAnsi="Cambria Math"/>
-          </w:rPr>
-          <m:t>O</m:t>
-        </m:r>
-        <m:d>
-          <m:dPr>
-            <m:ctrlPr>
-              <w:rPr>
-                <w:rFonts w:ascii="Cambria Math" w:hAnsi="Cambria Math"/>
-                <w:i/>
-              </w:rPr>
-            </m:ctrlPr>
-          </m:dPr>
-          <m:e>
-            <m:rad>
-              <m:radPr>
-                <m:degHide m:val="1"/>
-                <m:ctrlPr>
-                  <w:rPr>
-                    <w:rFonts w:ascii="Cambria Math" w:hAnsi="Cambria Math"/>
-                    <w:i/>
-                    <w:color w:val="000000" w:themeColor="text1"/>
-                  </w:rPr>
-                </m:ctrlPr>
-              </m:radPr>
-              <m:deg/>
-              <m:e>
-                <m:r>
-                  <w:rPr>
-                    <w:rFonts w:ascii="Cambria Math" w:hAnsi="Cambria Math"/>
-                  </w:rPr>
-                  <m:t>N</m:t>
-                </m:r>
-              </m:e>
-            </m:rad>
-          </m:e>
-        </m:d>
-      </m:oMath>
-      <w:r>
-        <w:t xml:space="preserve">. If the grid is not triangulated, pick a corner vertex as root, the algorithm will find the diagonal vertices as the median level, which contains </w:t>
-      </w:r>
-      <w:r>
-        <w:t xml:space="preserve">exactly </w:t>
-      </w:r>
-      <m:oMath>
-        <m:rad>
-          <m:radPr>
-            <m:degHide m:val="1"/>
-            <m:ctrlPr>
-              <w:rPr>
-                <w:rFonts w:ascii="Cambria Math" w:hAnsi="Cambria Math"/>
-                <w:i/>
-                <w:color w:val="000000" w:themeColor="text1"/>
-              </w:rPr>
-            </m:ctrlPr>
-          </m:radPr>
-          <m:deg/>
-          <m:e>
-            <m:r>
-              <w:rPr>
-                <w:rFonts w:ascii="Cambria Math" w:hAnsi="Cambria Math"/>
-              </w:rPr>
-              <m:t>N</m:t>
-            </m:r>
-          </m:e>
-        </m:rad>
-      </m:oMath>
-      <w:r>
-        <w:rPr>
-          <w:color w:val="000000" w:themeColor="text1"/>
-        </w:rPr>
-        <w:t xml:space="preserve"> vertices. If the grid is triangulated (in the not so elegant way as shown), the algorithm may find a rectangular shape cycle of size at most </w:t>
-      </w:r>
-      <m:oMath>
-        <m:r>
-          <w:rPr>
-            <w:rFonts w:ascii="Cambria Math" w:hAnsi="Cambria Math"/>
-            <w:color w:val="000000" w:themeColor="text1"/>
-          </w:rPr>
-          <m:t>4</m:t>
-        </m:r>
-        <m:rad>
-          <m:radPr>
-            <m:degHide m:val="1"/>
-            <m:ctrlPr>
-              <w:rPr>
-                <w:rFonts w:ascii="Cambria Math" w:hAnsi="Cambria Math"/>
-                <w:i/>
-                <w:color w:val="000000" w:themeColor="text1"/>
-              </w:rPr>
-            </m:ctrlPr>
-          </m:radPr>
-          <m:deg/>
-          <m:e>
-            <m:r>
-              <w:rPr>
-                <w:rFonts w:ascii="Cambria Math" w:hAnsi="Cambria Math"/>
-              </w:rPr>
-              <m:t>N</m:t>
-            </m:r>
-          </m:e>
-        </m:rad>
-      </m:oMath>
-      <w:r>
-        <w:rPr>
-          <w:color w:val="000000" w:themeColor="text1"/>
-        </w:rPr>
-        <w:t xml:space="preserve"> </w:t>
-      </w:r>
-      <w:r>
-        <w:rPr>
-          <w:color w:val="000000" w:themeColor="text1"/>
-        </w:rPr>
-        <w:t>which</w:t>
-      </w:r>
-      <w:r>
-        <w:rPr>
-          <w:color w:val="000000" w:themeColor="text1"/>
-        </w:rPr>
-        <w:t xml:space="preserve"> separates the grid as "inside" and "outside".</w:t>
-      </w:r>
+      <w:r>
+        <w:t>Dataset</w:t>
+      </w:r>
+    </w:p>
+    <w:p>
+      <w:pPr>
+        <w:jc w:val="both"/>
+      </w:pPr>
+      <w:r>
+        <w:t>The number of vertices in testing graphs is scaled from 10</w:t>
+      </w:r>
+      <w:r>
+        <w:rPr>
+          <w:vertAlign w:val="superscript"/>
+        </w:rPr>
+        <w:t>1</w:t>
+      </w:r>
+      <w:r>
+        <w:t xml:space="preserve"> to 10</w:t>
+      </w:r>
+      <w:r>
+        <w:rPr>
+          <w:vertAlign w:val="superscript"/>
+        </w:rPr>
+        <w:t>5</w:t>
+      </w:r>
+      <w:r>
+        <w:t>. For each testing graph, 32 trials are run with a random selected vertex as root, then average and standard deviation is shown in the figures. The algorithm supports vertices and faces with different weights, but in this stage of the project, all elements are weighted equally.</w:t>
+      </w:r>
+    </w:p>
+    <w:p>
+      <w:pPr>
+        <w:jc w:val="both"/>
+      </w:pPr>
+    </w:p>
+    <w:p>
+      <w:pPr>
+        <w:jc w:val="both"/>
+        <w:rPr>
+          <w:b/>
+        </w:rPr>
+      </w:pPr>
+      <w:r>
+        <w:rPr>
+          <w:b/>
+        </w:rPr>
+        <w:t>Grids</w:t>
+      </w:r>
+    </w:p>
+    <w:p>
+      <w:pPr>
+        <w:jc w:val="both"/>
+      </w:pPr>
+      <w:r>
+        <w:t xml:space="preserve">A serials of grid planar graphs are generated from a fraction of a photo from NASA [14], as shown in Figure 6(a). Each vertex represents a pixel in the rectangular photo and is connected with 4 neighboring vertices (up, down, left, right) through a pair of darts. </w:t>
+      </w:r>
+    </w:p>
+    <w:p>
+      <w:pPr>
+        <w:jc w:val="both"/>
+      </w:pPr>
+    </w:p>
+    <w:p>
+      <w:pPr>
+        <w:jc w:val="both"/>
+        <w:rPr>
+          <w:b/>
+        </w:rPr>
+      </w:pPr>
+      <w:r>
+        <w:rPr>
+          <w:b/>
+        </w:rPr>
+        <w:t>Spheres</w:t>
+      </w:r>
+    </w:p>
+    <w:p>
+      <w:pPr>
+        <w:jc w:val="both"/>
+      </w:pPr>
+      <w:r>
+        <w:t xml:space="preserve">Spheres are generated from a cube by iteratively adding a vertex to each face, connecting to all its incidental vertices and splitting that face, as shown in Figure 6(b). The most important characteristic of sphere type graphs is that the size of their BFS spanning tree levels grows linearly with the number of vertices </w:t>
+      </w:r>
+    </w:p>
+    <w:p>
+      <w:pPr>
+        <w:jc w:val="both"/>
+      </w:pPr>
+    </w:p>
+    <w:p>
+      <w:pPr>
+        <w:jc w:val="both"/>
+        <w:rPr>
+          <w:b/>
+        </w:rPr>
+      </w:pPr>
+      <w:r>
+        <w:rPr>
+          <w:b/>
+        </w:rPr>
+        <w:t>Cylinders</w:t>
+      </w:r>
+    </w:p>
+    <w:p>
+      <w:pPr>
+        <w:jc w:val="both"/>
+      </w:pPr>
+      <w:r>
+        <w:t>Cylinders are generated from a triangle by iteratively adding a parameter triangle outside existing ones then connecting and triangulating incidental triangles, as shown in Figure 6(c). The important characteristic of cylinder type graphs is that the depth of their BFS spanning trees grows linearly with the number of vertices, whereas the optimum size of separators is clearly constant 3 (one triangle can separate its inside from its outside).</w:t>
+      </w:r>
+    </w:p>
+    <w:p>
+      <w:pPr>
+        <w:jc w:val="both"/>
+      </w:pPr>
+    </w:p>
+    <w:p>
+      <w:pPr>
+        <w:jc w:val="both"/>
+        <w:rPr>
+          <w:b/>
+        </w:rPr>
+      </w:pPr>
+      <w:r>
+        <w:rPr>
+          <w:b/>
+        </w:rPr>
+        <w:t>Random graphs</w:t>
+      </w:r>
+    </w:p>
+    <w:p>
+      <w:pPr>
+        <w:jc w:val="both"/>
+      </w:pPr>
+      <w:r>
+        <w:t>Random graphs are generated from a triangle by iteratively adding a vertex on a randomly chosen face and triangulating that face.</w:t>
+      </w:r>
+    </w:p>
+    <w:p>
+      <w:pPr>
+        <w:jc w:val="both"/>
+      </w:pPr>
     </w:p>
     <w:p>
       <w:pPr>
@@ -4139,1174 +4299,7 @@
           <w:noProof/>
         </w:rPr>
         <w:drawing>
-          <wp:inline distT="0" distB="0" distL="0" distR="0" wp14:anchorId="311E1351" wp14:editId="22B22988">
-            <wp:extent cx="1889930" cy="1828800"/>
-            <wp:effectExtent l="0" t="0" r="0" b="0"/>
-            <wp:docPr id="6" name="Picture 6"/>
-            <wp:cNvGraphicFramePr>
-              <a:graphicFrameLocks xmlns:a="http://schemas.openxmlformats.org/drawingml/2006/main" noChangeAspect="1"/>
-            </wp:cNvGraphicFramePr>
-            <a:graphic xmlns:a="http://schemas.openxmlformats.org/drawingml/2006/main">
-              <a:graphicData uri="http://schemas.openxmlformats.org/drawingml/2006/picture">
-                <pic:pic xmlns:pic="http://schemas.openxmlformats.org/drawingml/2006/picture">
-                  <pic:nvPicPr>
-                    <pic:cNvPr id="1" name=""/>
-                    <pic:cNvPicPr/>
-                  </pic:nvPicPr>
-                  <pic:blipFill>
-                    <a:blip r:embed="rId17">
-                      <a:extLst>
-                        <a:ext uri="{BEBA8EAE-BF5A-486C-A8C5-ECC9F3942E4B}">
-                          <a14:imgProps xmlns:a14="http://schemas.microsoft.com/office/drawing/2010/main">
-                            <a14:imgLayer r:embed="rId18">
-                              <a14:imgEffect>
-                                <a14:brightnessContrast contrast="40000"/>
-                              </a14:imgEffect>
-                            </a14:imgLayer>
-                          </a14:imgProps>
-                        </a:ext>
-                      </a:extLst>
-                    </a:blip>
-                    <a:stretch>
-                      <a:fillRect/>
-                    </a:stretch>
-                  </pic:blipFill>
-                  <pic:spPr>
-                    <a:xfrm>
-                      <a:off x="0" y="0"/>
-                      <a:ext cx="1889930" cy="1828800"/>
-                    </a:xfrm>
-                    <a:prstGeom prst="rect">
-                      <a:avLst/>
-                    </a:prstGeom>
-                  </pic:spPr>
-                </pic:pic>
-              </a:graphicData>
-            </a:graphic>
-          </wp:inline>
-        </w:drawing>
-      </w:r>
-      <w:r>
-        <w:rPr>
-          <w:noProof/>
-        </w:rPr>
-        <w:drawing>
-          <wp:inline distT="0" distB="0" distL="0" distR="0" wp14:anchorId="2CD4B870" wp14:editId="464A1270">
-            <wp:extent cx="1939029" cy="1828800"/>
-            <wp:effectExtent l="0" t="0" r="0" b="0"/>
-            <wp:docPr id="7" name="Picture 7"/>
-            <wp:cNvGraphicFramePr>
-              <a:graphicFrameLocks xmlns:a="http://schemas.openxmlformats.org/drawingml/2006/main" noChangeAspect="1"/>
-            </wp:cNvGraphicFramePr>
-            <a:graphic xmlns:a="http://schemas.openxmlformats.org/drawingml/2006/main">
-              <a:graphicData uri="http://schemas.openxmlformats.org/drawingml/2006/picture">
-                <pic:pic xmlns:pic="http://schemas.openxmlformats.org/drawingml/2006/picture">
-                  <pic:nvPicPr>
-                    <pic:cNvPr id="1" name=""/>
-                    <pic:cNvPicPr/>
-                  </pic:nvPicPr>
-                  <pic:blipFill>
-                    <a:blip r:embed="rId19">
-                      <a:extLst>
-                        <a:ext uri="{BEBA8EAE-BF5A-486C-A8C5-ECC9F3942E4B}">
-                          <a14:imgProps xmlns:a14="http://schemas.microsoft.com/office/drawing/2010/main">
-                            <a14:imgLayer r:embed="rId20">
-                              <a14:imgEffect>
-                                <a14:brightnessContrast contrast="40000"/>
-                              </a14:imgEffect>
-                            </a14:imgLayer>
-                          </a14:imgProps>
-                        </a:ext>
-                      </a:extLst>
-                    </a:blip>
-                    <a:stretch>
-                      <a:fillRect/>
-                    </a:stretch>
-                  </pic:blipFill>
-                  <pic:spPr>
-                    <a:xfrm>
-                      <a:off x="0" y="0"/>
-                      <a:ext cx="1939029" cy="1828800"/>
-                    </a:xfrm>
-                    <a:prstGeom prst="rect">
-                      <a:avLst/>
-                    </a:prstGeom>
-                  </pic:spPr>
-                </pic:pic>
-              </a:graphicData>
-            </a:graphic>
-          </wp:inline>
-        </w:drawing>
-      </w:r>
-    </w:p>
-    <w:p>
-      <w:pPr>
-        <w:jc w:val="center"/>
-      </w:pPr>
-      <w:r>
-        <w:t>(a) Level Separator</w:t>
-      </w:r>
-      <w:r>
-        <w:tab/>
-      </w:r>
-      <w:r>
-        <w:tab/>
-      </w:r>
-      <w:r>
-        <w:tab/>
-        <w:t>(b) Fundamental Cycle Separator</w:t>
-      </w:r>
-    </w:p>
-    <w:p>
-      <w:pPr>
-        <w:jc w:val="center"/>
-      </w:pPr>
-      <w:r>
-        <w:t>Figure 4</w:t>
-      </w:r>
-      <w:r>
-        <w:t>.</w:t>
-      </w:r>
-      <w:r>
-        <w:t xml:space="preserve"> Separators for sample grid graph</w:t>
-      </w:r>
-    </w:p>
-    <w:p>
-      <w:pPr>
-        <w:pStyle w:val="Subtitle"/>
-        <w:numPr>
-          <w:ilvl w:val="1"/>
-          <w:numId w:val="7"/>
-        </w:numPr>
-      </w:pPr>
-      <w:bookmarkStart w:id="7" w:name="_Toc501638950"/>
-      <w:r>
-        <w:lastRenderedPageBreak/>
-        <w:t>Fundamental Cycle Separator</w:t>
-      </w:r>
-      <w:bookmarkEnd w:id="7"/>
-    </w:p>
-    <w:p>
-      <w:pPr>
-        <w:jc w:val="both"/>
-      </w:pPr>
-      <w:r>
-        <w:t xml:space="preserve">Similar as </w:t>
-      </w:r>
-      <w:r>
-        <w:t>in level separator</w:t>
-      </w:r>
-      <w:r>
-        <w:t xml:space="preserve">, </w:t>
-      </w:r>
-      <w:r>
-        <w:t xml:space="preserve">the algorithm </w:t>
-      </w:r>
-      <w:r>
-        <w:t>pick</w:t>
-      </w:r>
-      <w:r>
-        <w:t>s</w:t>
-      </w:r>
-      <w:r>
-        <w:t xml:space="preserve"> a random vertex as root, use</w:t>
-      </w:r>
-      <w:r>
-        <w:t>s</w:t>
-      </w:r>
-      <w:r>
-        <w:t xml:space="preserve"> BFS to find the primal spanning tree. The corresponding</w:t>
-      </w:r>
-      <w:r>
-        <w:t xml:space="preserve"> coTree is unique and can be built easily in linear time.</w:t>
-      </w:r>
-      <w:r>
-        <w:t xml:space="preserve"> Traverse the coTree and return the edge that separates </w:t>
-      </w:r>
-      <w:r>
-        <w:t>it</w:t>
-      </w:r>
-      <w:r>
-        <w:t xml:space="preserve"> into 2 balanced sub-trees of size between 1/3 and 2/3.</w:t>
-      </w:r>
-      <w:r>
-        <w:t xml:space="preserve"> The cycle formed by adding that edge into the primal spanning tree is returned as the separator. The entire algorithm takes linear time to build Tree-coTree and linear time to find </w:t>
-      </w:r>
-      <w:r>
-        <w:t xml:space="preserve">the </w:t>
-      </w:r>
-      <w:r>
-        <w:t>edge from coTree to form</w:t>
-      </w:r>
-      <w:r>
-        <w:t xml:space="preserve"> the cycle.</w:t>
-      </w:r>
-    </w:p>
-    <w:p>
-      <w:pPr>
-        <w:jc w:val="both"/>
-      </w:pPr>
-    </w:p>
-    <w:p>
-      <w:pPr>
-        <w:jc w:val="both"/>
-      </w:pPr>
-      <w:r>
-        <w:t>The fundamental cycle separator may give separators of large size due to the large depth of the primal tree.</w:t>
-      </w:r>
-      <w:r>
-        <w:t xml:space="preserve"> This means it is dependent on the structure of the input graph as well as the selection of the root vertex and the building process of the spanning tree.</w:t>
-      </w:r>
-      <w:r>
-        <w:t xml:space="preserve"> The result is shown for the sample grid graph as in Figure 4(b).</w:t>
-      </w:r>
-    </w:p>
-    <w:p>
-      <w:pPr>
-        <w:jc w:val="both"/>
-      </w:pPr>
-    </w:p>
-    <w:p>
-      <w:pPr>
-        <w:pStyle w:val="Subtitle"/>
-        <w:numPr>
-          <w:ilvl w:val="1"/>
-          <w:numId w:val="7"/>
-        </w:numPr>
-      </w:pPr>
-      <w:bookmarkStart w:id="8" w:name="_Toc501638951"/>
-      <w:r>
-        <w:t>Lipton-Tarjan Separator</w:t>
-      </w:r>
-      <w:bookmarkEnd w:id="8"/>
-    </w:p>
-    <w:p>
-      <w:pPr>
-        <w:jc w:val="both"/>
-        <w:rPr>
-          <w:color w:val="000000" w:themeColor="text1"/>
-        </w:rPr>
-      </w:pPr>
-      <w:r>
-        <w:t xml:space="preserve">Lipton and Tarjan (1979) [3] combined the ideas from the naïve separators and constructed a </w:t>
-      </w:r>
-      <w:r>
-        <w:rPr>
-          <w:rFonts w:hint="eastAsia"/>
-        </w:rPr>
-        <w:t>b</w:t>
-      </w:r>
-      <w:r>
-        <w:t xml:space="preserve">alanced separator whose sized can be limited to </w:t>
-      </w:r>
-      <m:oMath>
-        <m:r>
-          <w:rPr>
-            <w:rFonts w:ascii="Cambria Math" w:hAnsi="Cambria Math"/>
-          </w:rPr>
-          <m:t>O(</m:t>
-        </m:r>
-        <m:rad>
-          <m:radPr>
-            <m:degHide m:val="1"/>
-            <m:ctrlPr>
-              <w:rPr>
-                <w:rFonts w:ascii="Cambria Math" w:hAnsi="Cambria Math"/>
-                <w:i/>
-                <w:color w:val="000000" w:themeColor="text1"/>
-              </w:rPr>
-            </m:ctrlPr>
-          </m:radPr>
-          <m:deg/>
-          <m:e>
-            <m:r>
-              <w:rPr>
-                <w:rFonts w:ascii="Cambria Math" w:hAnsi="Cambria Math"/>
-              </w:rPr>
-              <m:t>N</m:t>
-            </m:r>
-          </m:e>
-        </m:rad>
-        <m:r>
-          <w:rPr>
-            <w:rFonts w:ascii="Cambria Math" w:hAnsi="Cambria Math"/>
-          </w:rPr>
-          <m:t>)</m:t>
-        </m:r>
-      </m:oMath>
-      <w:r>
-        <w:t xml:space="preserve">. </w:t>
-      </w:r>
-      <w:r>
-        <w:t>First,</w:t>
-      </w:r>
-      <w:r>
-        <w:t xml:space="preserve"> construct the BFS spanning tree and find the median level, same as the level separator method. Then find a level above</w:t>
-      </w:r>
-      <w:r>
-        <w:t xml:space="preserve"> </w:t>
-      </w:r>
-      <w:r>
-        <w:t>and below</w:t>
-      </w:r>
-      <w:r>
-        <w:t xml:space="preserve"> </w:t>
-      </w:r>
-      <w:r>
-        <w:t xml:space="preserve">the median level </w:t>
-      </w:r>
-      <w:r>
-        <w:t xml:space="preserve">Lm </w:t>
-      </w:r>
-      <w:r>
-        <w:t xml:space="preserve">that contains </w:t>
-      </w:r>
-      <m:oMath>
-        <m:rad>
-          <m:radPr>
-            <m:degHide m:val="1"/>
-            <m:ctrlPr>
-              <w:rPr>
-                <w:rFonts w:ascii="Cambria Math" w:hAnsi="Cambria Math"/>
-                <w:i/>
-                <w:color w:val="000000" w:themeColor="text1"/>
-              </w:rPr>
-            </m:ctrlPr>
-          </m:radPr>
-          <m:deg/>
-          <m:e>
-            <m:r>
-              <w:rPr>
-                <w:rFonts w:ascii="Cambria Math" w:hAnsi="Cambria Math"/>
-              </w:rPr>
-              <m:t>N</m:t>
-            </m:r>
-          </m:e>
-        </m:rad>
-      </m:oMath>
-      <w:r>
-        <w:t xml:space="preserve"> vertices</w:t>
-      </w:r>
-      <w:r>
-        <w:t>, named as L</w:t>
-      </w:r>
-      <w:r>
-        <w:rPr>
-          <w:vertAlign w:val="subscript"/>
-        </w:rPr>
-        <w:t>a</w:t>
-      </w:r>
-      <w:r>
-        <w:t xml:space="preserve"> and </w:t>
-      </w:r>
-      <w:proofErr w:type="spellStart"/>
-      <w:r>
-        <w:t>L</w:t>
-      </w:r>
-      <w:r>
-        <w:rPr>
-          <w:vertAlign w:val="subscript"/>
-        </w:rPr>
-        <w:t>z</w:t>
-      </w:r>
-      <w:proofErr w:type="spellEnd"/>
-      <w:r>
-        <w:t>, as shown in Figure 5</w:t>
-      </w:r>
-      <w:r>
-        <w:t xml:space="preserve">. </w:t>
-      </w:r>
-      <w:r>
-        <w:t xml:space="preserve">Since all levels in between have size more than </w:t>
-      </w:r>
-      <m:oMath>
-        <m:rad>
-          <m:radPr>
-            <m:degHide m:val="1"/>
-            <m:ctrlPr>
-              <w:rPr>
-                <w:rFonts w:ascii="Cambria Math" w:hAnsi="Cambria Math"/>
-                <w:i/>
-                <w:color w:val="000000" w:themeColor="text1"/>
-              </w:rPr>
-            </m:ctrlPr>
-          </m:radPr>
-          <m:deg/>
-          <m:e>
-            <m:r>
-              <w:rPr>
-                <w:rFonts w:ascii="Cambria Math" w:hAnsi="Cambria Math"/>
-              </w:rPr>
-              <m:t>N</m:t>
-            </m:r>
-          </m:e>
-        </m:rad>
-      </m:oMath>
-      <w:r>
-        <w:rPr>
-          <w:color w:val="000000" w:themeColor="text1"/>
-        </w:rPr>
-        <w:t xml:space="preserve">, there are at most </w:t>
-      </w:r>
-      <m:oMath>
-        <m:rad>
-          <m:radPr>
-            <m:degHide m:val="1"/>
-            <m:ctrlPr>
-              <w:rPr>
-                <w:rFonts w:ascii="Cambria Math" w:hAnsi="Cambria Math"/>
-                <w:i/>
-                <w:color w:val="000000" w:themeColor="text1"/>
-              </w:rPr>
-            </m:ctrlPr>
-          </m:radPr>
-          <m:deg/>
-          <m:e>
-            <m:r>
-              <w:rPr>
-                <w:rFonts w:ascii="Cambria Math" w:hAnsi="Cambria Math"/>
-              </w:rPr>
-              <m:t>N</m:t>
-            </m:r>
-          </m:e>
-        </m:rad>
-      </m:oMath>
-      <w:r>
-        <w:rPr>
-          <w:color w:val="000000" w:themeColor="text1"/>
-        </w:rPr>
-        <w:t xml:space="preserve"> such levels.</w:t>
-      </w:r>
-      <w:r>
-        <w:rPr>
-          <w:color w:val="000000" w:themeColor="text1"/>
-        </w:rPr>
-        <w:t xml:space="preserve"> The algorithm then constructs a new graph by replacing all vertices above level </w:t>
-      </w:r>
-      <w:proofErr w:type="spellStart"/>
-      <w:r>
-        <w:rPr>
-          <w:color w:val="000000" w:themeColor="text1"/>
-        </w:rPr>
-        <w:t>L</w:t>
-      </w:r>
-      <w:r>
-        <w:rPr>
-          <w:color w:val="000000" w:themeColor="text1"/>
-          <w:vertAlign w:val="subscript"/>
-        </w:rPr>
-        <w:t>z</w:t>
-      </w:r>
-      <w:proofErr w:type="spellEnd"/>
-      <w:r>
-        <w:rPr>
-          <w:color w:val="000000" w:themeColor="text1"/>
-        </w:rPr>
-        <w:t xml:space="preserve"> with one super vertex as root. It also deletes all vertices below level </w:t>
-      </w:r>
-      <w:proofErr w:type="spellStart"/>
-      <w:r>
-        <w:rPr>
-          <w:color w:val="000000" w:themeColor="text1"/>
-        </w:rPr>
-        <w:t>L</w:t>
-      </w:r>
-      <w:r>
-        <w:rPr>
-          <w:color w:val="000000" w:themeColor="text1"/>
-          <w:vertAlign w:val="subscript"/>
-        </w:rPr>
-        <w:t>z</w:t>
-      </w:r>
-      <w:proofErr w:type="spellEnd"/>
-      <w:r>
-        <w:rPr>
-          <w:color w:val="000000" w:themeColor="text1"/>
-        </w:rPr>
-        <w:t>. Triangulate the newly constructed graph and applies FCS to it. The cycle C found in this modified graph is guaranteed to have size at most 2</w:t>
-      </w:r>
-      <m:oMath>
-        <m:rad>
-          <m:radPr>
-            <m:degHide m:val="1"/>
-            <m:ctrlPr>
-              <w:rPr>
-                <w:rFonts w:ascii="Cambria Math" w:hAnsi="Cambria Math"/>
-                <w:i/>
-                <w:color w:val="000000" w:themeColor="text1"/>
-              </w:rPr>
-            </m:ctrlPr>
-          </m:radPr>
-          <m:deg/>
-          <m:e>
-            <m:r>
-              <w:rPr>
-                <w:rFonts w:ascii="Cambria Math" w:hAnsi="Cambria Math"/>
-              </w:rPr>
-              <m:t>N</m:t>
-            </m:r>
-          </m:e>
-        </m:rad>
-      </m:oMath>
-      <w:r>
-        <w:rPr>
-          <w:color w:val="000000" w:themeColor="text1"/>
-        </w:rPr>
-        <w:t xml:space="preserve"> because the tree depth is at most </w:t>
-      </w:r>
-      <m:oMath>
-        <m:rad>
-          <m:radPr>
-            <m:degHide m:val="1"/>
-            <m:ctrlPr>
-              <w:rPr>
-                <w:rFonts w:ascii="Cambria Math" w:hAnsi="Cambria Math"/>
-                <w:i/>
-                <w:color w:val="000000" w:themeColor="text1"/>
-              </w:rPr>
-            </m:ctrlPr>
-          </m:radPr>
-          <m:deg/>
-          <m:e>
-            <m:r>
-              <w:rPr>
-                <w:rFonts w:ascii="Cambria Math" w:hAnsi="Cambria Math"/>
-              </w:rPr>
-              <m:t>N</m:t>
-            </m:r>
-          </m:e>
-        </m:rad>
-      </m:oMath>
-      <w:r>
-        <w:rPr>
-          <w:color w:val="000000" w:themeColor="text1"/>
-        </w:rPr>
-        <w:t>. The union of L</w:t>
-      </w:r>
-      <w:r>
-        <w:rPr>
-          <w:color w:val="000000" w:themeColor="text1"/>
-          <w:vertAlign w:val="subscript"/>
-        </w:rPr>
-        <w:t>a</w:t>
-      </w:r>
-      <w:r>
-        <w:rPr>
-          <w:color w:val="000000" w:themeColor="text1"/>
-        </w:rPr>
-        <w:t xml:space="preserve">, </w:t>
-      </w:r>
-      <w:proofErr w:type="spellStart"/>
-      <w:r>
-        <w:rPr>
-          <w:color w:val="000000" w:themeColor="text1"/>
-        </w:rPr>
-        <w:t>L</w:t>
-      </w:r>
-      <w:r>
-        <w:rPr>
-          <w:color w:val="000000" w:themeColor="text1"/>
-          <w:vertAlign w:val="subscript"/>
-        </w:rPr>
-        <w:t>z</w:t>
-      </w:r>
-      <w:proofErr w:type="spellEnd"/>
-      <w:r>
-        <w:rPr>
-          <w:color w:val="000000" w:themeColor="text1"/>
-        </w:rPr>
-        <w:t xml:space="preserve"> and C can be returned as the </w:t>
-      </w:r>
-      <w:r>
-        <w:t>Lipton-Tarjan Separator. The original graph is separated into 4 parts, which can be combined to form 2 subgraphs satisfying the balance requirement.</w:t>
-      </w:r>
-      <w:r>
-        <w:t xml:space="preserve"> In this approach, the size of the final separator is guaranteed to be no more than 4</w:t>
-      </w:r>
-      <m:oMath>
-        <m:rad>
-          <m:radPr>
-            <m:degHide m:val="1"/>
-            <m:ctrlPr>
-              <w:rPr>
-                <w:rFonts w:ascii="Cambria Math" w:hAnsi="Cambria Math"/>
-                <w:i/>
-                <w:color w:val="000000" w:themeColor="text1"/>
-              </w:rPr>
-            </m:ctrlPr>
-          </m:radPr>
-          <m:deg/>
-          <m:e>
-            <m:r>
-              <w:rPr>
-                <w:rFonts w:ascii="Cambria Math" w:hAnsi="Cambria Math"/>
-              </w:rPr>
-              <m:t>N</m:t>
-            </m:r>
-          </m:e>
-        </m:rad>
-      </m:oMath>
-      <w:r>
-        <w:rPr>
-          <w:color w:val="000000" w:themeColor="text1"/>
-        </w:rPr>
-        <w:t xml:space="preserve">. </w:t>
-      </w:r>
-      <w:r>
-        <w:rPr>
-          <w:color w:val="000000" w:themeColor="text1"/>
-        </w:rPr>
-        <w:t>The entire algorithm takes linear time to perform operations similar to level separator and FCS, and the extra time to build a new graph is also linear.</w:t>
-      </w:r>
-    </w:p>
-    <w:p>
-      <w:pPr>
-        <w:jc w:val="both"/>
-        <w:rPr>
-          <w:color w:val="000000" w:themeColor="text1"/>
-        </w:rPr>
-      </w:pPr>
-    </w:p>
-    <w:p>
-      <w:pPr>
-        <w:jc w:val="center"/>
-        <w:rPr>
-          <w:color w:val="000000" w:themeColor="text1"/>
-        </w:rPr>
-      </w:pPr>
-      <w:r>
-        <w:rPr>
-          <w:noProof/>
-          <w:color w:val="000000" w:themeColor="text1"/>
-        </w:rPr>
-        <w:drawing>
-          <wp:inline distT="0" distB="0" distL="0" distR="0" wp14:anchorId="6BAAF5D6" wp14:editId="5BF1071C">
-            <wp:extent cx="2480088" cy="1828800"/>
-            <wp:effectExtent l="0" t="0" r="9525" b="0"/>
-            <wp:docPr id="8" name="Content Placeholder 3"/>
-            <wp:cNvGraphicFramePr>
-              <a:graphicFrameLocks xmlns:a="http://schemas.openxmlformats.org/drawingml/2006/main" noGrp="1" noChangeAspect="1"/>
-            </wp:cNvGraphicFramePr>
-            <a:graphic xmlns:a="http://schemas.openxmlformats.org/drawingml/2006/main">
-              <a:graphicData uri="http://schemas.openxmlformats.org/drawingml/2006/picture">
-                <pic:pic xmlns:pic="http://schemas.openxmlformats.org/drawingml/2006/picture">
-                  <pic:nvPicPr>
-                    <pic:cNvPr id="2" name="Content Placeholder 3"/>
-                    <pic:cNvPicPr>
-                      <a:picLocks noGrp="1" noChangeAspect="1"/>
-                    </pic:cNvPicPr>
-                  </pic:nvPicPr>
-                  <pic:blipFill>
-                    <a:blip r:embed="rId21">
-                      <a:extLst>
-                        <a:ext uri="{28A0092B-C50C-407E-A947-70E740481C1C}">
-                          <a14:useLocalDpi xmlns:a14="http://schemas.microsoft.com/office/drawing/2010/main" val="0"/>
-                        </a:ext>
-                      </a:extLst>
-                    </a:blip>
-                    <a:stretch>
-                      <a:fillRect/>
-                    </a:stretch>
-                  </pic:blipFill>
-                  <pic:spPr>
-                    <a:xfrm>
-                      <a:off x="0" y="0"/>
-                      <a:ext cx="2480088" cy="1828800"/>
-                    </a:xfrm>
-                    <a:prstGeom prst="rect">
-                      <a:avLst/>
-                    </a:prstGeom>
-                  </pic:spPr>
-                </pic:pic>
-              </a:graphicData>
-            </a:graphic>
-          </wp:inline>
-        </w:drawing>
-      </w:r>
-    </w:p>
-    <w:p>
-      <w:pPr>
-        <w:jc w:val="center"/>
-        <w:rPr>
-          <w:color w:val="000000" w:themeColor="text1"/>
-        </w:rPr>
-      </w:pPr>
-      <w:r>
-        <w:rPr>
-          <w:color w:val="000000" w:themeColor="text1"/>
-        </w:rPr>
-        <w:t>Figure 5</w:t>
-      </w:r>
-      <w:r>
-        <w:rPr>
-          <w:color w:val="000000" w:themeColor="text1"/>
-        </w:rPr>
-        <w:t>.</w:t>
-      </w:r>
-      <w:r>
-        <w:rPr>
-          <w:color w:val="000000" w:themeColor="text1"/>
-        </w:rPr>
-        <w:t xml:space="preserve"> Sketch for Lipton-Tarjan algorithm</w:t>
-      </w:r>
-      <w:r>
-        <w:rPr>
-          <w:color w:val="000000" w:themeColor="text1"/>
-        </w:rPr>
-        <w:t xml:space="preserve"> from reference [1]</w:t>
-      </w:r>
-    </w:p>
-    <w:p>
-      <w:pPr>
-        <w:jc w:val="both"/>
-        <w:rPr>
-          <w:color w:val="000000" w:themeColor="text1"/>
-        </w:rPr>
-      </w:pPr>
-    </w:p>
-    <w:p>
-      <w:pPr>
-        <w:jc w:val="both"/>
-      </w:pPr>
-      <w:r>
-        <w:rPr>
-          <w:color w:val="000000" w:themeColor="text1"/>
-        </w:rPr>
-        <w:t>T</w:t>
-      </w:r>
-      <w:r>
-        <w:rPr>
-          <w:color w:val="000000" w:themeColor="text1"/>
-        </w:rPr>
-        <w:t>he</w:t>
-      </w:r>
-      <w:r>
-        <w:t xml:space="preserve"> </w:t>
-      </w:r>
-      <w:r>
-        <w:t>Lipton-Tarjan</w:t>
-      </w:r>
-      <w:r>
-        <w:rPr>
-          <w:color w:val="000000" w:themeColor="text1"/>
-        </w:rPr>
-        <w:t xml:space="preserve"> algorithm</w:t>
-      </w:r>
-      <w:r>
-        <w:rPr>
-          <w:color w:val="000000" w:themeColor="text1"/>
-        </w:rPr>
-        <w:t xml:space="preserve"> is slightly modified</w:t>
-      </w:r>
-      <w:r>
-        <w:rPr>
-          <w:color w:val="000000" w:themeColor="text1"/>
-        </w:rPr>
-        <w:t xml:space="preserve"> in </w:t>
-      </w:r>
-      <w:r>
-        <w:rPr>
-          <w:color w:val="000000" w:themeColor="text1"/>
-        </w:rPr>
-        <w:t>this project. I</w:t>
-      </w:r>
-      <w:r>
-        <w:rPr>
-          <w:color w:val="000000" w:themeColor="text1"/>
-        </w:rPr>
-        <w:t>nstead of building a new graph and re-triangulate it, the original coTree is re-assigned with new</w:t>
-      </w:r>
-      <w:r>
-        <w:rPr>
-          <w:color w:val="000000" w:themeColor="text1"/>
-        </w:rPr>
-        <w:t xml:space="preserve"> weight such that dual vertices (primal faces) outside the central zone (between L</w:t>
-      </w:r>
-      <w:r>
-        <w:rPr>
-          <w:color w:val="000000" w:themeColor="text1"/>
-          <w:vertAlign w:val="subscript"/>
-        </w:rPr>
-        <w:t>a</w:t>
-      </w:r>
-      <w:r>
-        <w:rPr>
-          <w:color w:val="000000" w:themeColor="text1"/>
-        </w:rPr>
-        <w:t xml:space="preserve"> and </w:t>
-      </w:r>
-      <w:proofErr w:type="spellStart"/>
-      <w:r>
-        <w:rPr>
-          <w:color w:val="000000" w:themeColor="text1"/>
-        </w:rPr>
-        <w:t>L</w:t>
-      </w:r>
-      <w:r>
-        <w:rPr>
-          <w:color w:val="000000" w:themeColor="text1"/>
-          <w:vertAlign w:val="subscript"/>
-        </w:rPr>
-        <w:t>z</w:t>
-      </w:r>
-      <w:proofErr w:type="spellEnd"/>
-      <w:r>
-        <w:rPr>
-          <w:color w:val="000000" w:themeColor="text1"/>
-        </w:rPr>
-        <w:t xml:space="preserve">) is assigned zero weight. In this way, </w:t>
-      </w:r>
-      <w:r>
-        <w:rPr>
-          <w:color w:val="000000" w:themeColor="text1"/>
-        </w:rPr>
-        <w:t xml:space="preserve">the FCS is actually finding a cycle balanced in the number of faces/vertices inside the central zone, </w:t>
-      </w:r>
-      <w:r>
-        <w:rPr>
-          <w:color w:val="000000" w:themeColor="text1"/>
-        </w:rPr>
-        <w:lastRenderedPageBreak/>
-        <w:t>which is equivalent to applying FCS on the new modified graph</w:t>
-      </w:r>
-      <w:r>
-        <w:rPr>
-          <w:color w:val="000000" w:themeColor="text1"/>
-        </w:rPr>
-        <w:t>.</w:t>
-      </w:r>
-      <w:r>
-        <w:rPr>
-          <w:color w:val="000000" w:themeColor="text1"/>
-        </w:rPr>
-        <w:t xml:space="preserve"> This </w:t>
-      </w:r>
-      <w:r>
-        <w:rPr>
-          <w:color w:val="000000" w:themeColor="text1"/>
-        </w:rPr>
-        <w:t>change improves the constant factor of the algorithm's performance by avoiding build new graph and do triangulation.</w:t>
-      </w:r>
-    </w:p>
-    <w:p>
-      <w:pPr>
-        <w:jc w:val="both"/>
-      </w:pPr>
-    </w:p>
-    <w:p>
-      <w:pPr>
-        <w:pStyle w:val="Title"/>
-        <w:numPr>
-          <w:ilvl w:val="0"/>
-          <w:numId w:val="7"/>
-        </w:numPr>
-      </w:pPr>
-      <w:bookmarkStart w:id="9" w:name="_Toc501638952"/>
-      <w:r>
-        <w:t>Performance E</w:t>
-      </w:r>
-      <w:r>
-        <w:t>valuation</w:t>
-      </w:r>
-      <w:bookmarkEnd w:id="9"/>
-    </w:p>
-    <w:p>
-      <w:pPr>
-        <w:pStyle w:val="Subtitle"/>
-        <w:numPr>
-          <w:ilvl w:val="1"/>
-          <w:numId w:val="7"/>
-        </w:numPr>
-      </w:pPr>
-      <w:bookmarkStart w:id="10" w:name="_Toc501638953"/>
-      <w:r>
-        <w:t>Metrics</w:t>
-      </w:r>
-      <w:bookmarkEnd w:id="10"/>
-    </w:p>
-    <w:p>
-      <w:pPr>
-        <w:jc w:val="both"/>
-      </w:pPr>
-      <w:r>
-        <w:rPr>
-          <w:b/>
-        </w:rPr>
-        <w:t>Separator Size</w:t>
-      </w:r>
-      <w:r>
-        <w:t xml:space="preserve"> is defined to be the number of vertices in the separator returned by the above algorithms.</w:t>
-      </w:r>
-      <w:r>
-        <w:t xml:space="preserve"> The smaller separator size is preferred.</w:t>
-      </w:r>
-    </w:p>
-    <w:p>
-      <w:pPr>
-        <w:jc w:val="both"/>
-      </w:pPr>
-      <w:r>
-        <w:rPr>
-          <w:b/>
-        </w:rPr>
-        <w:t>Balance Ratio</w:t>
-      </w:r>
-      <w:r>
-        <w:t xml:space="preserve"> is defined to be the ratio between the size of the two subgraphs separated by the separator. Note that the size of one subgraph is the number of vertices in the subgraph, which also includes the vertices in the separator. The "perfect" balance is equivalent to balance ratio 1.0, and the "worst" is 2.0 since both Tree and coTree are binary, in which case a 1/3-2/3 separation is guaranteed.</w:t>
-      </w:r>
-    </w:p>
-    <w:p>
-      <w:pPr>
-        <w:jc w:val="both"/>
-      </w:pPr>
-      <w:r>
-        <w:rPr>
-          <w:b/>
-        </w:rPr>
-        <w:t>Runtime</w:t>
-      </w:r>
-      <w:r>
-        <w:t xml:space="preserve"> is defined to be the clock time of invoking fi</w:t>
-      </w:r>
-      <w:r>
-        <w:t>nd-separator method. None of the preprocesses such as read graph from disk, flattening and triangulation is included in runtime.</w:t>
-      </w:r>
-    </w:p>
-    <w:p>
-      <w:pPr>
-        <w:jc w:val="both"/>
-      </w:pPr>
-    </w:p>
-    <w:p>
-      <w:pPr>
-        <w:pStyle w:val="Subtitle"/>
-        <w:numPr>
-          <w:ilvl w:val="1"/>
-          <w:numId w:val="7"/>
-        </w:numPr>
-      </w:pPr>
-      <w:bookmarkStart w:id="11" w:name="_Toc501638954"/>
-      <w:r>
-        <w:t>Datasets</w:t>
-      </w:r>
-      <w:bookmarkEnd w:id="11"/>
-    </w:p>
-    <w:p>
-      <w:pPr>
-        <w:jc w:val="both"/>
-      </w:pPr>
-      <w:r>
-        <w:t>The number of vertices in testing g</w:t>
-      </w:r>
-      <w:r>
-        <w:t>raphs is scaled from 10</w:t>
-      </w:r>
-      <w:r>
-        <w:rPr>
-          <w:vertAlign w:val="superscript"/>
-        </w:rPr>
-        <w:t>1</w:t>
-      </w:r>
-      <w:r>
-        <w:t xml:space="preserve"> to 10</w:t>
-      </w:r>
-      <w:r>
-        <w:rPr>
-          <w:vertAlign w:val="superscript"/>
-        </w:rPr>
-        <w:t>5</w:t>
-      </w:r>
-      <w:r>
-        <w:t>.</w:t>
-      </w:r>
-      <w:r>
-        <w:t xml:space="preserve"> For each testing graph</w:t>
-      </w:r>
-      <w:r>
-        <w:t>, 32 trials are ru</w:t>
-      </w:r>
-      <w:r>
-        <w:t>n with a random selected vertex as root, then average and standard deviation is shown in the figures.</w:t>
-      </w:r>
-      <w:r>
-        <w:t xml:space="preserve"> The algorithm supports vertices and faces with different weights, but in this stage of the project, all elements are weighted equally.</w:t>
-      </w:r>
-    </w:p>
-    <w:p>
-      <w:pPr>
-        <w:jc w:val="both"/>
-      </w:pPr>
-    </w:p>
-    <w:p>
-      <w:pPr>
-        <w:jc w:val="both"/>
-        <w:rPr>
-          <w:b/>
-        </w:rPr>
-      </w:pPr>
-      <w:r>
-        <w:rPr>
-          <w:b/>
-        </w:rPr>
-        <w:t>Grids</w:t>
-      </w:r>
-    </w:p>
-    <w:p>
-      <w:pPr>
-        <w:jc w:val="both"/>
-      </w:pPr>
-      <w:r>
-        <w:t>A serials of grid planar graphs are generated from a fraction of a photo from NASA</w:t>
-      </w:r>
-      <w:r>
-        <w:t xml:space="preserve"> </w:t>
-      </w:r>
-      <w:r>
-        <w:t>[14]</w:t>
-      </w:r>
-      <w:r>
-        <w:t>, as shown in Figure 6(a)</w:t>
-      </w:r>
-      <w:r>
-        <w:t xml:space="preserve">. Each vertex represents a pixel in the rectangular photo and is connected with 4 neighboring vertices (up, down, left, right) through a pair of darts. </w:t>
-      </w:r>
-    </w:p>
-    <w:p>
-      <w:pPr>
-        <w:jc w:val="both"/>
-      </w:pPr>
-    </w:p>
-    <w:p>
-      <w:pPr>
-        <w:jc w:val="both"/>
-        <w:rPr>
-          <w:b/>
-        </w:rPr>
-      </w:pPr>
-      <w:r>
-        <w:rPr>
-          <w:b/>
-        </w:rPr>
-        <w:t>Spheres</w:t>
-      </w:r>
-    </w:p>
-    <w:p>
-      <w:pPr>
-        <w:jc w:val="both"/>
-      </w:pPr>
-      <w:r>
-        <w:t>Spheres are generated from a cube by iteratively adding a vertex to each face, connecting to all its incidental vertices and splitting that face</w:t>
-      </w:r>
-      <w:r>
-        <w:t>, as shown in Figure 6(b)</w:t>
-      </w:r>
-      <w:r>
-        <w:t xml:space="preserve">. The most important characteristic of sphere type graphs is that </w:t>
-      </w:r>
-      <w:r>
-        <w:t xml:space="preserve">the size of </w:t>
-      </w:r>
-      <w:r>
-        <w:t xml:space="preserve">their BFS spanning tree </w:t>
-      </w:r>
-      <w:r>
-        <w:t xml:space="preserve">levels grows linearly with the number of vertices </w:t>
-      </w:r>
-    </w:p>
-    <w:p>
-      <w:pPr>
-        <w:jc w:val="both"/>
-      </w:pPr>
-    </w:p>
-    <w:p>
-      <w:pPr>
-        <w:jc w:val="both"/>
-        <w:rPr>
-          <w:b/>
-        </w:rPr>
-      </w:pPr>
-      <w:r>
-        <w:rPr>
-          <w:b/>
-        </w:rPr>
-        <w:t>Cylinders</w:t>
-      </w:r>
-    </w:p>
-    <w:p>
-      <w:pPr>
-        <w:jc w:val="both"/>
-      </w:pPr>
-      <w:r>
-        <w:t>Cylinders are generated from a triangle by iteratively adding a parameter triangle outside existing ones then connecting and triangulating incidental triangles</w:t>
-      </w:r>
-      <w:r>
-        <w:t>, as shown in Figure 6(c)</w:t>
-      </w:r>
-      <w:r>
-        <w:t>.</w:t>
-      </w:r>
-      <w:r>
-        <w:t xml:space="preserve"> The important characteristic of cylinder type graphs is that the depth of their BFS spanning trees grows linearly with the number of vertices</w:t>
-      </w:r>
-      <w:r>
-        <w:t xml:space="preserve">, whereas the optimum size of separators is clearly constant 3 (one triangle can </w:t>
-      </w:r>
-      <w:r>
-        <w:t>separate</w:t>
-      </w:r>
-      <w:r>
-        <w:t xml:space="preserve"> its inside from its outside)</w:t>
-      </w:r>
-      <w:r>
-        <w:t>.</w:t>
-      </w:r>
-    </w:p>
-    <w:p>
-      <w:pPr>
-        <w:jc w:val="both"/>
-      </w:pPr>
-    </w:p>
-    <w:p>
-      <w:pPr>
-        <w:jc w:val="both"/>
-        <w:rPr>
-          <w:b/>
-        </w:rPr>
-      </w:pPr>
-      <w:r>
-        <w:rPr>
-          <w:b/>
-        </w:rPr>
-        <w:t>Random graphs</w:t>
-      </w:r>
-    </w:p>
-    <w:p>
-      <w:pPr>
-        <w:jc w:val="both"/>
-      </w:pPr>
-      <w:r>
-        <w:t xml:space="preserve">Random graphs are generated from a triangle by iteratively </w:t>
-      </w:r>
-      <w:r>
-        <w:t>adding a vertex on a randomly chosen face and triangulating that face.</w:t>
-      </w:r>
-    </w:p>
-    <w:p>
-      <w:pPr>
-        <w:jc w:val="both"/>
-      </w:pPr>
-    </w:p>
-    <w:p>
-      <w:pPr>
-        <w:jc w:val="center"/>
-      </w:pPr>
-      <w:r>
-        <w:rPr>
-          <w:noProof/>
-        </w:rPr>
-        <w:lastRenderedPageBreak/>
-        <w:drawing>
-          <wp:inline distT="0" distB="0" distL="0" distR="0" wp14:anchorId="41936D6C" wp14:editId="03C58C44">
+          <wp:inline distT="0" distB="0" distL="0" distR="0" wp14:anchorId="78B3A538" wp14:editId="1ED643CA">
             <wp:extent cx="2245234" cy="1463040"/>
             <wp:effectExtent l="0" t="0" r="0" b="10160"/>
             <wp:docPr id="9" name="Picture 9" descr="../../CS%20597/PlanarGraphAlgo/output/graphs/heic1509a.jpg"/>
@@ -5323,7 +4316,7 @@
                     </pic:cNvPicPr>
                   </pic:nvPicPr>
                   <pic:blipFill>
-                    <a:blip r:embed="rId22">
+                    <a:blip r:embed="rId17">
                       <a:extLst>
                         <a:ext uri="{28A0092B-C50C-407E-A947-70E740481C1C}">
                           <a14:useLocalDpi xmlns:a14="http://schemas.microsoft.com/office/drawing/2010/main" val="0"/>
@@ -5359,7 +4352,7 @@
           <w:noProof/>
         </w:rPr>
         <w:drawing>
-          <wp:inline distT="0" distB="0" distL="0" distR="0" wp14:anchorId="5BD655BF" wp14:editId="0AA767CB">
+          <wp:inline distT="0" distB="0" distL="0" distR="0" wp14:anchorId="1CF36C55" wp14:editId="418FCB73">
             <wp:extent cx="1438956" cy="1463040"/>
             <wp:effectExtent l="0" t="0" r="8890" b="10160"/>
             <wp:docPr id="10" name="Picture 1"/>
@@ -5376,7 +4369,7 @@
                     </pic:cNvPicPr>
                   </pic:nvPicPr>
                   <pic:blipFill>
-                    <a:blip r:embed="rId23">
+                    <a:blip r:embed="rId18">
                       <a:extLst>
                         <a:ext uri="{28A0092B-C50C-407E-A947-70E740481C1C}">
                           <a14:useLocalDpi xmlns:a14="http://schemas.microsoft.com/office/drawing/2010/main" val="0"/>
@@ -5407,7 +4400,7 @@
           <w:noProof/>
         </w:rPr>
         <w:drawing>
-          <wp:inline distT="0" distB="0" distL="0" distR="0" wp14:anchorId="09255294" wp14:editId="04D5CCED">
+          <wp:inline distT="0" distB="0" distL="0" distR="0" wp14:anchorId="447CDB0F" wp14:editId="04ECB7F4">
             <wp:extent cx="2192062" cy="1645920"/>
             <wp:effectExtent l="0" t="0" r="0" b="5080"/>
             <wp:docPr id="11" name="Picture 1"/>
@@ -5424,11 +4417,11 @@
                     </pic:cNvPicPr>
                   </pic:nvPicPr>
                   <pic:blipFill>
-                    <a:blip r:embed="rId24">
+                    <a:blip r:embed="rId19">
                       <a:extLst>
                         <a:ext uri="{BEBA8EAE-BF5A-486C-A8C5-ECC9F3942E4B}">
                           <a14:imgProps xmlns:a14="http://schemas.microsoft.com/office/drawing/2010/main">
-                            <a14:imgLayer r:embed="rId25">
+                            <a14:imgLayer r:embed="rId20">
                               <a14:imgEffect>
                                 <a14:sharpenSoften amount="50000"/>
                               </a14:imgEffect>
@@ -5468,10 +4461,7 @@
         <w:jc w:val="center"/>
       </w:pPr>
       <w:r>
-        <w:t>(a) NASA photo for grids</w:t>
-      </w:r>
-      <w:r>
-        <w:t xml:space="preserve"> (b) Base cube to generate spheres (c) Cylinder and planar embedding</w:t>
+        <w:t>(a) NASA photo for grids (b) Base cube to generate spheres (c) Cylinder and planar embedding</w:t>
       </w:r>
     </w:p>
     <w:p>
@@ -5479,16 +4469,7 @@
         <w:jc w:val="center"/>
       </w:pPr>
       <w:r>
-        <w:t>Figure 6</w:t>
-      </w:r>
-      <w:r>
-        <w:t>.</w:t>
-      </w:r>
-      <w:r>
-        <w:t xml:space="preserve"> </w:t>
-      </w:r>
-      <w:r>
-        <w:t>Datasets of planar graphs</w:t>
+        <w:t>Figure 6. Datasets of planar graphs</w:t>
       </w:r>
     </w:p>
     <w:p>
@@ -5504,14 +4485,11 @@
           <w:numId w:val="7"/>
         </w:numPr>
       </w:pPr>
-      <w:bookmarkStart w:id="12" w:name="_Toc501638955"/>
-      <w:r>
-        <w:t>Results and Discussions</w:t>
-      </w:r>
-      <w:bookmarkEnd w:id="12"/>
-      <w:r>
-        <w:t xml:space="preserve"> </w:t>
-      </w:r>
+      <w:bookmarkStart w:id="4" w:name="_Toc501638948"/>
+      <w:r>
+        <w:t>Separator Algorithms</w:t>
+      </w:r>
+      <w:bookmarkEnd w:id="4"/>
     </w:p>
     <w:p>
       <w:pPr>
@@ -5521,21 +4499,483 @@
           <w:numId w:val="7"/>
         </w:numPr>
       </w:pPr>
-      <w:bookmarkStart w:id="13" w:name="_Toc501638956"/>
-      <w:r>
-        <w:t>Grids</w:t>
-      </w:r>
-      <w:bookmarkEnd w:id="13"/>
-    </w:p>
-    <w:p>
-      <w:pPr>
-        <w:jc w:val="both"/>
+      <w:bookmarkStart w:id="5" w:name="_Toc501638949"/>
+      <w:r>
+        <w:t>Level Separator</w:t>
+      </w:r>
+      <w:bookmarkEnd w:id="5"/>
+    </w:p>
+    <w:p>
+      <w:pPr>
+        <w:jc w:val="both"/>
+      </w:pPr>
+      <w:r>
+        <w:t>To find the level separator, one can pick a random vertex as root, use BFS to build the spanning tree of the primal graph</w:t>
+      </w:r>
+      <w:r>
+        <w:t xml:space="preserve"> and define levels of all vertices to be the distance from the root vertex</w:t>
+      </w:r>
+      <w:r>
+        <w:t>. Return the median level as the separator. "median"</w:t>
+      </w:r>
+      <w:r>
+        <w:t xml:space="preserve"> level Lm is defined to be the level such that the number of vertices with level less than Lm is less than half, but the number of vertices with level less than or equal to Lm is greater than </w:t>
+      </w:r>
+      <w:r>
+        <w:t xml:space="preserve">or equal to </w:t>
+      </w:r>
+      <w:r>
+        <w:t>half.</w:t>
+      </w:r>
+      <w:r>
+        <w:t xml:space="preserve"> The set of vertices return by level separator is balanced but may be big.</w:t>
+      </w:r>
+      <w:r>
+        <w:t xml:space="preserve"> The entire algorithm take</w:t>
+      </w:r>
+      <w:r>
+        <w:t>s</w:t>
+      </w:r>
+      <w:r>
+        <w:t xml:space="preserve"> linear time to build and traverse the tree and count vertices number at each level.</w:t>
+      </w:r>
+    </w:p>
+    <w:p>
+      <w:pPr>
+        <w:jc w:val="both"/>
+      </w:pPr>
+    </w:p>
+    <w:p>
+      <w:pPr>
+        <w:jc w:val="both"/>
+      </w:pPr>
+      <w:r>
+        <w:t>Level separator works well for grid g</w:t>
+      </w:r>
+      <w:r>
+        <w:t xml:space="preserve">raphs, as shown in Figure 4(a), in the sense that when a balanced level separator is found, it will have size of </w:t>
+      </w:r>
+      <m:oMath>
+        <m:r>
+          <w:rPr>
+            <w:rFonts w:ascii="Cambria Math" w:hAnsi="Cambria Math"/>
+          </w:rPr>
+          <m:t>O</m:t>
+        </m:r>
+        <m:d>
+          <m:dPr>
+            <m:ctrlPr>
+              <w:rPr>
+                <w:rFonts w:ascii="Cambria Math" w:hAnsi="Cambria Math"/>
+                <w:i/>
+              </w:rPr>
+            </m:ctrlPr>
+          </m:dPr>
+          <m:e>
+            <m:rad>
+              <m:radPr>
+                <m:degHide m:val="1"/>
+                <m:ctrlPr>
+                  <w:rPr>
+                    <w:rFonts w:ascii="Cambria Math" w:hAnsi="Cambria Math"/>
+                    <w:i/>
+                    <w:color w:val="000000" w:themeColor="text1"/>
+                  </w:rPr>
+                </m:ctrlPr>
+              </m:radPr>
+              <m:deg/>
+              <m:e>
+                <m:r>
+                  <w:rPr>
+                    <w:rFonts w:ascii="Cambria Math" w:hAnsi="Cambria Math"/>
+                  </w:rPr>
+                  <m:t>N</m:t>
+                </m:r>
+              </m:e>
+            </m:rad>
+          </m:e>
+        </m:d>
+      </m:oMath>
+      <w:r>
+        <w:t xml:space="preserve">. If the grid is not triangulated, pick a corner vertex as root, the algorithm will find the diagonal vertices as the median level, which contains </w:t>
+      </w:r>
+      <w:r>
+        <w:t xml:space="preserve">exactly </w:t>
+      </w:r>
+      <m:oMath>
+        <m:rad>
+          <m:radPr>
+            <m:degHide m:val="1"/>
+            <m:ctrlPr>
+              <w:rPr>
+                <w:rFonts w:ascii="Cambria Math" w:hAnsi="Cambria Math"/>
+                <w:i/>
+                <w:color w:val="000000" w:themeColor="text1"/>
+              </w:rPr>
+            </m:ctrlPr>
+          </m:radPr>
+          <m:deg/>
+          <m:e>
+            <m:r>
+              <w:rPr>
+                <w:rFonts w:ascii="Cambria Math" w:hAnsi="Cambria Math"/>
+              </w:rPr>
+              <m:t>N</m:t>
+            </m:r>
+          </m:e>
+        </m:rad>
+      </m:oMath>
+      <w:r>
         <w:rPr>
           <w:color w:val="000000" w:themeColor="text1"/>
         </w:rPr>
-      </w:pPr>
-      <w:r>
-        <w:t xml:space="preserve">Separators have </w:t>
+        <w:t xml:space="preserve"> vertices. If the grid is triangulated (in the not so elegant way as shown), the algorithm may find a rectangular shape cycle of size at most </w:t>
+      </w:r>
+      <m:oMath>
+        <m:r>
+          <w:rPr>
+            <w:rFonts w:ascii="Cambria Math" w:hAnsi="Cambria Math"/>
+            <w:color w:val="000000" w:themeColor="text1"/>
+          </w:rPr>
+          <m:t>4</m:t>
+        </m:r>
+        <m:rad>
+          <m:radPr>
+            <m:degHide m:val="1"/>
+            <m:ctrlPr>
+              <w:rPr>
+                <w:rFonts w:ascii="Cambria Math" w:hAnsi="Cambria Math"/>
+                <w:i/>
+                <w:color w:val="000000" w:themeColor="text1"/>
+              </w:rPr>
+            </m:ctrlPr>
+          </m:radPr>
+          <m:deg/>
+          <m:e>
+            <m:r>
+              <w:rPr>
+                <w:rFonts w:ascii="Cambria Math" w:hAnsi="Cambria Math"/>
+              </w:rPr>
+              <m:t>N</m:t>
+            </m:r>
+          </m:e>
+        </m:rad>
+      </m:oMath>
+      <w:r>
+        <w:rPr>
+          <w:color w:val="000000" w:themeColor="text1"/>
+        </w:rPr>
+        <w:t xml:space="preserve"> </w:t>
+      </w:r>
+      <w:r>
+        <w:rPr>
+          <w:color w:val="000000" w:themeColor="text1"/>
+        </w:rPr>
+        <w:t>which</w:t>
+      </w:r>
+      <w:r>
+        <w:rPr>
+          <w:color w:val="000000" w:themeColor="text1"/>
+        </w:rPr>
+        <w:t xml:space="preserve"> separates the grid as "inside" and "outside".</w:t>
+      </w:r>
+    </w:p>
+    <w:p>
+      <w:pPr>
+        <w:jc w:val="center"/>
+      </w:pPr>
+      <w:r>
+        <w:rPr>
+          <w:noProof/>
+        </w:rPr>
+        <w:lastRenderedPageBreak/>
+        <w:drawing>
+          <wp:inline distT="0" distB="0" distL="0" distR="0" wp14:anchorId="311E1351" wp14:editId="22B22988">
+            <wp:extent cx="1889930" cy="1828800"/>
+            <wp:effectExtent l="0" t="0" r="0" b="0"/>
+            <wp:docPr id="6" name="Picture 6"/>
+            <wp:cNvGraphicFramePr>
+              <a:graphicFrameLocks xmlns:a="http://schemas.openxmlformats.org/drawingml/2006/main" noChangeAspect="1"/>
+            </wp:cNvGraphicFramePr>
+            <a:graphic xmlns:a="http://schemas.openxmlformats.org/drawingml/2006/main">
+              <a:graphicData uri="http://schemas.openxmlformats.org/drawingml/2006/picture">
+                <pic:pic xmlns:pic="http://schemas.openxmlformats.org/drawingml/2006/picture">
+                  <pic:nvPicPr>
+                    <pic:cNvPr id="1" name=""/>
+                    <pic:cNvPicPr/>
+                  </pic:nvPicPr>
+                  <pic:blipFill>
+                    <a:blip r:embed="rId21">
+                      <a:extLst>
+                        <a:ext uri="{BEBA8EAE-BF5A-486C-A8C5-ECC9F3942E4B}">
+                          <a14:imgProps xmlns:a14="http://schemas.microsoft.com/office/drawing/2010/main">
+                            <a14:imgLayer r:embed="rId22">
+                              <a14:imgEffect>
+                                <a14:brightnessContrast contrast="40000"/>
+                              </a14:imgEffect>
+                            </a14:imgLayer>
+                          </a14:imgProps>
+                        </a:ext>
+                      </a:extLst>
+                    </a:blip>
+                    <a:stretch>
+                      <a:fillRect/>
+                    </a:stretch>
+                  </pic:blipFill>
+                  <pic:spPr>
+                    <a:xfrm>
+                      <a:off x="0" y="0"/>
+                      <a:ext cx="1889930" cy="1828800"/>
+                    </a:xfrm>
+                    <a:prstGeom prst="rect">
+                      <a:avLst/>
+                    </a:prstGeom>
+                  </pic:spPr>
+                </pic:pic>
+              </a:graphicData>
+            </a:graphic>
+          </wp:inline>
+        </w:drawing>
+      </w:r>
+      <w:r>
+        <w:rPr>
+          <w:noProof/>
+        </w:rPr>
+        <w:drawing>
+          <wp:inline distT="0" distB="0" distL="0" distR="0" wp14:anchorId="2CD4B870" wp14:editId="464A1270">
+            <wp:extent cx="1939029" cy="1828800"/>
+            <wp:effectExtent l="0" t="0" r="0" b="0"/>
+            <wp:docPr id="7" name="Picture 7"/>
+            <wp:cNvGraphicFramePr>
+              <a:graphicFrameLocks xmlns:a="http://schemas.openxmlformats.org/drawingml/2006/main" noChangeAspect="1"/>
+            </wp:cNvGraphicFramePr>
+            <a:graphic xmlns:a="http://schemas.openxmlformats.org/drawingml/2006/main">
+              <a:graphicData uri="http://schemas.openxmlformats.org/drawingml/2006/picture">
+                <pic:pic xmlns:pic="http://schemas.openxmlformats.org/drawingml/2006/picture">
+                  <pic:nvPicPr>
+                    <pic:cNvPr id="1" name=""/>
+                    <pic:cNvPicPr/>
+                  </pic:nvPicPr>
+                  <pic:blipFill>
+                    <a:blip r:embed="rId23">
+                      <a:extLst>
+                        <a:ext uri="{BEBA8EAE-BF5A-486C-A8C5-ECC9F3942E4B}">
+                          <a14:imgProps xmlns:a14="http://schemas.microsoft.com/office/drawing/2010/main">
+                            <a14:imgLayer r:embed="rId24">
+                              <a14:imgEffect>
+                                <a14:brightnessContrast contrast="40000"/>
+                              </a14:imgEffect>
+                            </a14:imgLayer>
+                          </a14:imgProps>
+                        </a:ext>
+                      </a:extLst>
+                    </a:blip>
+                    <a:stretch>
+                      <a:fillRect/>
+                    </a:stretch>
+                  </pic:blipFill>
+                  <pic:spPr>
+                    <a:xfrm>
+                      <a:off x="0" y="0"/>
+                      <a:ext cx="1939029" cy="1828800"/>
+                    </a:xfrm>
+                    <a:prstGeom prst="rect">
+                      <a:avLst/>
+                    </a:prstGeom>
+                  </pic:spPr>
+                </pic:pic>
+              </a:graphicData>
+            </a:graphic>
+          </wp:inline>
+        </w:drawing>
+      </w:r>
+    </w:p>
+    <w:p>
+      <w:pPr>
+        <w:jc w:val="center"/>
+      </w:pPr>
+      <w:r>
+        <w:t>(a) Level Separator</w:t>
+      </w:r>
+      <w:r>
+        <w:tab/>
+      </w:r>
+      <w:r>
+        <w:tab/>
+      </w:r>
+      <w:r>
+        <w:tab/>
+        <w:t>(b) Fundamental Cycle Separator</w:t>
+      </w:r>
+    </w:p>
+    <w:p>
+      <w:pPr>
+        <w:jc w:val="center"/>
+      </w:pPr>
+      <w:r>
+        <w:t>Figure 4</w:t>
+      </w:r>
+      <w:r>
+        <w:t>.</w:t>
+      </w:r>
+      <w:r>
+        <w:t xml:space="preserve"> Separators for sample grid graph</w:t>
+      </w:r>
+    </w:p>
+    <w:p>
+      <w:pPr>
+        <w:pStyle w:val="Subtitle"/>
+        <w:numPr>
+          <w:ilvl w:val="1"/>
+          <w:numId w:val="7"/>
+        </w:numPr>
+      </w:pPr>
+      <w:bookmarkStart w:id="6" w:name="_Toc501638950"/>
+      <w:r>
+        <w:t>Fundamental Cycle Separator</w:t>
+      </w:r>
+      <w:bookmarkEnd w:id="6"/>
+    </w:p>
+    <w:p>
+      <w:pPr>
+        <w:jc w:val="both"/>
+      </w:pPr>
+      <w:r>
+        <w:t xml:space="preserve">Similar as </w:t>
+      </w:r>
+      <w:r>
+        <w:t>in level separator</w:t>
+      </w:r>
+      <w:r>
+        <w:t xml:space="preserve">, </w:t>
+      </w:r>
+      <w:r>
+        <w:t xml:space="preserve">the algorithm </w:t>
+      </w:r>
+      <w:r>
+        <w:t>pick</w:t>
+      </w:r>
+      <w:r>
+        <w:t>s</w:t>
+      </w:r>
+      <w:r>
+        <w:t xml:space="preserve"> a random vertex as root, use</w:t>
+      </w:r>
+      <w:r>
+        <w:t>s</w:t>
+      </w:r>
+      <w:r>
+        <w:t xml:space="preserve"> BFS to find the primal spanning tree. The corresponding</w:t>
+      </w:r>
+      <w:r>
+        <w:t xml:space="preserve"> coTree is unique and can be built easily in linear time.</w:t>
+      </w:r>
+      <w:r>
+        <w:t xml:space="preserve"> Traverse the coTree and return the edge that separates </w:t>
+      </w:r>
+      <w:r>
+        <w:t>it</w:t>
+      </w:r>
+      <w:r>
+        <w:t xml:space="preserve"> into 2 balanced sub-trees of size between 1/3 and 2/3.</w:t>
+      </w:r>
+      <w:r>
+        <w:t xml:space="preserve"> The cycle formed by adding that edge into the primal spanning tree is returned as the separator. The entire algorithm takes linear time to build Tree-coTree and linear time to find </w:t>
+      </w:r>
+      <w:r>
+        <w:t xml:space="preserve">the </w:t>
+      </w:r>
+      <w:r>
+        <w:t>edge from coTree to form</w:t>
+      </w:r>
+      <w:r>
+        <w:t xml:space="preserve"> the cycle.</w:t>
+      </w:r>
+    </w:p>
+    <w:p>
+      <w:pPr>
+        <w:jc w:val="both"/>
+      </w:pPr>
+    </w:p>
+    <w:p>
+      <w:pPr>
+        <w:jc w:val="both"/>
+      </w:pPr>
+      <w:r>
+        <w:t>The fundamental cycle separator may give separators of large size due to the large depth of the primal tree.</w:t>
+      </w:r>
+      <w:r>
+        <w:t xml:space="preserve"> This means it is dependent on the structure of the input graph as well as the selection of the root vertex and the building process of the spanning tree.</w:t>
+      </w:r>
+      <w:r>
+        <w:t xml:space="preserve"> The result is shown for the sample grid graph as in Figure 4(b).</w:t>
+      </w:r>
+    </w:p>
+    <w:p>
+      <w:pPr>
+        <w:jc w:val="both"/>
+      </w:pPr>
+    </w:p>
+    <w:p>
+      <w:pPr>
+        <w:pStyle w:val="Subtitle"/>
+        <w:numPr>
+          <w:ilvl w:val="1"/>
+          <w:numId w:val="7"/>
+        </w:numPr>
+        <w:rPr>
+          <w:color w:val="FF0000"/>
+        </w:rPr>
+      </w:pPr>
+      <w:r>
+        <w:rPr>
+          <w:color w:val="FF0000"/>
+        </w:rPr>
+        <w:t>Modified FCS</w:t>
+      </w:r>
+    </w:p>
+    <w:p>
+      <w:pPr>
+        <w:jc w:val="both"/>
+      </w:pPr>
+    </w:p>
+    <w:p>
+      <w:pPr>
+        <w:jc w:val="both"/>
+      </w:pPr>
+    </w:p>
+    <w:p>
+      <w:pPr>
+        <w:pStyle w:val="Subtitle"/>
+        <w:numPr>
+          <w:ilvl w:val="1"/>
+          <w:numId w:val="7"/>
+        </w:numPr>
+      </w:pPr>
+      <w:bookmarkStart w:id="7" w:name="_Toc501638951"/>
+      <w:r>
+        <w:t>Lipton-Tarjan Separator</w:t>
+      </w:r>
+      <w:bookmarkEnd w:id="7"/>
+    </w:p>
+    <w:p>
+      <w:pPr>
+        <w:jc w:val="both"/>
+        <w:rPr>
+          <w:color w:val="000000" w:themeColor="text1"/>
+        </w:rPr>
+      </w:pPr>
+      <w:r>
+        <w:t xml:space="preserve">Lipton and Tarjan (1979) [3] combined the ideas from the naïve separators and constructed a </w:t>
+      </w:r>
+      <w:r>
+        <w:rPr>
+          <w:rFonts w:hint="eastAsia"/>
+        </w:rPr>
+        <w:t>b</w:t>
+      </w:r>
+      <w:r>
+        <w:t xml:space="preserve">alanced separator whose sized can be limited to </w:t>
       </w:r>
       <m:oMath>
         <m:r>
@@ -5573,6 +5013,743 @@
         </m:r>
       </m:oMath>
       <w:r>
+        <w:t xml:space="preserve">. </w:t>
+      </w:r>
+      <w:r>
+        <w:t>First,</w:t>
+      </w:r>
+      <w:r>
+        <w:t xml:space="preserve"> construct the BFS spanning tree and find the median level, same as the level separator method. Then find a level above</w:t>
+      </w:r>
+      <w:r>
+        <w:t xml:space="preserve"> </w:t>
+      </w:r>
+      <w:r>
+        <w:t>and below</w:t>
+      </w:r>
+      <w:r>
+        <w:t xml:space="preserve"> </w:t>
+      </w:r>
+      <w:r>
+        <w:t xml:space="preserve">the median level </w:t>
+      </w:r>
+      <w:r>
+        <w:t xml:space="preserve">Lm </w:t>
+      </w:r>
+      <w:r>
+        <w:t xml:space="preserve">that contains </w:t>
+      </w:r>
+      <m:oMath>
+        <m:rad>
+          <m:radPr>
+            <m:degHide m:val="1"/>
+            <m:ctrlPr>
+              <w:rPr>
+                <w:rFonts w:ascii="Cambria Math" w:hAnsi="Cambria Math"/>
+                <w:i/>
+                <w:color w:val="000000" w:themeColor="text1"/>
+              </w:rPr>
+            </m:ctrlPr>
+          </m:radPr>
+          <m:deg/>
+          <m:e>
+            <m:r>
+              <w:rPr>
+                <w:rFonts w:ascii="Cambria Math" w:hAnsi="Cambria Math"/>
+              </w:rPr>
+              <m:t>N</m:t>
+            </m:r>
+          </m:e>
+        </m:rad>
+      </m:oMath>
+      <w:r>
+        <w:t xml:space="preserve"> vertices</w:t>
+      </w:r>
+      <w:r>
+        <w:t>, named as L</w:t>
+      </w:r>
+      <w:r>
+        <w:rPr>
+          <w:vertAlign w:val="subscript"/>
+        </w:rPr>
+        <w:t>a</w:t>
+      </w:r>
+      <w:r>
+        <w:t xml:space="preserve"> and </w:t>
+      </w:r>
+      <w:proofErr w:type="spellStart"/>
+      <w:r>
+        <w:t>L</w:t>
+      </w:r>
+      <w:r>
+        <w:rPr>
+          <w:vertAlign w:val="subscript"/>
+        </w:rPr>
+        <w:t>z</w:t>
+      </w:r>
+      <w:proofErr w:type="spellEnd"/>
+      <w:r>
+        <w:t>, as shown in Figure 5</w:t>
+      </w:r>
+      <w:r>
+        <w:t xml:space="preserve">. </w:t>
+      </w:r>
+      <w:r>
+        <w:t xml:space="preserve">Since all levels in between have size more than </w:t>
+      </w:r>
+      <m:oMath>
+        <m:rad>
+          <m:radPr>
+            <m:degHide m:val="1"/>
+            <m:ctrlPr>
+              <w:rPr>
+                <w:rFonts w:ascii="Cambria Math" w:hAnsi="Cambria Math"/>
+                <w:i/>
+                <w:color w:val="000000" w:themeColor="text1"/>
+              </w:rPr>
+            </m:ctrlPr>
+          </m:radPr>
+          <m:deg/>
+          <m:e>
+            <m:r>
+              <w:rPr>
+                <w:rFonts w:ascii="Cambria Math" w:hAnsi="Cambria Math"/>
+              </w:rPr>
+              <m:t>N</m:t>
+            </m:r>
+          </m:e>
+        </m:rad>
+      </m:oMath>
+      <w:r>
+        <w:rPr>
+          <w:color w:val="000000" w:themeColor="text1"/>
+        </w:rPr>
+        <w:t xml:space="preserve">, there are at most </w:t>
+      </w:r>
+      <m:oMath>
+        <m:rad>
+          <m:radPr>
+            <m:degHide m:val="1"/>
+            <m:ctrlPr>
+              <w:rPr>
+                <w:rFonts w:ascii="Cambria Math" w:hAnsi="Cambria Math"/>
+                <w:i/>
+                <w:color w:val="000000" w:themeColor="text1"/>
+              </w:rPr>
+            </m:ctrlPr>
+          </m:radPr>
+          <m:deg/>
+          <m:e>
+            <m:r>
+              <w:rPr>
+                <w:rFonts w:ascii="Cambria Math" w:hAnsi="Cambria Math"/>
+              </w:rPr>
+              <m:t>N</m:t>
+            </m:r>
+          </m:e>
+        </m:rad>
+      </m:oMath>
+      <w:r>
+        <w:rPr>
+          <w:color w:val="000000" w:themeColor="text1"/>
+        </w:rPr>
+        <w:t xml:space="preserve"> such levels.</w:t>
+      </w:r>
+      <w:r>
+        <w:rPr>
+          <w:color w:val="000000" w:themeColor="text1"/>
+        </w:rPr>
+        <w:t xml:space="preserve"> The algorithm then constructs a new graph by replacing all vertices above level </w:t>
+      </w:r>
+      <w:proofErr w:type="spellStart"/>
+      <w:r>
+        <w:rPr>
+          <w:color w:val="000000" w:themeColor="text1"/>
+        </w:rPr>
+        <w:t>L</w:t>
+      </w:r>
+      <w:r>
+        <w:rPr>
+          <w:color w:val="000000" w:themeColor="text1"/>
+          <w:vertAlign w:val="subscript"/>
+        </w:rPr>
+        <w:t>z</w:t>
+      </w:r>
+      <w:proofErr w:type="spellEnd"/>
+      <w:r>
+        <w:rPr>
+          <w:color w:val="000000" w:themeColor="text1"/>
+        </w:rPr>
+        <w:t xml:space="preserve"> with one super vertex as root. It also deletes all vertices below level </w:t>
+      </w:r>
+      <w:proofErr w:type="spellStart"/>
+      <w:r>
+        <w:rPr>
+          <w:color w:val="000000" w:themeColor="text1"/>
+        </w:rPr>
+        <w:t>L</w:t>
+      </w:r>
+      <w:r>
+        <w:rPr>
+          <w:color w:val="000000" w:themeColor="text1"/>
+          <w:vertAlign w:val="subscript"/>
+        </w:rPr>
+        <w:t>z</w:t>
+      </w:r>
+      <w:proofErr w:type="spellEnd"/>
+      <w:r>
+        <w:rPr>
+          <w:color w:val="000000" w:themeColor="text1"/>
+        </w:rPr>
+        <w:t>. Triangulate the newly constructed graph and applies FCS to it. The cycle C found in this modified graph is guaranteed to have size at most 2</w:t>
+      </w:r>
+      <m:oMath>
+        <m:rad>
+          <m:radPr>
+            <m:degHide m:val="1"/>
+            <m:ctrlPr>
+              <w:rPr>
+                <w:rFonts w:ascii="Cambria Math" w:hAnsi="Cambria Math"/>
+                <w:i/>
+                <w:color w:val="000000" w:themeColor="text1"/>
+              </w:rPr>
+            </m:ctrlPr>
+          </m:radPr>
+          <m:deg/>
+          <m:e>
+            <m:r>
+              <w:rPr>
+                <w:rFonts w:ascii="Cambria Math" w:hAnsi="Cambria Math"/>
+              </w:rPr>
+              <m:t>N</m:t>
+            </m:r>
+          </m:e>
+        </m:rad>
+      </m:oMath>
+      <w:r>
+        <w:rPr>
+          <w:color w:val="000000" w:themeColor="text1"/>
+        </w:rPr>
+        <w:t xml:space="preserve"> because the tree depth is at most </w:t>
+      </w:r>
+      <m:oMath>
+        <m:rad>
+          <m:radPr>
+            <m:degHide m:val="1"/>
+            <m:ctrlPr>
+              <w:rPr>
+                <w:rFonts w:ascii="Cambria Math" w:hAnsi="Cambria Math"/>
+                <w:i/>
+                <w:color w:val="000000" w:themeColor="text1"/>
+              </w:rPr>
+            </m:ctrlPr>
+          </m:radPr>
+          <m:deg/>
+          <m:e>
+            <m:r>
+              <w:rPr>
+                <w:rFonts w:ascii="Cambria Math" w:hAnsi="Cambria Math"/>
+              </w:rPr>
+              <m:t>N</m:t>
+            </m:r>
+          </m:e>
+        </m:rad>
+      </m:oMath>
+      <w:r>
+        <w:rPr>
+          <w:color w:val="000000" w:themeColor="text1"/>
+        </w:rPr>
+        <w:t>. The union of L</w:t>
+      </w:r>
+      <w:r>
+        <w:rPr>
+          <w:color w:val="000000" w:themeColor="text1"/>
+          <w:vertAlign w:val="subscript"/>
+        </w:rPr>
+        <w:t>a</w:t>
+      </w:r>
+      <w:r>
+        <w:rPr>
+          <w:color w:val="000000" w:themeColor="text1"/>
+        </w:rPr>
+        <w:t xml:space="preserve">, </w:t>
+      </w:r>
+      <w:proofErr w:type="spellStart"/>
+      <w:r>
+        <w:rPr>
+          <w:color w:val="000000" w:themeColor="text1"/>
+        </w:rPr>
+        <w:t>L</w:t>
+      </w:r>
+      <w:r>
+        <w:rPr>
+          <w:color w:val="000000" w:themeColor="text1"/>
+          <w:vertAlign w:val="subscript"/>
+        </w:rPr>
+        <w:t>z</w:t>
+      </w:r>
+      <w:proofErr w:type="spellEnd"/>
+      <w:r>
+        <w:rPr>
+          <w:color w:val="000000" w:themeColor="text1"/>
+        </w:rPr>
+        <w:t xml:space="preserve"> and C can be returned as the </w:t>
+      </w:r>
+      <w:r>
+        <w:t>Lipton-Tarjan Separator. The original graph is separated into 4 parts, which can be combined to form 2 subgraphs satisfying the balance requirement.</w:t>
+      </w:r>
+      <w:r>
+        <w:t xml:space="preserve"> In this approach, the size of the final separator is guaranteed to be no more than 4</w:t>
+      </w:r>
+      <m:oMath>
+        <m:rad>
+          <m:radPr>
+            <m:degHide m:val="1"/>
+            <m:ctrlPr>
+              <w:rPr>
+                <w:rFonts w:ascii="Cambria Math" w:hAnsi="Cambria Math"/>
+                <w:i/>
+                <w:color w:val="000000" w:themeColor="text1"/>
+              </w:rPr>
+            </m:ctrlPr>
+          </m:radPr>
+          <m:deg/>
+          <m:e>
+            <m:r>
+              <w:rPr>
+                <w:rFonts w:ascii="Cambria Math" w:hAnsi="Cambria Math"/>
+              </w:rPr>
+              <m:t>N</m:t>
+            </m:r>
+          </m:e>
+        </m:rad>
+      </m:oMath>
+      <w:r>
+        <w:rPr>
+          <w:color w:val="000000" w:themeColor="text1"/>
+        </w:rPr>
+        <w:t xml:space="preserve">. </w:t>
+      </w:r>
+      <w:r>
+        <w:rPr>
+          <w:color w:val="000000" w:themeColor="text1"/>
+        </w:rPr>
+        <w:t>The entire algorithm takes linear time to perform operations similar to level separator and FCS, and the extra time to build a new graph is also linear.</w:t>
+      </w:r>
+    </w:p>
+    <w:p>
+      <w:pPr>
+        <w:jc w:val="both"/>
+        <w:rPr>
+          <w:color w:val="000000" w:themeColor="text1"/>
+        </w:rPr>
+      </w:pPr>
+    </w:p>
+    <w:p>
+      <w:pPr>
+        <w:jc w:val="center"/>
+        <w:rPr>
+          <w:color w:val="000000" w:themeColor="text1"/>
+        </w:rPr>
+      </w:pPr>
+      <w:r>
+        <w:rPr>
+          <w:noProof/>
+          <w:color w:val="000000" w:themeColor="text1"/>
+        </w:rPr>
+        <w:lastRenderedPageBreak/>
+        <w:drawing>
+          <wp:inline distT="0" distB="0" distL="0" distR="0" wp14:anchorId="6BAAF5D6" wp14:editId="5BF1071C">
+            <wp:extent cx="2480088" cy="1828800"/>
+            <wp:effectExtent l="0" t="0" r="9525" b="0"/>
+            <wp:docPr id="8" name="Content Placeholder 3"/>
+            <wp:cNvGraphicFramePr>
+              <a:graphicFrameLocks xmlns:a="http://schemas.openxmlformats.org/drawingml/2006/main" noGrp="1" noChangeAspect="1"/>
+            </wp:cNvGraphicFramePr>
+            <a:graphic xmlns:a="http://schemas.openxmlformats.org/drawingml/2006/main">
+              <a:graphicData uri="http://schemas.openxmlformats.org/drawingml/2006/picture">
+                <pic:pic xmlns:pic="http://schemas.openxmlformats.org/drawingml/2006/picture">
+                  <pic:nvPicPr>
+                    <pic:cNvPr id="2" name="Content Placeholder 3"/>
+                    <pic:cNvPicPr>
+                      <a:picLocks noGrp="1" noChangeAspect="1"/>
+                    </pic:cNvPicPr>
+                  </pic:nvPicPr>
+                  <pic:blipFill>
+                    <a:blip r:embed="rId25">
+                      <a:extLst>
+                        <a:ext uri="{28A0092B-C50C-407E-A947-70E740481C1C}">
+                          <a14:useLocalDpi xmlns:a14="http://schemas.microsoft.com/office/drawing/2010/main" val="0"/>
+                        </a:ext>
+                      </a:extLst>
+                    </a:blip>
+                    <a:stretch>
+                      <a:fillRect/>
+                    </a:stretch>
+                  </pic:blipFill>
+                  <pic:spPr>
+                    <a:xfrm>
+                      <a:off x="0" y="0"/>
+                      <a:ext cx="2480088" cy="1828800"/>
+                    </a:xfrm>
+                    <a:prstGeom prst="rect">
+                      <a:avLst/>
+                    </a:prstGeom>
+                  </pic:spPr>
+                </pic:pic>
+              </a:graphicData>
+            </a:graphic>
+          </wp:inline>
+        </w:drawing>
+      </w:r>
+    </w:p>
+    <w:p>
+      <w:pPr>
+        <w:jc w:val="center"/>
+        <w:rPr>
+          <w:color w:val="000000" w:themeColor="text1"/>
+        </w:rPr>
+      </w:pPr>
+      <w:r>
+        <w:rPr>
+          <w:color w:val="000000" w:themeColor="text1"/>
+        </w:rPr>
+        <w:t>Figure 5</w:t>
+      </w:r>
+      <w:r>
+        <w:rPr>
+          <w:color w:val="000000" w:themeColor="text1"/>
+        </w:rPr>
+        <w:t>.</w:t>
+      </w:r>
+      <w:r>
+        <w:rPr>
+          <w:color w:val="000000" w:themeColor="text1"/>
+        </w:rPr>
+        <w:t xml:space="preserve"> Sketch for Lipton-Tarjan algorithm</w:t>
+      </w:r>
+      <w:r>
+        <w:rPr>
+          <w:color w:val="000000" w:themeColor="text1"/>
+        </w:rPr>
+        <w:t xml:space="preserve"> from reference [1]</w:t>
+      </w:r>
+    </w:p>
+    <w:p>
+      <w:pPr>
+        <w:jc w:val="both"/>
+        <w:rPr>
+          <w:color w:val="000000" w:themeColor="text1"/>
+        </w:rPr>
+      </w:pPr>
+    </w:p>
+    <w:p>
+      <w:pPr>
+        <w:jc w:val="both"/>
+      </w:pPr>
+      <w:r>
+        <w:rPr>
+          <w:color w:val="000000" w:themeColor="text1"/>
+        </w:rPr>
+        <w:t>T</w:t>
+      </w:r>
+      <w:r>
+        <w:rPr>
+          <w:color w:val="000000" w:themeColor="text1"/>
+        </w:rPr>
+        <w:t>he</w:t>
+      </w:r>
+      <w:r>
+        <w:t xml:space="preserve"> </w:t>
+      </w:r>
+      <w:r>
+        <w:t>Lipton-Tarjan</w:t>
+      </w:r>
+      <w:r>
+        <w:rPr>
+          <w:color w:val="000000" w:themeColor="text1"/>
+        </w:rPr>
+        <w:t xml:space="preserve"> algorithm</w:t>
+      </w:r>
+      <w:r>
+        <w:rPr>
+          <w:color w:val="000000" w:themeColor="text1"/>
+        </w:rPr>
+        <w:t xml:space="preserve"> is slightly modified</w:t>
+      </w:r>
+      <w:r>
+        <w:rPr>
+          <w:color w:val="000000" w:themeColor="text1"/>
+        </w:rPr>
+        <w:t xml:space="preserve"> in </w:t>
+      </w:r>
+      <w:r>
+        <w:rPr>
+          <w:color w:val="000000" w:themeColor="text1"/>
+        </w:rPr>
+        <w:t>this project. I</w:t>
+      </w:r>
+      <w:r>
+        <w:rPr>
+          <w:color w:val="000000" w:themeColor="text1"/>
+        </w:rPr>
+        <w:t>nstead of building a new graph and re-triangulate it, the original coTree is re-assigned with new</w:t>
+      </w:r>
+      <w:r>
+        <w:rPr>
+          <w:color w:val="000000" w:themeColor="text1"/>
+        </w:rPr>
+        <w:t xml:space="preserve"> weight such that dual vertices (primal faces) outside the central zone (between L</w:t>
+      </w:r>
+      <w:r>
+        <w:rPr>
+          <w:color w:val="000000" w:themeColor="text1"/>
+          <w:vertAlign w:val="subscript"/>
+        </w:rPr>
+        <w:t>a</w:t>
+      </w:r>
+      <w:r>
+        <w:rPr>
+          <w:color w:val="000000" w:themeColor="text1"/>
+        </w:rPr>
+        <w:t xml:space="preserve"> and </w:t>
+      </w:r>
+      <w:proofErr w:type="spellStart"/>
+      <w:r>
+        <w:rPr>
+          <w:color w:val="000000" w:themeColor="text1"/>
+        </w:rPr>
+        <w:t>L</w:t>
+      </w:r>
+      <w:r>
+        <w:rPr>
+          <w:color w:val="000000" w:themeColor="text1"/>
+          <w:vertAlign w:val="subscript"/>
+        </w:rPr>
+        <w:t>z</w:t>
+      </w:r>
+      <w:proofErr w:type="spellEnd"/>
+      <w:r>
+        <w:rPr>
+          <w:color w:val="000000" w:themeColor="text1"/>
+        </w:rPr>
+        <w:t xml:space="preserve">) is assigned zero weight. In this way, </w:t>
+      </w:r>
+      <w:r>
+        <w:rPr>
+          <w:color w:val="000000" w:themeColor="text1"/>
+        </w:rPr>
+        <w:t>the FCS is actually finding a cycle balanced in the number of faces/vertices inside the central zone, which is equivalent to applying FCS on the new modified graph</w:t>
+      </w:r>
+      <w:r>
+        <w:rPr>
+          <w:color w:val="000000" w:themeColor="text1"/>
+        </w:rPr>
+        <w:t>.</w:t>
+      </w:r>
+      <w:r>
+        <w:rPr>
+          <w:color w:val="000000" w:themeColor="text1"/>
+        </w:rPr>
+        <w:t xml:space="preserve"> This </w:t>
+      </w:r>
+      <w:r>
+        <w:rPr>
+          <w:color w:val="000000" w:themeColor="text1"/>
+        </w:rPr>
+        <w:t>change improves the constant factor of the algorithm's performance by avoiding build new graph and do triangulation.</w:t>
+      </w:r>
+    </w:p>
+    <w:p>
+      <w:pPr>
+        <w:jc w:val="both"/>
+      </w:pPr>
+    </w:p>
+    <w:p>
+      <w:pPr>
+        <w:pStyle w:val="Subtitle"/>
+        <w:numPr>
+          <w:ilvl w:val="1"/>
+          <w:numId w:val="7"/>
+        </w:numPr>
+        <w:rPr>
+          <w:color w:val="FF0000"/>
+        </w:rPr>
+      </w:pPr>
+      <w:r>
+        <w:rPr>
+          <w:color w:val="FF0000"/>
+        </w:rPr>
+        <w:t>Simple Cycle Separator</w:t>
+      </w:r>
+    </w:p>
+    <w:p>
+      <w:pPr>
+        <w:jc w:val="both"/>
+      </w:pPr>
+    </w:p>
+    <w:p>
+      <w:pPr>
+        <w:jc w:val="both"/>
+      </w:pPr>
+    </w:p>
+    <w:p>
+      <w:pPr>
+        <w:jc w:val="both"/>
+      </w:pPr>
+    </w:p>
+    <w:p>
+      <w:pPr>
+        <w:pStyle w:val="Subtitle"/>
+        <w:numPr>
+          <w:ilvl w:val="1"/>
+          <w:numId w:val="7"/>
+        </w:numPr>
+        <w:rPr>
+          <w:color w:val="FF0000"/>
+        </w:rPr>
+      </w:pPr>
+      <w:r>
+        <w:rPr>
+          <w:color w:val="FF0000"/>
+        </w:rPr>
+        <w:t>Result and Interpretation</w:t>
+      </w:r>
+    </w:p>
+    <w:p>
+      <w:pPr>
+        <w:pStyle w:val="Subtitle"/>
+        <w:numPr>
+          <w:ilvl w:val="2"/>
+          <w:numId w:val="7"/>
+        </w:numPr>
+        <w:rPr>
+          <w:i/>
+          <w:iCs/>
+        </w:rPr>
+      </w:pPr>
+      <w:bookmarkStart w:id="8" w:name="_Toc501638953"/>
+      <w:r>
+        <w:rPr>
+          <w:i/>
+          <w:iCs/>
+        </w:rPr>
+        <w:t>Metrics</w:t>
+      </w:r>
+      <w:bookmarkEnd w:id="8"/>
+    </w:p>
+    <w:p>
+      <w:pPr>
+        <w:jc w:val="both"/>
+      </w:pPr>
+      <w:r>
+        <w:rPr>
+          <w:b/>
+        </w:rPr>
+        <w:t>Separator Size</w:t>
+      </w:r>
+      <w:r>
+        <w:t xml:space="preserve"> is defined to be the number of vertices in the separator returned by the above algorithms. The smaller separator size is preferred.</w:t>
+      </w:r>
+    </w:p>
+    <w:p>
+      <w:pPr>
+        <w:jc w:val="both"/>
+      </w:pPr>
+      <w:r>
+        <w:rPr>
+          <w:b/>
+        </w:rPr>
+        <w:t>Balance Ratio</w:t>
+      </w:r>
+      <w:r>
+        <w:t xml:space="preserve"> is defined to be the ratio between the size of the two subgraphs separated by the separator. Note that the </w:t>
+      </w:r>
+      <w:bookmarkStart w:id="9" w:name="_GoBack"/>
+      <w:bookmarkEnd w:id="9"/>
+      <w:r>
+        <w:t>size of one subgraph is the number of vertices in the subgraph, which also includes the vertices in the separator. The "perfect" balance is equivalent to balance ratio 1.0, and the "worst" is 2.0 since both Tree and coTree are binary, in which case a 1/3-2/3 separation is guaranteed.</w:t>
+      </w:r>
+    </w:p>
+    <w:p>
+      <w:pPr>
+        <w:jc w:val="both"/>
+      </w:pPr>
+      <w:r>
+        <w:rPr>
+          <w:b/>
+        </w:rPr>
+        <w:t>Runtime</w:t>
+      </w:r>
+      <w:r>
+        <w:t xml:space="preserve"> is defined to be the clock time of invoking find-separator method. None of the preprocesses such as read graph from disk, flattening and triangulation is included in runtime.</w:t>
+      </w:r>
+    </w:p>
+    <w:p>
+      <w:pPr>
+        <w:jc w:val="both"/>
+      </w:pPr>
+    </w:p>
+    <w:p>
+      <w:pPr>
+        <w:pStyle w:val="Subtitle"/>
+        <w:numPr>
+          <w:ilvl w:val="2"/>
+          <w:numId w:val="7"/>
+        </w:numPr>
+      </w:pPr>
+      <w:bookmarkStart w:id="10" w:name="_Toc501638956"/>
+      <w:r>
+        <w:t>Grids</w:t>
+      </w:r>
+      <w:bookmarkEnd w:id="10"/>
+    </w:p>
+    <w:p>
+      <w:pPr>
+        <w:jc w:val="both"/>
+        <w:rPr>
+          <w:color w:val="000000" w:themeColor="text1"/>
+        </w:rPr>
+      </w:pPr>
+      <w:r>
+        <w:t xml:space="preserve">Separators have </w:t>
+      </w:r>
+      <m:oMath>
+        <m:r>
+          <w:rPr>
+            <w:rFonts w:ascii="Cambria Math" w:hAnsi="Cambria Math"/>
+          </w:rPr>
+          <m:t>O(</m:t>
+        </m:r>
+        <m:rad>
+          <m:radPr>
+            <m:degHide m:val="1"/>
+            <m:ctrlPr>
+              <w:rPr>
+                <w:rFonts w:ascii="Cambria Math" w:hAnsi="Cambria Math"/>
+                <w:i/>
+                <w:color w:val="000000" w:themeColor="text1"/>
+              </w:rPr>
+            </m:ctrlPr>
+          </m:radPr>
+          <m:deg/>
+          <m:e>
+            <m:r>
+              <w:rPr>
+                <w:rFonts w:ascii="Cambria Math" w:hAnsi="Cambria Math"/>
+              </w:rPr>
+              <m:t>N</m:t>
+            </m:r>
+          </m:e>
+        </m:rad>
+        <m:r>
+          <w:rPr>
+            <w:rFonts w:ascii="Cambria Math" w:hAnsi="Cambria Math"/>
+          </w:rPr>
+          <m:t>)</m:t>
+        </m:r>
+      </m:oMath>
+      <w:r>
         <w:t xml:space="preserve"> in size as shown in Figure 7(a). 3 types separator algorithms differ in terms of constant factor, among which FCS has constant factor almost 1 and level separator has constant close to 4. It is noticed that although the worst-case theoretical size bound is </w:t>
       </w:r>
       <m:oMath>
@@ -5685,6 +5862,7 @@
         <w:rPr>
           <w:noProof/>
         </w:rPr>
+        <w:lastRenderedPageBreak/>
         <w:drawing>
           <wp:inline distT="0" distB="0" distL="0" distR="0" wp14:anchorId="4F3D56FE" wp14:editId="5A789975">
             <wp:extent cx="2769141" cy="1828800"/>
@@ -5806,15 +5984,15 @@
       <w:pPr>
         <w:pStyle w:val="Subtitle"/>
         <w:numPr>
-          <w:ilvl w:val="1"/>
+          <w:ilvl w:val="2"/>
           <w:numId w:val="7"/>
         </w:numPr>
       </w:pPr>
-      <w:bookmarkStart w:id="14" w:name="_Toc501638957"/>
+      <w:bookmarkStart w:id="11" w:name="_Toc501638957"/>
       <w:r>
         <w:t>Spheres</w:t>
       </w:r>
-      <w:bookmarkEnd w:id="14"/>
+      <w:bookmarkEnd w:id="11"/>
     </w:p>
     <w:p>
       <w:pPr>
@@ -5896,7 +6074,6 @@
         <w:rPr>
           <w:noProof/>
         </w:rPr>
-        <w:lastRenderedPageBreak/>
         <w:drawing>
           <wp:inline distT="0" distB="0" distL="0" distR="0" wp14:anchorId="608DD669" wp14:editId="3920B650">
             <wp:extent cx="2834640" cy="1828800"/>
@@ -6017,15 +6194,15 @@
       <w:pPr>
         <w:pStyle w:val="Subtitle"/>
         <w:numPr>
-          <w:ilvl w:val="1"/>
+          <w:ilvl w:val="2"/>
           <w:numId w:val="7"/>
         </w:numPr>
       </w:pPr>
-      <w:bookmarkStart w:id="15" w:name="_Toc501638958"/>
+      <w:bookmarkStart w:id="12" w:name="_Toc501638958"/>
       <w:r>
         <w:t>Cylinders</w:t>
       </w:r>
-      <w:bookmarkEnd w:id="15"/>
+      <w:bookmarkEnd w:id="12"/>
     </w:p>
     <w:p>
       <w:pPr>
@@ -6130,7 +6307,11 @@
         <w:t xml:space="preserve"> (2009) [13] due the different implementation choices. </w:t>
       </w:r>
       <w:r>
-        <w:t>In their paper, since no explicit dual graph stored and no dual tree built, they examine all non-tree edges of the primal spanning tree and keep track of the inside of the cycle formed by that non-tree edge. They return the edge that gives a good balance ratio and generates the smallest cycle, which is the best option after the spanning tree is determined.</w:t>
+        <w:t xml:space="preserve">In their paper, since no explicit dual graph stored and no dual tree built, </w:t>
+      </w:r>
+      <w:r>
+        <w:lastRenderedPageBreak/>
+        <w:t>they examine all non-tree edges of the primal spanning tree and keep track of the inside of the cycle formed by that non-tree edge. They return the edge that gives a good balance ratio and generates the smallest cycle, which is the best option after the spanning tree is determined.</w:t>
       </w:r>
       <w:r>
         <w:t xml:space="preserve"> This approach yields a better result while maintain the linear running time.</w:t>
@@ -6276,16 +6457,15 @@
       <w:pPr>
         <w:pStyle w:val="Subtitle"/>
         <w:numPr>
-          <w:ilvl w:val="1"/>
+          <w:ilvl w:val="2"/>
           <w:numId w:val="7"/>
         </w:numPr>
       </w:pPr>
-      <w:bookmarkStart w:id="16" w:name="_Toc501638959"/>
-      <w:r>
-        <w:lastRenderedPageBreak/>
+      <w:bookmarkStart w:id="13" w:name="_Toc501638959"/>
+      <w:r>
         <w:t>Random graphs</w:t>
       </w:r>
-      <w:bookmarkEnd w:id="16"/>
+      <w:bookmarkEnd w:id="13"/>
     </w:p>
     <w:p>
       <w:pPr>
@@ -6454,18 +6634,18 @@
       <w:pPr>
         <w:pStyle w:val="Subtitle"/>
         <w:numPr>
-          <w:ilvl w:val="1"/>
+          <w:ilvl w:val="2"/>
           <w:numId w:val="7"/>
         </w:numPr>
       </w:pPr>
-      <w:bookmarkStart w:id="17" w:name="_Toc501638960"/>
+      <w:bookmarkStart w:id="14" w:name="_Toc501638960"/>
       <w:r>
         <w:rPr>
           <w:rFonts w:hint="eastAsia"/>
         </w:rPr>
         <w:t>Runtime</w:t>
       </w:r>
-      <w:bookmarkEnd w:id="17"/>
+      <w:bookmarkEnd w:id="14"/>
     </w:p>
     <w:p>
       <w:pPr>
@@ -6488,6 +6668,7 @@
         <w:rPr>
           <w:noProof/>
         </w:rPr>
+        <w:lastRenderedPageBreak/>
         <w:drawing>
           <wp:inline distT="0" distB="0" distL="0" distR="0" wp14:anchorId="2B083088" wp14:editId="743AABD8">
             <wp:extent cx="2739390" cy="1828800"/>
@@ -6753,18 +6934,37 @@
     </w:p>
     <w:p>
       <w:pPr>
+        <w:jc w:val="both"/>
+      </w:pPr>
+    </w:p>
+    <w:p>
+      <w:pPr>
+        <w:jc w:val="both"/>
+      </w:pPr>
+    </w:p>
+    <w:p>
+      <w:pPr>
+        <w:jc w:val="both"/>
+      </w:pPr>
+    </w:p>
+    <w:p>
+      <w:pPr>
+        <w:jc w:val="both"/>
+      </w:pPr>
+    </w:p>
+    <w:p>
+      <w:pPr>
         <w:pStyle w:val="Title"/>
         <w:numPr>
           <w:ilvl w:val="0"/>
           <w:numId w:val="7"/>
         </w:numPr>
       </w:pPr>
-      <w:bookmarkStart w:id="18" w:name="_Toc501638961"/>
-      <w:r>
-        <w:lastRenderedPageBreak/>
+      <w:bookmarkStart w:id="15" w:name="_Toc501638961"/>
+      <w:r>
         <w:t>Future work</w:t>
       </w:r>
-      <w:bookmarkEnd w:id="18"/>
+      <w:bookmarkEnd w:id="15"/>
     </w:p>
     <w:p>
       <w:pPr>
@@ -6869,7 +7069,11 @@
         <w:t>his potential improvement</w:t>
       </w:r>
       <w:r>
-        <w:t xml:space="preserve"> will not change the theoretical size bound of Lipton-Tarjan separator, but may be helpful in practice, without increase the time complexity.</w:t>
+        <w:t xml:space="preserve"> will not change the theoretical </w:t>
+      </w:r>
+      <w:r>
+        <w:lastRenderedPageBreak/>
+        <w:t>size bound of Lipton-Tarjan separator, but may be helpful in practice, without increase the time complexity.</w:t>
       </w:r>
     </w:p>
     <w:p>
@@ -6920,11 +7124,11 @@
           <w:numId w:val="7"/>
         </w:numPr>
       </w:pPr>
-      <w:bookmarkStart w:id="19" w:name="_Toc501638962"/>
+      <w:bookmarkStart w:id="16" w:name="_Toc501638962"/>
       <w:r>
         <w:t>Conclusions</w:t>
       </w:r>
-      <w:bookmarkEnd w:id="19"/>
+      <w:bookmarkEnd w:id="16"/>
     </w:p>
     <w:p>
       <w:pPr>
@@ -7028,12 +7232,12 @@
           <w:numId w:val="7"/>
         </w:numPr>
       </w:pPr>
-      <w:bookmarkStart w:id="20" w:name="_Toc501638963"/>
+      <w:bookmarkStart w:id="17" w:name="_Toc501638963"/>
       <w:r>
         <w:lastRenderedPageBreak/>
         <w:t>References</w:t>
       </w:r>
-      <w:bookmarkEnd w:id="20"/>
+      <w:bookmarkEnd w:id="17"/>
     </w:p>
     <w:p>
       <w:pPr>
@@ -8841,9 +9045,6 @@
       <w:ind w:left="720"/>
       <w:contextualSpacing/>
     </w:pPr>
-    <w:rPr>
-      <w:rFonts w:eastAsiaTheme="minorEastAsia"/>
-    </w:rPr>
   </w:style>
   <w:style w:type="character" w:styleId="PlaceholderText">
     <w:name w:val="Placeholder Text"/>
@@ -8890,9 +9091,6 @@
         <w:tab w:val="right" w:pos="9360"/>
       </w:tabs>
     </w:pPr>
-    <w:rPr>
-      <w:rFonts w:eastAsiaTheme="minorEastAsia"/>
-    </w:rPr>
   </w:style>
   <w:style w:type="character" w:customStyle="1" w:styleId="FooterChar">
     <w:name w:val="Footer Char"/>
@@ -9008,9 +9206,6 @@
         <w:tab w:val="right" w:pos="9360"/>
       </w:tabs>
     </w:pPr>
-    <w:rPr>
-      <w:rFonts w:eastAsiaTheme="minorEastAsia"/>
-    </w:rPr>
   </w:style>
   <w:style w:type="character" w:customStyle="1" w:styleId="Heading2Char">
     <w:name w:val="Heading 2 Char"/>
@@ -9068,7 +9263,7 @@
       <w:spacing w:before="120"/>
     </w:pPr>
     <w:rPr>
-      <w:rFonts w:asciiTheme="minorHAnsi" w:eastAsiaTheme="minorEastAsia" w:hAnsiTheme="minorHAnsi"/>
+      <w:rFonts w:asciiTheme="minorHAnsi" w:hAnsiTheme="minorHAnsi"/>
       <w:b/>
       <w:bCs/>
     </w:rPr>
@@ -9085,7 +9280,7 @@
       <w:ind w:left="240"/>
     </w:pPr>
     <w:rPr>
-      <w:rFonts w:asciiTheme="minorHAnsi" w:eastAsiaTheme="minorEastAsia" w:hAnsiTheme="minorHAnsi"/>
+      <w:rFonts w:asciiTheme="minorHAnsi" w:hAnsiTheme="minorHAnsi"/>
       <w:b/>
       <w:bCs/>
       <w:sz w:val="22"/>
@@ -9254,7 +9449,581 @@
       <w:shd w:val="clear" w:color="auto" w:fill="E6E6E6"/>
     </w:rPr>
   </w:style>
+  <w:style w:type="character" w:styleId="SubtleEmphasis">
+    <w:name w:val="Subtle Emphasis"/>
+    <w:basedOn w:val="DefaultParagraphFont"/>
+    <w:uiPriority w:val="19"/>
+    <w:qFormat/>
+    <w:rsid w:val="005C2351"/>
+    <w:rPr>
+      <w:i/>
+      <w:iCs/>
+      <w:color w:val="404040" w:themeColor="text1" w:themeTint="BF"/>
+    </w:rPr>
+  </w:style>
 </w:styles>
+</file>
+
+<file path=word/glossary/document.xml><?xml version="1.0" encoding="utf-8"?>
+<w:glossaryDocument xmlns:wpc="http://schemas.microsoft.com/office/word/2010/wordprocessingCanvas" xmlns:cx="http://schemas.microsoft.com/office/drawing/2014/chartex" xmlns:cx1="http://schemas.microsoft.com/office/drawing/2015/9/8/chartex" xmlns:cx2="http://schemas.microsoft.com/office/drawing/2015/10/21/chartex" xmlns:cx3="http://schemas.microsoft.com/office/drawing/2016/5/9/chartex" xmlns:cx4="http://schemas.microsoft.com/office/drawing/2016/5/10/chartex" xmlns:cx5="http://schemas.microsoft.com/office/drawing/2016/5/11/chartex" xmlns:cx6="http://schemas.microsoft.com/office/drawing/2016/5/12/chartex" xmlns:cx7="http://schemas.microsoft.com/office/drawing/2016/5/13/chartex" xmlns:cx8="http://schemas.microsoft.com/office/drawing/2016/5/14/chartex" xmlns:mc="http://schemas.openxmlformats.org/markup-compatibility/2006" xmlns:aink="http://schemas.microsoft.com/office/drawing/2016/ink" xmlns:am3d="http://schemas.microsoft.com/office/drawing/2017/model3d" xmlns:o="urn:schemas-microsoft-com:office:office" xmlns:r="http://schemas.openxmlformats.org/officeDocument/2006/relationships" xmlns:m="http://schemas.openxmlformats.org/officeDocument/2006/math" xmlns:v="urn:schemas-microsoft-com:vml" xmlns:wp14="http://schemas.microsoft.com/office/word/2010/wordprocessingDrawing" xmlns:wp="http://schemas.openxmlformats.org/drawingml/2006/wordprocessingDrawing" xmlns:w10="urn:schemas-microsoft-com:office:word" xmlns:w="http://schemas.openxmlformats.org/wordprocessingml/2006/main" xmlns:w14="http://schemas.microsoft.com/office/word/2010/wordml" xmlns:w15="http://schemas.microsoft.com/office/word/2012/wordml" xmlns:w16cid="http://schemas.microsoft.com/office/word/2016/wordml/cid" xmlns:w16se="http://schemas.microsoft.com/office/word/2015/wordml/symex" xmlns:wpg="http://schemas.microsoft.com/office/word/2010/wordprocessingGroup" xmlns:wpi="http://schemas.microsoft.com/office/word/2010/wordprocessingInk" xmlns:wne="http://schemas.microsoft.com/office/word/2006/wordml" xmlns:wps="http://schemas.microsoft.com/office/word/2010/wordprocessingShape" mc:Ignorable="w14 w15 w16se w16cid wp14"/>
+</file>
+
+<file path=word/glossary/fontTable.xml><?xml version="1.0" encoding="utf-8"?>
+<w:fonts xmlns:mc="http://schemas.openxmlformats.org/markup-compatibility/2006" xmlns:r="http://schemas.openxmlformats.org/officeDocument/2006/relationships" xmlns:w="http://schemas.openxmlformats.org/wordprocessingml/2006/main" xmlns:w14="http://schemas.microsoft.com/office/word/2010/wordml" xmlns:w15="http://schemas.microsoft.com/office/word/2012/wordml" xmlns:w16cid="http://schemas.microsoft.com/office/word/2016/wordml/cid" xmlns:w16se="http://schemas.microsoft.com/office/word/2015/wordml/symex" mc:Ignorable="w14 w15 w16se w16cid">
+  <w:font w:name="Times New Roman">
+    <w:panose1 w:val="02020603050405020304"/>
+    <w:charset w:val="00"/>
+    <w:family w:val="roman"/>
+    <w:pitch w:val="variable"/>
+    <w:sig w:usb0="20002A87" w:usb1="80000000" w:usb2="00000008" w:usb3="00000000" w:csb0="000001FF" w:csb1="00000000"/>
+  </w:font>
+  <w:font w:name="DengXian">
+    <w:altName w:val="等线"/>
+    <w:panose1 w:val="02010600030101010101"/>
+    <w:charset w:val="86"/>
+    <w:family w:val="auto"/>
+    <w:pitch w:val="variable"/>
+    <w:sig w:usb0="A00002BF" w:usb1="38CF7CFA" w:usb2="00000016" w:usb3="00000000" w:csb0="0004000F" w:csb1="00000000"/>
+  </w:font>
+  <w:font w:name="Courier New">
+    <w:panose1 w:val="02070309020205020404"/>
+    <w:charset w:val="00"/>
+    <w:family w:val="modern"/>
+    <w:pitch w:val="fixed"/>
+    <w:sig w:usb0="E0002AFF" w:usb1="C0007843" w:usb2="00000009" w:usb3="00000000" w:csb0="000001FF" w:csb1="00000000"/>
+  </w:font>
+  <w:font w:name="Wingdings">
+    <w:panose1 w:val="05000000000000000000"/>
+    <w:charset w:val="02"/>
+    <w:family w:val="decorative"/>
+    <w:pitch w:val="variable"/>
+    <w:sig w:usb0="00000000" w:usb1="10000000" w:usb2="00000000" w:usb3="00000000" w:csb0="80000000" w:csb1="00000000"/>
+  </w:font>
+  <w:font w:name="Symbol">
+    <w:panose1 w:val="05050102010706020507"/>
+    <w:charset w:val="02"/>
+    <w:family w:val="decorative"/>
+    <w:pitch w:val="variable"/>
+    <w:sig w:usb0="00000000" w:usb1="10000000" w:usb2="00000000" w:usb3="00000000" w:csb0="80000000" w:csb1="00000000"/>
+  </w:font>
+  <w:font w:name="Calibri Light">
+    <w:panose1 w:val="020F0302020204030204"/>
+    <w:charset w:val="00"/>
+    <w:family w:val="swiss"/>
+    <w:pitch w:val="variable"/>
+    <w:sig w:usb0="E0002AFF" w:usb1="C000247B" w:usb2="00000009" w:usb3="00000000" w:csb0="000001FF" w:csb1="00000000"/>
+  </w:font>
+  <w:font w:name="DengXian Light">
+    <w:altName w:val="等线 Light"/>
+    <w:panose1 w:val="02010600030101010101"/>
+    <w:charset w:val="86"/>
+    <w:family w:val="script"/>
+    <w:pitch w:val="variable"/>
+    <w:sig w:usb0="A00002BF" w:usb1="38CF7CFA" w:usb2="00000016" w:usb3="00000000" w:csb0="0004000F" w:csb1="00000000"/>
+  </w:font>
+  <w:font w:name="Calibri">
+    <w:panose1 w:val="020F0502020204030204"/>
+    <w:charset w:val="00"/>
+    <w:family w:val="swiss"/>
+    <w:pitch w:val="variable"/>
+    <w:sig w:usb0="A00002EF" w:usb1="4000207B" w:usb2="00000000" w:usb3="00000000" w:csb0="0000009F" w:csb1="00000000"/>
+  </w:font>
+  <w:font w:name="Cambria Math">
+    <w:panose1 w:val="02040503050406030204"/>
+    <w:charset w:val="00"/>
+    <w:family w:val="roman"/>
+    <w:pitch w:val="variable"/>
+    <w:sig w:usb0="E00002FF" w:usb1="420024FF" w:usb2="00000000" w:usb3="00000000" w:csb0="0000019F" w:csb1="00000000"/>
+  </w:font>
+  <w:font w:name="Times">
+    <w:panose1 w:val="02000500000000000000"/>
+    <w:charset w:val="00"/>
+    <w:family w:val="auto"/>
+    <w:pitch w:val="variable"/>
+    <w:sig w:usb0="E00002FF" w:usb1="5000205A" w:usb2="00000000" w:usb3="00000000" w:csb0="0000019F" w:csb1="00000000"/>
+  </w:font>
+</w:fonts>
+</file>
+
+<file path=word/glossary/settings.xml><?xml version="1.0" encoding="utf-8"?>
+<w:settings xmlns:mc="http://schemas.openxmlformats.org/markup-compatibility/2006" xmlns:o="urn:schemas-microsoft-com:office:office" xmlns:r="http://schemas.openxmlformats.org/officeDocument/2006/relationships" xmlns:m="http://schemas.openxmlformats.org/officeDocument/2006/math" xmlns:v="urn:schemas-microsoft-com:vml" xmlns:w10="urn:schemas-microsoft-com:office:word" xmlns:w="http://schemas.openxmlformats.org/wordprocessingml/2006/main" xmlns:w14="http://schemas.microsoft.com/office/word/2010/wordml" xmlns:w15="http://schemas.microsoft.com/office/word/2012/wordml" xmlns:w16cid="http://schemas.microsoft.com/office/word/2016/wordml/cid" xmlns:w16se="http://schemas.microsoft.com/office/word/2015/wordml/symex" xmlns:sl="http://schemas.openxmlformats.org/schemaLibrary/2006/main" mc:Ignorable="w14 w15 w16se w16cid">
+  <w:view w:val="normal"/>
+  <w:defaultTabStop w:val="720"/>
+  <w:characterSpacingControl w:val="doNotCompress"/>
+  <w:compat>
+    <w:useFELayout/>
+    <w:compatSetting w:name="compatibilityMode" w:uri="http://schemas.microsoft.com/office/word" w:val="15"/>
+    <w:compatSetting w:name="overrideTableStyleFontSizeAndJustification" w:uri="http://schemas.microsoft.com/office/word" w:val="1"/>
+    <w:compatSetting w:name="enableOpenTypeFeatures" w:uri="http://schemas.microsoft.com/office/word" w:val="1"/>
+    <w:compatSetting w:name="doNotFlipMirrorIndents" w:uri="http://schemas.microsoft.com/office/word" w:val="1"/>
+    <w:compatSetting w:name="differentiateMultirowTableHeaders" w:uri="http://schemas.microsoft.com/office/word" w:val="1"/>
+    <w:compatSetting w:name="useWord2013TrackBottomHyphenation" w:uri="http://schemas.microsoft.com/office/word" w:val="0"/>
+  </w:compat>
+  <w:rsids>
+    <w:rsidRoot w:val="000D02DB"/>
+    <w:rsid w:val="000D02DB"/>
+    <w:rsid w:val="00824F60"/>
+  </w:rsids>
+  <m:mathPr>
+    <m:mathFont m:val="Cambria Math"/>
+    <m:brkBin m:val="before"/>
+    <m:brkBinSub m:val="--"/>
+    <m:smallFrac m:val="0"/>
+    <m:dispDef/>
+    <m:lMargin m:val="0"/>
+    <m:rMargin m:val="0"/>
+    <m:defJc m:val="centerGroup"/>
+    <m:wrapIndent m:val="1440"/>
+    <m:intLim m:val="subSup"/>
+    <m:naryLim m:val="undOvr"/>
+  </m:mathPr>
+  <w:themeFontLang w:val="en-US" w:eastAsia="zh-CN"/>
+  <w:clrSchemeMapping w:bg1="light1" w:t1="dark1" w:bg2="light2" w:t2="dark2" w:accent1="accent1" w:accent2="accent2" w:accent3="accent3" w:accent4="accent4" w:accent5="accent5" w:accent6="accent6" w:hyperlink="hyperlink" w:followedHyperlink="followedHyperlink"/>
+  <w:decimalSymbol w:val="."/>
+  <w:listSeparator w:val=","/>
+  <w15:chartTrackingRefBased/>
+</w:settings>
+</file>
+
+<file path=word/glossary/styles.xml><?xml version="1.0" encoding="utf-8"?>
+<w:styles xmlns:mc="http://schemas.openxmlformats.org/markup-compatibility/2006" xmlns:r="http://schemas.openxmlformats.org/officeDocument/2006/relationships" xmlns:w="http://schemas.openxmlformats.org/wordprocessingml/2006/main" xmlns:w14="http://schemas.microsoft.com/office/word/2010/wordml" xmlns:w15="http://schemas.microsoft.com/office/word/2012/wordml" xmlns:w16cid="http://schemas.microsoft.com/office/word/2016/wordml/cid" xmlns:w16se="http://schemas.microsoft.com/office/word/2015/wordml/symex" mc:Ignorable="w14 w15 w16se w16cid">
+  <w:docDefaults>
+    <w:rPrDefault>
+      <w:rPr>
+        <w:rFonts w:asciiTheme="minorHAnsi" w:eastAsiaTheme="minorEastAsia" w:hAnsiTheme="minorHAnsi" w:cstheme="minorBidi"/>
+        <w:sz w:val="24"/>
+        <w:szCs w:val="24"/>
+        <w:lang w:val="en-US" w:eastAsia="zh-CN" w:bidi="ar-SA"/>
+      </w:rPr>
+    </w:rPrDefault>
+    <w:pPrDefault/>
+  </w:docDefaults>
+  <w:latentStyles w:defLockedState="0" w:defUIPriority="99" w:defSemiHidden="0" w:defUnhideWhenUsed="0" w:defQFormat="0" w:count="375">
+    <w:lsdException w:name="Normal" w:uiPriority="0" w:qFormat="1"/>
+    <w:lsdException w:name="heading 1" w:uiPriority="9" w:qFormat="1"/>
+    <w:lsdException w:name="heading 2" w:semiHidden="1" w:uiPriority="9" w:unhideWhenUsed="1" w:qFormat="1"/>
+    <w:lsdException w:name="heading 3" w:semiHidden="1" w:uiPriority="9" w:unhideWhenUsed="1" w:qFormat="1"/>
+    <w:lsdException w:name="heading 4" w:semiHidden="1" w:uiPriority="9" w:unhideWhenUsed="1" w:qFormat="1"/>
+    <w:lsdException w:name="heading 5" w:semiHidden="1" w:uiPriority="9" w:unhideWhenUsed="1" w:qFormat="1"/>
+    <w:lsdException w:name="heading 6" w:semiHidden="1" w:uiPriority="9" w:unhideWhenUsed="1" w:qFormat="1"/>
+    <w:lsdException w:name="heading 7" w:semiHidden="1" w:uiPriority="9" w:unhideWhenUsed="1" w:qFormat="1"/>
+    <w:lsdException w:name="heading 8" w:semiHidden="1" w:uiPriority="9" w:unhideWhenUsed="1" w:qFormat="1"/>
+    <w:lsdException w:name="heading 9" w:semiHidden="1" w:uiPriority="9" w:unhideWhenUsed="1" w:qFormat="1"/>
+    <w:lsdException w:name="index 1" w:semiHidden="1" w:unhideWhenUsed="1"/>
+    <w:lsdException w:name="index 2" w:semiHidden="1" w:unhideWhenUsed="1"/>
+    <w:lsdException w:name="index 3" w:semiHidden="1" w:unhideWhenUsed="1"/>
+    <w:lsdException w:name="index 4" w:semiHidden="1" w:unhideWhenUsed="1"/>
+    <w:lsdException w:name="index 5" w:semiHidden="1" w:unhideWhenUsed="1"/>
+    <w:lsdException w:name="index 6" w:semiHidden="1" w:unhideWhenUsed="1"/>
+    <w:lsdException w:name="index 7" w:semiHidden="1" w:unhideWhenUsed="1"/>
+    <w:lsdException w:name="index 8" w:semiHidden="1" w:unhideWhenUsed="1"/>
+    <w:lsdException w:name="index 9" w:semiHidden="1" w:unhideWhenUsed="1"/>
+    <w:lsdException w:name="toc 1" w:semiHidden="1" w:uiPriority="39" w:unhideWhenUsed="1"/>
+    <w:lsdException w:name="toc 2" w:semiHidden="1" w:uiPriority="39" w:unhideWhenUsed="1"/>
+    <w:lsdException w:name="toc 3" w:semiHidden="1" w:uiPriority="39" w:unhideWhenUsed="1"/>
+    <w:lsdException w:name="toc 4" w:semiHidden="1" w:uiPriority="39" w:unhideWhenUsed="1"/>
+    <w:lsdException w:name="toc 5" w:semiHidden="1" w:uiPriority="39" w:unhideWhenUsed="1"/>
+    <w:lsdException w:name="toc 6" w:semiHidden="1" w:uiPriority="39" w:unhideWhenUsed="1"/>
+    <w:lsdException w:name="toc 7" w:semiHidden="1" w:uiPriority="39" w:unhideWhenUsed="1"/>
+    <w:lsdException w:name="toc 8" w:semiHidden="1" w:uiPriority="39" w:unhideWhenUsed="1"/>
+    <w:lsdException w:name="toc 9" w:semiHidden="1" w:uiPriority="39" w:unhideWhenUsed="1"/>
+    <w:lsdException w:name="Normal Indent" w:semiHidden="1" w:unhideWhenUsed="1"/>
+    <w:lsdException w:name="footnote text" w:semiHidden="1" w:unhideWhenUsed="1"/>
+    <w:lsdException w:name="annotation text" w:semiHidden="1" w:unhideWhenUsed="1"/>
+    <w:lsdException w:name="header" w:semiHidden="1" w:unhideWhenUsed="1"/>
+    <w:lsdException w:name="footer" w:semiHidden="1" w:unhideWhenUsed="1"/>
+    <w:lsdException w:name="index heading" w:semiHidden="1" w:unhideWhenUsed="1"/>
+    <w:lsdException w:name="caption" w:semiHidden="1" w:uiPriority="35" w:unhideWhenUsed="1" w:qFormat="1"/>
+    <w:lsdException w:name="table of figures" w:semiHidden="1" w:unhideWhenUsed="1"/>
+    <w:lsdException w:name="envelope address" w:semiHidden="1" w:unhideWhenUsed="1"/>
+    <w:lsdException w:name="envelope return" w:semiHidden="1" w:unhideWhenUsed="1"/>
+    <w:lsdException w:name="footnote reference" w:semiHidden="1" w:unhideWhenUsed="1"/>
+    <w:lsdException w:name="annotation reference" w:semiHidden="1" w:unhideWhenUsed="1"/>
+    <w:lsdException w:name="line number" w:semiHidden="1" w:unhideWhenUsed="1"/>
+    <w:lsdException w:name="page number" w:semiHidden="1" w:unhideWhenUsed="1"/>
+    <w:lsdException w:name="endnote reference" w:semiHidden="1" w:unhideWhenUsed="1"/>
+    <w:lsdException w:name="endnote text" w:semiHidden="1" w:unhideWhenUsed="1"/>
+    <w:lsdException w:name="table of authorities" w:semiHidden="1" w:unhideWhenUsed="1"/>
+    <w:lsdException w:name="macro" w:semiHidden="1" w:unhideWhenUsed="1"/>
+    <w:lsdException w:name="toa heading" w:semiHidden="1" w:unhideWhenUsed="1"/>
+    <w:lsdException w:name="List" w:semiHidden="1" w:unhideWhenUsed="1"/>
+    <w:lsdException w:name="List Bullet" w:semiHidden="1" w:unhideWhenUsed="1"/>
+    <w:lsdException w:name="List Number" w:semiHidden="1" w:unhideWhenUsed="1"/>
+    <w:lsdException w:name="List 2" w:semiHidden="1" w:unhideWhenUsed="1"/>
+    <w:lsdException w:name="List 3" w:semiHidden="1" w:unhideWhenUsed="1"/>
+    <w:lsdException w:name="List 4" w:semiHidden="1" w:unhideWhenUsed="1"/>
+    <w:lsdException w:name="List 5" w:semiHidden="1" w:unhideWhenUsed="1"/>
+    <w:lsdException w:name="List Bullet 2" w:semiHidden="1" w:unhideWhenUsed="1"/>
+    <w:lsdException w:name="List Bullet 3" w:semiHidden="1" w:unhideWhenUsed="1"/>
+    <w:lsdException w:name="List Bullet 4" w:semiHidden="1" w:unhideWhenUsed="1"/>
+    <w:lsdException w:name="List Bullet 5" w:semiHidden="1" w:unhideWhenUsed="1"/>
+    <w:lsdException w:name="List Number 2" w:semiHidden="1" w:unhideWhenUsed="1"/>
+    <w:lsdException w:name="List Number 3" w:semiHidden="1" w:unhideWhenUsed="1"/>
+    <w:lsdException w:name="List Number 4" w:semiHidden="1" w:unhideWhenUsed="1"/>
+    <w:lsdException w:name="List Number 5" w:semiHidden="1" w:unhideWhenUsed="1"/>
+    <w:lsdException w:name="Title" w:uiPriority="10" w:qFormat="1"/>
+    <w:lsdException w:name="Closing" w:semiHidden="1" w:unhideWhenUsed="1"/>
+    <w:lsdException w:name="Signature" w:semiHidden="1" w:unhideWhenUsed="1"/>
+    <w:lsdException w:name="Default Paragraph Font" w:semiHidden="1" w:uiPriority="1" w:unhideWhenUsed="1"/>
+    <w:lsdException w:name="Body Text" w:semiHidden="1" w:unhideWhenUsed="1"/>
+    <w:lsdException w:name="Body Text Indent" w:semiHidden="1" w:unhideWhenUsed="1"/>
+    <w:lsdException w:name="List Continue" w:semiHidden="1" w:unhideWhenUsed="1"/>
+    <w:lsdException w:name="List Continue 2" w:semiHidden="1" w:unhideWhenUsed="1"/>
+    <w:lsdException w:name="List Continue 3" w:semiHidden="1" w:unhideWhenUsed="1"/>
+    <w:lsdException w:name="List Continue 4" w:semiHidden="1" w:unhideWhenUsed="1"/>
+    <w:lsdException w:name="List Continue 5" w:semiHidden="1" w:unhideWhenUsed="1"/>
+    <w:lsdException w:name="Message Header" w:semiHidden="1" w:unhideWhenUsed="1"/>
+    <w:lsdException w:name="Subtitle" w:uiPriority="11" w:qFormat="1"/>
+    <w:lsdException w:name="Salutation" w:semiHidden="1" w:unhideWhenUsed="1"/>
+    <w:lsdException w:name="Date" w:semiHidden="1" w:unhideWhenUsed="1"/>
+    <w:lsdException w:name="Body Text First Indent" w:semiHidden="1" w:unhideWhenUsed="1"/>
+    <w:lsdException w:name="Body Text First Indent 2" w:semiHidden="1" w:unhideWhenUsed="1"/>
+    <w:lsdException w:name="Note Heading" w:semiHidden="1" w:unhideWhenUsed="1"/>
+    <w:lsdException w:name="Body Text 2" w:semiHidden="1" w:unhideWhenUsed="1"/>
+    <w:lsdException w:name="Body Text 3" w:semiHidden="1" w:unhideWhenUsed="1"/>
+    <w:lsdException w:name="Body Text Indent 2" w:semiHidden="1" w:unhideWhenUsed="1"/>
+    <w:lsdException w:name="Body Text Indent 3" w:semiHidden="1" w:unhideWhenUsed="1"/>
+    <w:lsdException w:name="Block Text" w:semiHidden="1" w:unhideWhenUsed="1"/>
+    <w:lsdException w:name="Hyperlink" w:semiHidden="1" w:unhideWhenUsed="1"/>
+    <w:lsdException w:name="FollowedHyperlink" w:semiHidden="1" w:unhideWhenUsed="1"/>
+    <w:lsdException w:name="Strong" w:uiPriority="22" w:qFormat="1"/>
+    <w:lsdException w:name="Emphasis" w:uiPriority="20" w:qFormat="1"/>
+    <w:lsdException w:name="Document Map" w:semiHidden="1" w:unhideWhenUsed="1"/>
+    <w:lsdException w:name="Plain Text" w:semiHidden="1" w:unhideWhenUsed="1"/>
+    <w:lsdException w:name="E-mail Signature" w:semiHidden="1" w:unhideWhenUsed="1"/>
+    <w:lsdException w:name="HTML Top of Form" w:semiHidden="1" w:unhideWhenUsed="1"/>
+    <w:lsdException w:name="HTML Bottom of Form" w:semiHidden="1" w:unhideWhenUsed="1"/>
+    <w:lsdException w:name="Normal (Web)" w:semiHidden="1" w:unhideWhenUsed="1"/>
+    <w:lsdException w:name="HTML Acronym" w:semiHidden="1" w:unhideWhenUsed="1"/>
+    <w:lsdException w:name="HTML Address" w:semiHidden="1" w:unhideWhenUsed="1"/>
+    <w:lsdException w:name="HTML Cite" w:semiHidden="1" w:unhideWhenUsed="1"/>
+    <w:lsdException w:name="HTML Code" w:semiHidden="1" w:unhideWhenUsed="1"/>
+    <w:lsdException w:name="HTML Definition" w:semiHidden="1" w:unhideWhenUsed="1"/>
+    <w:lsdException w:name="HTML Keyboard" w:semiHidden="1" w:unhideWhenUsed="1"/>
+    <w:lsdException w:name="HTML Preformatted" w:semiHidden="1" w:unhideWhenUsed="1"/>
+    <w:lsdException w:name="HTML Sample" w:semiHidden="1" w:unhideWhenUsed="1"/>
+    <w:lsdException w:name="HTML Typewriter" w:semiHidden="1" w:unhideWhenUsed="1"/>
+    <w:lsdException w:name="HTML Variable" w:semiHidden="1" w:unhideWhenUsed="1"/>
+    <w:lsdException w:name="Normal Table" w:semiHidden="1" w:unhideWhenUsed="1"/>
+    <w:lsdException w:name="annotation subject" w:semiHidden="1" w:unhideWhenUsed="1"/>
+    <w:lsdException w:name="No List" w:semiHidden="1" w:unhideWhenUsed="1"/>
+    <w:lsdException w:name="Outline List 1" w:semiHidden="1" w:unhideWhenUsed="1"/>
+    <w:lsdException w:name="Outline List 2" w:semiHidden="1" w:unhideWhenUsed="1"/>
+    <w:lsdException w:name="Outline List 3" w:semiHidden="1" w:unhideWhenUsed="1"/>
+    <w:lsdException w:name="Table Simple 1" w:semiHidden="1" w:unhideWhenUsed="1"/>
+    <w:lsdException w:name="Table Simple 2" w:semiHidden="1" w:unhideWhenUsed="1"/>
+    <w:lsdException w:name="Table Simple 3" w:semiHidden="1" w:unhideWhenUsed="1"/>
+    <w:lsdException w:name="Table Classic 1" w:semiHidden="1" w:unhideWhenUsed="1"/>
+    <w:lsdException w:name="Table Classic 2" w:semiHidden="1" w:unhideWhenUsed="1"/>
+    <w:lsdException w:name="Table Classic 3" w:semiHidden="1" w:unhideWhenUsed="1"/>
+    <w:lsdException w:name="Table Classic 4" w:semiHidden="1" w:unhideWhenUsed="1"/>
+    <w:lsdException w:name="Table Colorful 1" w:semiHidden="1" w:unhideWhenUsed="1"/>
+    <w:lsdException w:name="Table Colorful 2" w:semiHidden="1" w:unhideWhenUsed="1"/>
+    <w:lsdException w:name="Table Colorful 3" w:semiHidden="1" w:unhideWhenUsed="1"/>
+    <w:lsdException w:name="Table Columns 1" w:semiHidden="1" w:unhideWhenUsed="1"/>
+    <w:lsdException w:name="Table Columns 2" w:semiHidden="1" w:unhideWhenUsed="1"/>
+    <w:lsdException w:name="Table Columns 3" w:semiHidden="1" w:unhideWhenUsed="1"/>
+    <w:lsdException w:name="Table Columns 4" w:semiHidden="1" w:unhideWhenUsed="1"/>
+    <w:lsdException w:name="Table Columns 5" w:semiHidden="1" w:unhideWhenUsed="1"/>
+    <w:lsdException w:name="Table Grid 1" w:semiHidden="1" w:unhideWhenUsed="1"/>
+    <w:lsdException w:name="Table Grid 2" w:semiHidden="1" w:unhideWhenUsed="1"/>
+    <w:lsdException w:name="Table Grid 3" w:semiHidden="1" w:unhideWhenUsed="1"/>
+    <w:lsdException w:name="Table Grid 4" w:semiHidden="1" w:unhideWhenUsed="1"/>
+    <w:lsdException w:name="Table Grid 5" w:semiHidden="1" w:unhideWhenUsed="1"/>
+    <w:lsdException w:name="Table Grid 6" w:semiHidden="1" w:unhideWhenUsed="1"/>
+    <w:lsdException w:name="Table Grid 7" w:semiHidden="1" w:unhideWhenUsed="1"/>
+    <w:lsdException w:name="Table Grid 8" w:semiHidden="1" w:unhideWhenUsed="1"/>
+    <w:lsdException w:name="Table List 1" w:semiHidden="1" w:unhideWhenUsed="1"/>
+    <w:lsdException w:name="Table List 2" w:semiHidden="1" w:unhideWhenUsed="1"/>
+    <w:lsdException w:name="Table List 3" w:semiHidden="1" w:unhideWhenUsed="1"/>
+    <w:lsdException w:name="Table List 4" w:semiHidden="1" w:unhideWhenUsed="1"/>
+    <w:lsdException w:name="Table List 5" w:semiHidden="1" w:unhideWhenUsed="1"/>
+    <w:lsdException w:name="Table List 6" w:semiHidden="1" w:unhideWhenUsed="1"/>
+    <w:lsdException w:name="Table List 7" w:semiHidden="1" w:unhideWhenUsed="1"/>
+    <w:lsdException w:name="Table List 8" w:semiHidden="1" w:unhideWhenUsed="1"/>
+    <w:lsdException w:name="Table 3D effects 1" w:semiHidden="1" w:unhideWhenUsed="1"/>
+    <w:lsdException w:name="Table 3D effects 2" w:semiHidden="1" w:unhideWhenUsed="1"/>
+    <w:lsdException w:name="Table 3D effects 3" w:semiHidden="1" w:unhideWhenUsed="1"/>
+    <w:lsdException w:name="Table Contemporary" w:semiHidden="1" w:unhideWhenUsed="1"/>
+    <w:lsdException w:name="Table Elegant" w:semiHidden="1" w:unhideWhenUsed="1"/>
+    <w:lsdException w:name="Table Professional" w:semiHidden="1" w:unhideWhenUsed="1"/>
+    <w:lsdException w:name="Table Subtle 1" w:semiHidden="1" w:unhideWhenUsed="1"/>
+    <w:lsdException w:name="Table Subtle 2" w:semiHidden="1" w:unhideWhenUsed="1"/>
+    <w:lsdException w:name="Table Web 1" w:semiHidden="1" w:unhideWhenUsed="1"/>
+    <w:lsdException w:name="Table Web 2" w:semiHidden="1" w:unhideWhenUsed="1"/>
+    <w:lsdException w:name="Table Web 3" w:semiHidden="1" w:unhideWhenUsed="1"/>
+    <w:lsdException w:name="Balloon Text" w:semiHidden="1" w:unhideWhenUsed="1"/>
+    <w:lsdException w:name="Table Grid" w:uiPriority="39"/>
+    <w:lsdException w:name="Table Theme" w:semiHidden="1" w:unhideWhenUsed="1"/>
+    <w:lsdException w:name="Placeholder Text" w:semiHidden="1"/>
+    <w:lsdException w:name="No Spacing" w:uiPriority="1" w:qFormat="1"/>
+    <w:lsdException w:name="Light Shading" w:uiPriority="60"/>
+    <w:lsdException w:name="Light List" w:uiPriority="61"/>
+    <w:lsdException w:name="Light Grid" w:uiPriority="62"/>
+    <w:lsdException w:name="Medium Shading 1" w:uiPriority="63"/>
+    <w:lsdException w:name="Medium Shading 2" w:uiPriority="64"/>
+    <w:lsdException w:name="Medium List 1" w:uiPriority="65"/>
+    <w:lsdException w:name="Medium List 2" w:uiPriority="66"/>
+    <w:lsdException w:name="Medium Grid 1" w:uiPriority="67"/>
+    <w:lsdException w:name="Medium Grid 2" w:uiPriority="68"/>
+    <w:lsdException w:name="Medium Grid 3" w:uiPriority="69"/>
+    <w:lsdException w:name="Dark List" w:uiPriority="70"/>
+    <w:lsdException w:name="Colorful Shading" w:uiPriority="71"/>
+    <w:lsdException w:name="Colorful List" w:uiPriority="72"/>
+    <w:lsdException w:name="Colorful Grid" w:uiPriority="73"/>
+    <w:lsdException w:name="Light Shading Accent 1" w:uiPriority="60"/>
+    <w:lsdException w:name="Light List Accent 1" w:uiPriority="61"/>
+    <w:lsdException w:name="Light Grid Accent 1" w:uiPriority="62"/>
+    <w:lsdException w:name="Medium Shading 1 Accent 1" w:uiPriority="63"/>
+    <w:lsdException w:name="Medium Shading 2 Accent 1" w:uiPriority="64"/>
+    <w:lsdException w:name="Medium List 1 Accent 1" w:uiPriority="65"/>
+    <w:lsdException w:name="Revision" w:semiHidden="1"/>
+    <w:lsdException w:name="List Paragraph" w:uiPriority="34" w:qFormat="1"/>
+    <w:lsdException w:name="Quote" w:uiPriority="29" w:qFormat="1"/>
+    <w:lsdException w:name="Intense Quote" w:uiPriority="30" w:qFormat="1"/>
+    <w:lsdException w:name="Medium List 2 Accent 1" w:uiPriority="66"/>
+    <w:lsdException w:name="Medium Grid 1 Accent 1" w:uiPriority="67"/>
+    <w:lsdException w:name="Medium Grid 2 Accent 1" w:uiPriority="68"/>
+    <w:lsdException w:name="Medium Grid 3 Accent 1" w:uiPriority="69"/>
+    <w:lsdException w:name="Dark List Accent 1" w:uiPriority="70"/>
+    <w:lsdException w:name="Colorful Shading Accent 1" w:uiPriority="71"/>
+    <w:lsdException w:name="Colorful List Accent 1" w:uiPriority="72"/>
+    <w:lsdException w:name="Colorful Grid Accent 1" w:uiPriority="73"/>
+    <w:lsdException w:name="Light Shading Accent 2" w:uiPriority="60"/>
+    <w:lsdException w:name="Light List Accent 2" w:uiPriority="61"/>
+    <w:lsdException w:name="Light Grid Accent 2" w:uiPriority="62"/>
+    <w:lsdException w:name="Medium Shading 1 Accent 2" w:uiPriority="63"/>
+    <w:lsdException w:name="Medium Shading 2 Accent 2" w:uiPriority="64"/>
+    <w:lsdException w:name="Medium List 1 Accent 2" w:uiPriority="65"/>
+    <w:lsdException w:name="Medium List 2 Accent 2" w:uiPriority="66"/>
+    <w:lsdException w:name="Medium Grid 1 Accent 2" w:uiPriority="67"/>
+    <w:lsdException w:name="Medium Grid 2 Accent 2" w:uiPriority="68"/>
+    <w:lsdException w:name="Medium Grid 3 Accent 2" w:uiPriority="69"/>
+    <w:lsdException w:name="Dark List Accent 2" w:uiPriority="70"/>
+    <w:lsdException w:name="Colorful Shading Accent 2" w:uiPriority="71"/>
+    <w:lsdException w:name="Colorful List Accent 2" w:uiPriority="72"/>
+    <w:lsdException w:name="Colorful Grid Accent 2" w:uiPriority="73"/>
+    <w:lsdException w:name="Light Shading Accent 3" w:uiPriority="60"/>
+    <w:lsdException w:name="Light List Accent 3" w:uiPriority="61"/>
+    <w:lsdException w:name="Light Grid Accent 3" w:uiPriority="62"/>
+    <w:lsdException w:name="Medium Shading 1 Accent 3" w:uiPriority="63"/>
+    <w:lsdException w:name="Medium Shading 2 Accent 3" w:uiPriority="64"/>
+    <w:lsdException w:name="Medium List 1 Accent 3" w:uiPriority="65"/>
+    <w:lsdException w:name="Medium List 2 Accent 3" w:uiPriority="66"/>
+    <w:lsdException w:name="Medium Grid 1 Accent 3" w:uiPriority="67"/>
+    <w:lsdException w:name="Medium Grid 2 Accent 3" w:uiPriority="68"/>
+    <w:lsdException w:name="Medium Grid 3 Accent 3" w:uiPriority="69"/>
+    <w:lsdException w:name="Dark List Accent 3" w:uiPriority="70"/>
+    <w:lsdException w:name="Colorful Shading Accent 3" w:uiPriority="71"/>
+    <w:lsdException w:name="Colorful List Accent 3" w:uiPriority="72"/>
+    <w:lsdException w:name="Colorful Grid Accent 3" w:uiPriority="73"/>
+    <w:lsdException w:name="Light Shading Accent 4" w:uiPriority="60"/>
+    <w:lsdException w:name="Light List Accent 4" w:uiPriority="61"/>
+    <w:lsdException w:name="Light Grid Accent 4" w:uiPriority="62"/>
+    <w:lsdException w:name="Medium Shading 1 Accent 4" w:uiPriority="63"/>
+    <w:lsdException w:name="Medium Shading 2 Accent 4" w:uiPriority="64"/>
+    <w:lsdException w:name="Medium List 1 Accent 4" w:uiPriority="65"/>
+    <w:lsdException w:name="Medium List 2 Accent 4" w:uiPriority="66"/>
+    <w:lsdException w:name="Medium Grid 1 Accent 4" w:uiPriority="67"/>
+    <w:lsdException w:name="Medium Grid 2 Accent 4" w:uiPriority="68"/>
+    <w:lsdException w:name="Medium Grid 3 Accent 4" w:uiPriority="69"/>
+    <w:lsdException w:name="Dark List Accent 4" w:uiPriority="70"/>
+    <w:lsdException w:name="Colorful Shading Accent 4" w:uiPriority="71"/>
+    <w:lsdException w:name="Colorful List Accent 4" w:uiPriority="72"/>
+    <w:lsdException w:name="Colorful Grid Accent 4" w:uiPriority="73"/>
+    <w:lsdException w:name="Light Shading Accent 5" w:uiPriority="60"/>
+    <w:lsdException w:name="Light List Accent 5" w:uiPriority="61"/>
+    <w:lsdException w:name="Light Grid Accent 5" w:uiPriority="62"/>
+    <w:lsdException w:name="Medium Shading 1 Accent 5" w:uiPriority="63"/>
+    <w:lsdException w:name="Medium Shading 2 Accent 5" w:uiPriority="64"/>
+    <w:lsdException w:name="Medium List 1 Accent 5" w:uiPriority="65"/>
+    <w:lsdException w:name="Medium List 2 Accent 5" w:uiPriority="66"/>
+    <w:lsdException w:name="Medium Grid 1 Accent 5" w:uiPriority="67"/>
+    <w:lsdException w:name="Medium Grid 2 Accent 5" w:uiPriority="68"/>
+    <w:lsdException w:name="Medium Grid 3 Accent 5" w:uiPriority="69"/>
+    <w:lsdException w:name="Dark List Accent 5" w:uiPriority="70"/>
+    <w:lsdException w:name="Colorful Shading Accent 5" w:uiPriority="71"/>
+    <w:lsdException w:name="Colorful List Accent 5" w:uiPriority="72"/>
+    <w:lsdException w:name="Colorful Grid Accent 5" w:uiPriority="73"/>
+    <w:lsdException w:name="Light Shading Accent 6" w:uiPriority="60"/>
+    <w:lsdException w:name="Light List Accent 6" w:uiPriority="61"/>
+    <w:lsdException w:name="Light Grid Accent 6" w:uiPriority="62"/>
+    <w:lsdException w:name="Medium Shading 1 Accent 6" w:uiPriority="63"/>
+    <w:lsdException w:name="Medium Shading 2 Accent 6" w:uiPriority="64"/>
+    <w:lsdException w:name="Medium List 1 Accent 6" w:uiPriority="65"/>
+    <w:lsdException w:name="Medium List 2 Accent 6" w:uiPriority="66"/>
+    <w:lsdException w:name="Medium Grid 1 Accent 6" w:uiPriority="67"/>
+    <w:lsdException w:name="Medium Grid 2 Accent 6" w:uiPriority="68"/>
+    <w:lsdException w:name="Medium Grid 3 Accent 6" w:uiPriority="69"/>
+    <w:lsdException w:name="Dark List Accent 6" w:uiPriority="70"/>
+    <w:lsdException w:name="Colorful Shading Accent 6" w:uiPriority="71"/>
+    <w:lsdException w:name="Colorful List Accent 6" w:uiPriority="72"/>
+    <w:lsdException w:name="Colorful Grid Accent 6" w:uiPriority="73"/>
+    <w:lsdException w:name="Subtle Emphasis" w:uiPriority="19" w:qFormat="1"/>
+    <w:lsdException w:name="Intense Emphasis" w:uiPriority="21" w:qFormat="1"/>
+    <w:lsdException w:name="Subtle Reference" w:uiPriority="31" w:qFormat="1"/>
+    <w:lsdException w:name="Intense Reference" w:uiPriority="32" w:qFormat="1"/>
+    <w:lsdException w:name="Book Title" w:uiPriority="33" w:qFormat="1"/>
+    <w:lsdException w:name="Bibliography" w:semiHidden="1" w:uiPriority="37" w:unhideWhenUsed="1"/>
+    <w:lsdException w:name="TOC Heading" w:semiHidden="1" w:uiPriority="39" w:unhideWhenUsed="1" w:qFormat="1"/>
+    <w:lsdException w:name="Plain Table 1" w:uiPriority="41"/>
+    <w:lsdException w:name="Plain Table 2" w:uiPriority="42"/>
+    <w:lsdException w:name="Plain Table 3" w:uiPriority="43"/>
+    <w:lsdException w:name="Plain Table 4" w:uiPriority="44"/>
+    <w:lsdException w:name="Plain Table 5" w:uiPriority="45"/>
+    <w:lsdException w:name="Grid Table Light" w:uiPriority="40"/>
+    <w:lsdException w:name="Grid Table 1 Light" w:uiPriority="46"/>
+    <w:lsdException w:name="Grid Table 2" w:uiPriority="47"/>
+    <w:lsdException w:name="Grid Table 3" w:uiPriority="48"/>
+    <w:lsdException w:name="Grid Table 4" w:uiPriority="49"/>
+    <w:lsdException w:name="Grid Table 5 Dark" w:uiPriority="50"/>
+    <w:lsdException w:name="Grid Table 6 Colorful" w:uiPriority="51"/>
+    <w:lsdException w:name="Grid Table 7 Colorful" w:uiPriority="52"/>
+    <w:lsdException w:name="Grid Table 1 Light Accent 1" w:uiPriority="46"/>
+    <w:lsdException w:name="Grid Table 2 Accent 1" w:uiPriority="47"/>
+    <w:lsdException w:name="Grid Table 3 Accent 1" w:uiPriority="48"/>
+    <w:lsdException w:name="Grid Table 4 Accent 1" w:uiPriority="49"/>
+    <w:lsdException w:name="Grid Table 5 Dark Accent 1" w:uiPriority="50"/>
+    <w:lsdException w:name="Grid Table 6 Colorful Accent 1" w:uiPriority="51"/>
+    <w:lsdException w:name="Grid Table 7 Colorful Accent 1" w:uiPriority="52"/>
+    <w:lsdException w:name="Grid Table 1 Light Accent 2" w:uiPriority="46"/>
+    <w:lsdException w:name="Grid Table 2 Accent 2" w:uiPriority="47"/>
+    <w:lsdException w:name="Grid Table 3 Accent 2" w:uiPriority="48"/>
+    <w:lsdException w:name="Grid Table 4 Accent 2" w:uiPriority="49"/>
+    <w:lsdException w:name="Grid Table 5 Dark Accent 2" w:uiPriority="50"/>
+    <w:lsdException w:name="Grid Table 6 Colorful Accent 2" w:uiPriority="51"/>
+    <w:lsdException w:name="Grid Table 7 Colorful Accent 2" w:uiPriority="52"/>
+    <w:lsdException w:name="Grid Table 1 Light Accent 3" w:uiPriority="46"/>
+    <w:lsdException w:name="Grid Table 2 Accent 3" w:uiPriority="47"/>
+    <w:lsdException w:name="Grid Table 3 Accent 3" w:uiPriority="48"/>
+    <w:lsdException w:name="Grid Table 4 Accent 3" w:uiPriority="49"/>
+    <w:lsdException w:name="Grid Table 5 Dark Accent 3" w:uiPriority="50"/>
+    <w:lsdException w:name="Grid Table 6 Colorful Accent 3" w:uiPriority="51"/>
+    <w:lsdException w:name="Grid Table 7 Colorful Accent 3" w:uiPriority="52"/>
+    <w:lsdException w:name="Grid Table 1 Light Accent 4" w:uiPriority="46"/>
+    <w:lsdException w:name="Grid Table 2 Accent 4" w:uiPriority="47"/>
+    <w:lsdException w:name="Grid Table 3 Accent 4" w:uiPriority="48"/>
+    <w:lsdException w:name="Grid Table 4 Accent 4" w:uiPriority="49"/>
+    <w:lsdException w:name="Grid Table 5 Dark Accent 4" w:uiPriority="50"/>
+    <w:lsdException w:name="Grid Table 6 Colorful Accent 4" w:uiPriority="51"/>
+    <w:lsdException w:name="Grid Table 7 Colorful Accent 4" w:uiPriority="52"/>
+    <w:lsdException w:name="Grid Table 1 Light Accent 5" w:uiPriority="46"/>
+    <w:lsdException w:name="Grid Table 2 Accent 5" w:uiPriority="47"/>
+    <w:lsdException w:name="Grid Table 3 Accent 5" w:uiPriority="48"/>
+    <w:lsdException w:name="Grid Table 4 Accent 5" w:uiPriority="49"/>
+    <w:lsdException w:name="Grid Table 5 Dark Accent 5" w:uiPriority="50"/>
+    <w:lsdException w:name="Grid Table 6 Colorful Accent 5" w:uiPriority="51"/>
+    <w:lsdException w:name="Grid Table 7 Colorful Accent 5" w:uiPriority="52"/>
+    <w:lsdException w:name="Grid Table 1 Light Accent 6" w:uiPriority="46"/>
+    <w:lsdException w:name="Grid Table 2 Accent 6" w:uiPriority="47"/>
+    <w:lsdException w:name="Grid Table 3 Accent 6" w:uiPriority="48"/>
+    <w:lsdException w:name="Grid Table 4 Accent 6" w:uiPriority="49"/>
+    <w:lsdException w:name="Grid Table 5 Dark Accent 6" w:uiPriority="50"/>
+    <w:lsdException w:name="Grid Table 6 Colorful Accent 6" w:uiPriority="51"/>
+    <w:lsdException w:name="Grid Table 7 Colorful Accent 6" w:uiPriority="52"/>
+    <w:lsdException w:name="List Table 1 Light" w:uiPriority="46"/>
+    <w:lsdException w:name="List Table 2" w:uiPriority="47"/>
+    <w:lsdException w:name="List Table 3" w:uiPriority="48"/>
+    <w:lsdException w:name="List Table 4" w:uiPriority="49"/>
+    <w:lsdException w:name="List Table 5 Dark" w:uiPriority="50"/>
+    <w:lsdException w:name="List Table 6 Colorful" w:uiPriority="51"/>
+    <w:lsdException w:name="List Table 7 Colorful" w:uiPriority="52"/>
+    <w:lsdException w:name="List Table 1 Light Accent 1" w:uiPriority="46"/>
+    <w:lsdException w:name="List Table 2 Accent 1" w:uiPriority="47"/>
+    <w:lsdException w:name="List Table 3 Accent 1" w:uiPriority="48"/>
+    <w:lsdException w:name="List Table 4 Accent 1" w:uiPriority="49"/>
+    <w:lsdException w:name="List Table 5 Dark Accent 1" w:uiPriority="50"/>
+    <w:lsdException w:name="List Table 6 Colorful Accent 1" w:uiPriority="51"/>
+    <w:lsdException w:name="List Table 7 Colorful Accent 1" w:uiPriority="52"/>
+    <w:lsdException w:name="List Table 1 Light Accent 2" w:uiPriority="46"/>
+    <w:lsdException w:name="List Table 2 Accent 2" w:uiPriority="47"/>
+    <w:lsdException w:name="List Table 3 Accent 2" w:uiPriority="48"/>
+    <w:lsdException w:name="List Table 4 Accent 2" w:uiPriority="49"/>
+    <w:lsdException w:name="List Table 5 Dark Accent 2" w:uiPriority="50"/>
+    <w:lsdException w:name="List Table 6 Colorful Accent 2" w:uiPriority="51"/>
+    <w:lsdException w:name="List Table 7 Colorful Accent 2" w:uiPriority="52"/>
+    <w:lsdException w:name="List Table 1 Light Accent 3" w:uiPriority="46"/>
+    <w:lsdException w:name="List Table 2 Accent 3" w:uiPriority="47"/>
+    <w:lsdException w:name="List Table 3 Accent 3" w:uiPriority="48"/>
+    <w:lsdException w:name="List Table 4 Accent 3" w:uiPriority="49"/>
+    <w:lsdException w:name="List Table 5 Dark Accent 3" w:uiPriority="50"/>
+    <w:lsdException w:name="List Table 6 Colorful Accent 3" w:uiPriority="51"/>
+    <w:lsdException w:name="List Table 7 Colorful Accent 3" w:uiPriority="52"/>
+    <w:lsdException w:name="List Table 1 Light Accent 4" w:uiPriority="46"/>
+    <w:lsdException w:name="List Table 2 Accent 4" w:uiPriority="47"/>
+    <w:lsdException w:name="List Table 3 Accent 4" w:uiPriority="48"/>
+    <w:lsdException w:name="List Table 4 Accent 4" w:uiPriority="49"/>
+    <w:lsdException w:name="List Table 5 Dark Accent 4" w:uiPriority="50"/>
+    <w:lsdException w:name="List Table 6 Colorful Accent 4" w:uiPriority="51"/>
+    <w:lsdException w:name="List Table 7 Colorful Accent 4" w:uiPriority="52"/>
+    <w:lsdException w:name="List Table 1 Light Accent 5" w:uiPriority="46"/>
+    <w:lsdException w:name="List Table 2 Accent 5" w:uiPriority="47"/>
+    <w:lsdException w:name="List Table 3 Accent 5" w:uiPriority="48"/>
+    <w:lsdException w:name="List Table 4 Accent 5" w:uiPriority="49"/>
+    <w:lsdException w:name="List Table 5 Dark Accent 5" w:uiPriority="50"/>
+    <w:lsdException w:name="List Table 6 Colorful Accent 5" w:uiPriority="51"/>
+    <w:lsdException w:name="List Table 7 Colorful Accent 5" w:uiPriority="52"/>
+    <w:lsdException w:name="List Table 1 Light Accent 6" w:uiPriority="46"/>
+    <w:lsdException w:name="List Table 2 Accent 6" w:uiPriority="47"/>
+    <w:lsdException w:name="List Table 3 Accent 6" w:uiPriority="48"/>
+    <w:lsdException w:name="List Table 4 Accent 6" w:uiPriority="49"/>
+    <w:lsdException w:name="List Table 5 Dark Accent 6" w:uiPriority="50"/>
+    <w:lsdException w:name="List Table 6 Colorful Accent 6" w:uiPriority="51"/>
+    <w:lsdException w:name="List Table 7 Colorful Accent 6" w:uiPriority="52"/>
+    <w:lsdException w:name="Mention" w:semiHidden="1" w:unhideWhenUsed="1"/>
+    <w:lsdException w:name="Smart Hyperlink" w:semiHidden="1" w:unhideWhenUsed="1"/>
+    <w:lsdException w:name="Hashtag" w:semiHidden="1" w:unhideWhenUsed="1"/>
+    <w:lsdException w:name="Unresolved Mention" w:semiHidden="1" w:unhideWhenUsed="1"/>
+  </w:latentStyles>
+  <w:style w:type="paragraph" w:default="1" w:styleId="Normal">
+    <w:name w:val="Normal"/>
+    <w:qFormat/>
+  </w:style>
+  <w:style w:type="character" w:default="1" w:styleId="DefaultParagraphFont">
+    <w:name w:val="Default Paragraph Font"/>
+    <w:uiPriority w:val="1"/>
+    <w:semiHidden/>
+    <w:unhideWhenUsed/>
+  </w:style>
+  <w:style w:type="table" w:default="1" w:styleId="TableNormal">
+    <w:name w:val="Normal Table"/>
+    <w:uiPriority w:val="99"/>
+    <w:semiHidden/>
+    <w:unhideWhenUsed/>
+    <w:tblPr>
+      <w:tblInd w:w="0" w:type="dxa"/>
+      <w:tblCellMar>
+        <w:top w:w="0" w:type="dxa"/>
+        <w:left w:w="108" w:type="dxa"/>
+        <w:bottom w:w="0" w:type="dxa"/>
+        <w:right w:w="108" w:type="dxa"/>
+      </w:tblCellMar>
+    </w:tblPr>
+  </w:style>
+  <w:style w:type="numbering" w:default="1" w:styleId="NoList">
+    <w:name w:val="No List"/>
+    <w:uiPriority w:val="99"/>
+    <w:semiHidden/>
+    <w:unhideWhenUsed/>
+  </w:style>
+  <w:style w:type="character" w:styleId="PlaceholderText">
+    <w:name w:val="Placeholder Text"/>
+    <w:basedOn w:val="DefaultParagraphFont"/>
+    <w:uiPriority w:val="99"/>
+    <w:semiHidden/>
+    <w:rsid w:val="000D02DB"/>
+    <w:rPr>
+      <w:color w:val="808080"/>
+    </w:rPr>
+  </w:style>
+</w:styles>
+</file>
+
+<file path=word/glossary/webSettings.xml><?xml version="1.0" encoding="utf-8"?>
+<w:webSettings xmlns:mc="http://schemas.openxmlformats.org/markup-compatibility/2006" xmlns:r="http://schemas.openxmlformats.org/officeDocument/2006/relationships" xmlns:w="http://schemas.openxmlformats.org/wordprocessingml/2006/main" xmlns:w14="http://schemas.microsoft.com/office/word/2010/wordml" xmlns:w15="http://schemas.microsoft.com/office/word/2012/wordml" xmlns:w16cid="http://schemas.microsoft.com/office/word/2016/wordml/cid" xmlns:w16se="http://schemas.microsoft.com/office/word/2015/wordml/symex" mc:Ignorable="w14 w15 w16se w16cid">
+  <w:optimizeForBrowser/>
+  <w:allowPNG/>
+</w:webSettings>
 </file>
 
 <file path=word/theme/theme1.xml><?xml version="1.0" encoding="utf-8"?>
@@ -9523,7 +10292,7 @@
 </file>
 
 <file path=customXml/itemProps1.xml><?xml version="1.0" encoding="utf-8"?>
-<ds:datastoreItem xmlns:ds="http://schemas.openxmlformats.org/officeDocument/2006/customXml" ds:itemID="{635100C8-26C8-6A41-A88D-DCEF074CEA3A}">
+<ds:datastoreItem xmlns:ds="http://schemas.openxmlformats.org/officeDocument/2006/customXml" ds:itemID="{CC00CC5F-CCA9-2B40-AE4F-2D90E290CCCE}">
   <ds:schemaRefs>
     <ds:schemaRef ds:uri="http://schemas.openxmlformats.org/officeDocument/2006/bibliography"/>
   </ds:schemaRefs>

</xml_diff>

<commit_message>
run comparison on lca heuristics
</commit_message>
<xml_diff>
--- a/report/CS 597 Project Report.docx
+++ b/report/CS 597 Project Report.docx
@@ -2686,15 +2686,7 @@
         </m:r>
       </m:oMath>
       <w:r>
-        <w:t xml:space="preserve"> boundary vertices. The root of the separator hierarchy tree is the entire graph itself, and the two children are the roots of separator trees constructed recursively for the subgraphs A and B induced by the root-level separator S. A naïve method of constructing this r-division, by Frederickson (1986) [7], is to apply the linear-time separator when traversing the separator tree, which will take a total of </w:t>
-      </w:r>
-      <w:proofErr w:type="gramStart"/>
-      <w:r>
-        <w:t>O(</w:t>
-      </w:r>
-      <w:proofErr w:type="gramEnd"/>
-      <w:r>
-        <w:t xml:space="preserve">N logN) time. A second approach is to preprocess the graph with a </w:t>
+        <w:t xml:space="preserve"> boundary vertices. The root of the separator hierarchy tree is the entire graph itself, and the two children are the roots of separator trees constructed recursively for the subgraphs A and B induced by the root-level separator S. A naïve method of constructing this r-division, by Frederickson (1986) [7], is to apply the linear-time separator when traversing the separator tree, which will take a total of O(N logN) time. A second approach is to preprocess the graph with a </w:t>
       </w:r>
       <w:r>
         <w:t>ρ</w:t>
@@ -2780,14 +2772,12 @@
         </w:rPr>
         <w:t xml:space="preserve"> </w:t>
       </w:r>
-      <w:proofErr w:type="gramStart"/>
       <w:r>
         <w:rPr>
           <w:color w:val="000000" w:themeColor="text1"/>
         </w:rPr>
         <w:t>O(</w:t>
       </w:r>
-      <w:proofErr w:type="gramEnd"/>
       <m:oMath>
         <m:r>
           <w:rPr>
@@ -2822,16 +2812,8 @@
         <w:rPr>
           <w:color w:val="000000" w:themeColor="text1"/>
         </w:rPr>
-        <w:t xml:space="preserve">) vertices. Doing naïve recursion on this shrunk graph takes </w:t>
-      </w:r>
-      <w:proofErr w:type="gramStart"/>
-      <w:r>
-        <w:rPr>
-          <w:color w:val="000000" w:themeColor="text1"/>
-        </w:rPr>
-        <w:t>O(</w:t>
-      </w:r>
-      <w:proofErr w:type="gramEnd"/>
+        <w:t>) vertices. Doing naïve recursion on this shrunk graph takes O(</w:t>
+      </w:r>
       <m:oMath>
         <m:r>
           <w:rPr>
@@ -2878,50 +2860,20 @@
         <w:rPr>
           <w:color w:val="000000" w:themeColor="text1"/>
         </w:rPr>
-        <w:t>es back and doing another O(</w:t>
-      </w:r>
-      <w:proofErr w:type="spellStart"/>
+        <w:t>es back and doing another O(logR</w:t>
+      </w:r>
       <w:r>
         <w:rPr>
           <w:color w:val="000000" w:themeColor="text1"/>
         </w:rPr>
-        <w:t>logR</w:t>
-      </w:r>
-      <w:proofErr w:type="spellEnd"/>
+        <w:t>) levels of recursion. So the total time c</w:t>
+      </w:r>
       <w:r>
         <w:rPr>
           <w:color w:val="000000" w:themeColor="text1"/>
         </w:rPr>
-        <w:t>) levels of recursion. So the total time c</w:t>
-      </w:r>
-      <w:r>
-        <w:rPr>
-          <w:color w:val="000000" w:themeColor="text1"/>
-        </w:rPr>
-        <w:t xml:space="preserve">ost of this approach is </w:t>
-      </w:r>
-      <w:proofErr w:type="gramStart"/>
-      <w:r>
-        <w:rPr>
-          <w:color w:val="000000" w:themeColor="text1"/>
-        </w:rPr>
-        <w:t>O(</w:t>
-      </w:r>
-      <w:proofErr w:type="gramEnd"/>
-      <w:r>
-        <w:rPr>
-          <w:color w:val="000000" w:themeColor="text1"/>
-        </w:rPr>
-        <w:t xml:space="preserve">N </w:t>
-      </w:r>
-      <w:proofErr w:type="spellStart"/>
-      <w:r>
-        <w:rPr>
-          <w:color w:val="000000" w:themeColor="text1"/>
-        </w:rPr>
-        <w:t>logR</w:t>
-      </w:r>
-      <w:proofErr w:type="spellEnd"/>
+        <w:t>ost of this approach is O(N logR</w:t>
+      </w:r>
       <w:r>
         <w:rPr>
           <w:color w:val="000000" w:themeColor="text1"/>
@@ -3038,29 +2990,13 @@
         <w:jc w:val="both"/>
       </w:pPr>
       <w:r>
-        <w:t xml:space="preserve">Single source shortest path (SSSP) problem can be solved in </w:t>
-      </w:r>
-      <w:proofErr w:type="gramStart"/>
-      <w:r>
-        <w:t>O(</w:t>
-      </w:r>
-      <w:proofErr w:type="gramEnd"/>
-      <w:r>
-        <w:t>N</w:t>
+        <w:t>Single source shortest path (SSSP) problem can be solved in O(N</w:t>
       </w:r>
       <w:r>
         <w:t xml:space="preserve"> </w:t>
       </w:r>
       <w:r>
-        <w:t xml:space="preserve">logN) time with the classical </w:t>
-      </w:r>
-      <w:proofErr w:type="spellStart"/>
-      <w:r>
-        <w:t>Dijktra</w:t>
-      </w:r>
-      <w:proofErr w:type="spellEnd"/>
-      <w:r>
-        <w:t xml:space="preserve"> algorithm on general graphs with non-negative </w:t>
+        <w:t xml:space="preserve">logN) time with the classical Dijktra algorithm on general graphs with non-negative </w:t>
       </w:r>
       <w:r>
         <w:t>edges</w:t>
@@ -3072,15 +3008,7 @@
         <w:t xml:space="preserve">length. </w:t>
       </w:r>
       <w:r>
-        <w:t xml:space="preserve">With a suitable r-division in </w:t>
-      </w:r>
-      <w:proofErr w:type="gramStart"/>
-      <w:r>
-        <w:t>O(</w:t>
-      </w:r>
-      <w:proofErr w:type="gramEnd"/>
-      <w:r>
-        <w:t>N</w:t>
+        <w:t>With a suitable r-division in O(N</w:t>
       </w:r>
       <w:r>
         <w:t xml:space="preserve"> </w:t>
@@ -3159,15 +3087,7 @@
         <w:t>s</w:t>
       </w:r>
       <w:r>
-        <w:t xml:space="preserve"> </w:t>
-      </w:r>
-      <w:proofErr w:type="gramStart"/>
-      <w:r>
-        <w:t>O(</w:t>
-      </w:r>
-      <w:proofErr w:type="gramEnd"/>
-      <w:r>
-        <w:t>N</w:t>
+        <w:t xml:space="preserve"> O(N</w:t>
       </w:r>
       <w:r>
         <w:t xml:space="preserve"> </w:t>
@@ -3201,23 +3121,7 @@
         </w:rPr>
       </w:pPr>
       <w:r>
-        <w:t xml:space="preserve">The long-term plan of this research topic (Figure 1) includes further implementation and evaluations of all 3 above mentioned r-division methods, using them as tools to solve Multi-Source Shortest Path (MSSP) problems. Further Single-Source Shortest Path (SSSP) problem solution will have 2 approaches for study. One is using MSSP as a subroutine to find all-to-all shortest path length with in a region, then treat the region as a big merged vertex and solve the SSSP in the merged graph, combines results with path lengths inside each region to reconstruct the answers for the original graph. This approach has </w:t>
-      </w:r>
-      <w:proofErr w:type="gramStart"/>
-      <w:r>
-        <w:t>O(</w:t>
-      </w:r>
-      <w:proofErr w:type="gramEnd"/>
-      <w:r>
-        <w:t xml:space="preserve">N loglogN) time complexity, which the same and worth comparison to another approach described in Klein (1997) [10]. The SSSP algorithm can be further used in the practical study of the </w:t>
-      </w:r>
-      <w:proofErr w:type="gramStart"/>
-      <w:r>
-        <w:t>O(</w:t>
-      </w:r>
-      <w:proofErr w:type="gramEnd"/>
-      <w:r>
-        <w:t>N logN) Max-flow problem in the preprocessing phase [11], which is expected to be the main time consuming Step.</w:t>
+        <w:t>The long-term plan of this research topic (Figure 1) includes further implementation and evaluations of all 3 above mentioned r-division methods, using them as tools to solve Multi-Source Shortest Path (MSSP) problems. Further Single-Source Shortest Path (SSSP) problem solution will have 2 approaches for study. One is using MSSP as a subroutine to find all-to-all shortest path length with in a region, then treat the region as a big merged vertex and solve the SSSP in the merged graph, combines results with path lengths inside each region to reconstruct the answers for the original graph. This approach has O(N loglogN) time complexity, which the same and worth comparison to another approach described in Klein (1997) [10]. The SSSP algorithm can be further used in the practical study of the O(N logN) Max-flow problem in the preprocessing phase [11], which is expected to be the main time consuming Step.</w:t>
       </w:r>
       <w:r>
         <w:t xml:space="preserve"> The red parts in Figure 1 are those finished so far, and the grey parts are to be finished in the future.</w:t>
@@ -3448,15 +3352,7 @@
         <w:t>T</w:t>
       </w:r>
       <w:r>
-        <w:t xml:space="preserve">o my best knowledge, there is no implementation or practical study on any r-division algorithms, nor the </w:t>
-      </w:r>
-      <w:proofErr w:type="gramStart"/>
-      <w:r>
-        <w:t>O(</w:t>
-      </w:r>
-      <w:proofErr w:type="gramEnd"/>
-      <w:r>
-        <w:t xml:space="preserve">N loglogN) or O(N) SSSP algorithms on planar graphs. The study of them in this project will give the efficient implementation and </w:t>
+        <w:t xml:space="preserve">o my best knowledge, there is no implementation or practical study on any r-division algorithms, nor the O(N loglogN) or O(N) SSSP algorithms on planar graphs. The study of them in this project will give the efficient implementation and </w:t>
       </w:r>
       <w:r>
         <w:t>will provide a better</w:t>
@@ -3997,18 +3893,10 @@
         <w:t>Flattened sample graph</w:t>
       </w:r>
       <w:r>
-        <w:t xml:space="preserve"> </w:t>
-      </w:r>
-      <w:proofErr w:type="gramStart"/>
-      <w:r>
-        <w:t xml:space="preserve">   </w:t>
-      </w:r>
-      <w:r>
-        <w:t>(</w:t>
-      </w:r>
-      <w:proofErr w:type="gramEnd"/>
-      <w:r>
-        <w:t>b) Triangulated graph after flattened</w:t>
+        <w:t xml:space="preserve">    </w:t>
+      </w:r>
+      <w:r>
+        <w:t>(b) Triangulated graph after flattened</w:t>
       </w:r>
       <w:r>
         <w:t xml:space="preserve">    </w:t>
@@ -4230,6 +4118,28 @@
       <w:r>
         <w:t xml:space="preserve">Spheres are generated from a cube by iteratively adding a vertex to each face, connecting to all its incidental vertices and splitting that face, as shown in Figure 6(b). The most important characteristic of sphere type graphs is that the size of their BFS spanning tree levels grows linearly with the number of vertices </w:t>
       </w:r>
+      <w:r>
+        <w:t>There are 2 sub</w:t>
+      </w:r>
+      <w:r>
+        <w:t>-types of sphere</w:t>
+      </w:r>
+      <w:r>
+        <w:t xml:space="preserve"> graphs</w:t>
+      </w:r>
+      <w:r>
+        <w:t xml:space="preserve">, one is expanded from a cube </w:t>
+      </w:r>
+      <w:r>
+        <w:lastRenderedPageBreak/>
+        <w:t xml:space="preserve">the other is expended from a tetrahedron by </w:t>
+      </w:r>
+      <w:r>
+        <w:t xml:space="preserve">iteratively </w:t>
+      </w:r>
+      <w:r>
+        <w:t>adding vertices to each face and connecting to all incidental vertices of that face.</w:t>
+      </w:r>
     </w:p>
     <w:p>
       <w:pPr>
@@ -4256,6 +4166,15 @@
       </w:pPr>
       <w:r>
         <w:t>Cylinders are generated from a triangle by iteratively adding a parameter triangle outside existing ones then connecting and triangulating incidental triangles, as shown in Figure 6(c). The important characteristic of cylinder type graphs is that the depth of their BFS spanning trees grows linearly with the number of vertices, whereas the optimum size of separators is clearly constant 3 (one triangle can separate its inside from its outside).</w:t>
+      </w:r>
+      <w:r>
+        <w:t xml:space="preserve"> There are 3 sub-types of cylinder graphs, their difference is how to connect each layer of triangle. First is to connect each layer with edges of random chosen direction, second is to connect with edges of same direction forming a c</w:t>
+      </w:r>
+      <w:r>
+        <w:t>entrosymmetric</w:t>
+      </w:r>
+      <w:r>
+        <w:t xml:space="preserve"> graph, the last is to form an asymmetric graph.</w:t>
       </w:r>
     </w:p>
     <w:p>
@@ -4629,7 +4548,14 @@
         <w:rPr>
           <w:color w:val="000000" w:themeColor="text1"/>
         </w:rPr>
-        <w:t xml:space="preserve"> vertices. If the grid is triangulated (in the not so elegant way as shown), the algorithm may find a rectangular shape cycle of size at most </w:t>
+        <w:t xml:space="preserve"> vertices. If the grid is triangulated (in the not so elegant way as shown), the </w:t>
+      </w:r>
+      <w:r>
+        <w:rPr>
+          <w:color w:val="000000" w:themeColor="text1"/>
+        </w:rPr>
+        <w:lastRenderedPageBreak/>
+        <w:t xml:space="preserve">algorithm may find a rectangular shape cycle of size at most </w:t>
       </w:r>
       <m:oMath>
         <m:r>
@@ -4688,7 +4614,6 @@
         <w:rPr>
           <w:noProof/>
         </w:rPr>
-        <w:lastRenderedPageBreak/>
         <w:drawing>
           <wp:inline distT="0" distB="0" distL="0" distR="0" wp14:anchorId="311E1351" wp14:editId="22B22988">
             <wp:extent cx="1889930" cy="1828800"/>
@@ -4822,6 +4747,7 @@
         <w:t xml:space="preserve"> Separators for sample grid graph</w:t>
       </w:r>
     </w:p>
+    <w:p/>
     <w:p>
       <w:pPr>
         <w:pStyle w:val="Subtitle"/>
@@ -4923,14 +4849,8 @@
           <w:ilvl w:val="1"/>
           <w:numId w:val="7"/>
         </w:numPr>
-        <w:rPr>
-          <w:color w:val="FF0000"/>
-        </w:rPr>
-      </w:pPr>
-      <w:r>
-        <w:rPr>
-          <w:color w:val="FF0000"/>
-        </w:rPr>
+      </w:pPr>
+      <w:r>
         <w:t>Modified FCS</w:t>
       </w:r>
     </w:p>
@@ -4938,6 +4858,36 @@
       <w:pPr>
         <w:jc w:val="both"/>
       </w:pPr>
+      <w:r>
+        <w:t>The original FCS returns the first dart found to form a balanced cycle, which may be as large as twice</w:t>
+      </w:r>
+      <w:r>
+        <w:t xml:space="preserve"> the depth of spanning tree. The modified FCS uses heuristic</w:t>
+      </w:r>
+      <w:r>
+        <w:t>s</w:t>
+      </w:r>
+      <w:r>
+        <w:t xml:space="preserve"> to select the best dart that can not only give a balanced cycle but also form a small cycle. Different </w:t>
+      </w:r>
+      <w:r>
+        <w:t xml:space="preserve">constant time </w:t>
+      </w:r>
+      <w:r>
+        <w:t>heuristics</w:t>
+      </w:r>
+      <w:r>
+        <w:t>,</w:t>
+      </w:r>
+      <w:r>
+        <w:t xml:space="preserve"> including the distance to leaf, distance to root and minimum of those two</w:t>
+      </w:r>
+      <w:r>
+        <w:t>,</w:t>
+      </w:r>
+      <w:r>
+        <w:t xml:space="preserve"> are studied and compared with the exact least common ancestor (LCA) algorithm, which is not useful in practice due to its linear runtime. </w:t>
+      </w:r>
     </w:p>
     <w:p>
       <w:pPr>
@@ -5075,11 +5025,7 @@
         <w:t>a</w:t>
       </w:r>
       <w:r>
-        <w:t xml:space="preserve"> and </w:t>
-      </w:r>
-      <w:proofErr w:type="spellStart"/>
-      <w:r>
-        <w:t>L</w:t>
+        <w:t xml:space="preserve"> and L</w:t>
       </w:r>
       <w:r>
         <w:rPr>
@@ -5087,7 +5033,6 @@
         </w:rPr>
         <w:t>z</w:t>
       </w:r>
-      <w:proofErr w:type="spellEnd"/>
       <w:r>
         <w:t>, as shown in Figure 5</w:t>
       </w:r>
@@ -5159,14 +5104,7 @@
         <w:rPr>
           <w:color w:val="000000" w:themeColor="text1"/>
         </w:rPr>
-        <w:t xml:space="preserve"> The algorithm then constructs a new graph by replacing all vertices above level </w:t>
-      </w:r>
-      <w:proofErr w:type="spellStart"/>
-      <w:r>
-        <w:rPr>
-          <w:color w:val="000000" w:themeColor="text1"/>
-        </w:rPr>
-        <w:t>L</w:t>
+        <w:t xml:space="preserve"> The algorithm then constructs a new graph by replacing all vertices above level L</w:t>
       </w:r>
       <w:r>
         <w:rPr>
@@ -5175,19 +5113,11 @@
         </w:rPr>
         <w:t>z</w:t>
       </w:r>
-      <w:proofErr w:type="spellEnd"/>
       <w:r>
         <w:rPr>
           <w:color w:val="000000" w:themeColor="text1"/>
         </w:rPr>
-        <w:t xml:space="preserve"> with one super vertex as root. It also deletes all vertices below level </w:t>
-      </w:r>
-      <w:proofErr w:type="spellStart"/>
-      <w:r>
-        <w:rPr>
-          <w:color w:val="000000" w:themeColor="text1"/>
-        </w:rPr>
-        <w:t>L</w:t>
+        <w:t xml:space="preserve"> with one super vertex as root. It also deletes all vertices below level L</w:t>
       </w:r>
       <w:r>
         <w:rPr>
@@ -5196,12 +5126,18 @@
         </w:rPr>
         <w:t>z</w:t>
       </w:r>
-      <w:proofErr w:type="spellEnd"/>
       <w:r>
         <w:rPr>
           <w:color w:val="000000" w:themeColor="text1"/>
         </w:rPr>
-        <w:t>. Triangulate the newly constructed graph and applies FCS to it. The cycle C found in this modified graph is guaranteed to have size at most 2</w:t>
+        <w:t xml:space="preserve">. Triangulate the newly constructed graph and applies FCS </w:t>
+      </w:r>
+      <w:r>
+        <w:rPr>
+          <w:color w:val="000000" w:themeColor="text1"/>
+        </w:rPr>
+        <w:lastRenderedPageBreak/>
+        <w:t>to it. The cycle C found in this modified graph is guaranteed to have size at most 2</w:t>
       </w:r>
       <m:oMath>
         <m:rad>
@@ -5272,14 +5208,7 @@
         <w:rPr>
           <w:color w:val="000000" w:themeColor="text1"/>
         </w:rPr>
-        <w:t xml:space="preserve">, </w:t>
-      </w:r>
-      <w:proofErr w:type="spellStart"/>
-      <w:r>
-        <w:rPr>
-          <w:color w:val="000000" w:themeColor="text1"/>
-        </w:rPr>
-        <w:t>L</w:t>
+        <w:t>, L</w:t>
       </w:r>
       <w:r>
         <w:rPr>
@@ -5288,7 +5217,6 @@
         </w:rPr>
         <w:t>z</w:t>
       </w:r>
-      <w:proofErr w:type="spellEnd"/>
       <w:r>
         <w:rPr>
           <w:color w:val="000000" w:themeColor="text1"/>
@@ -5357,7 +5285,6 @@
           <w:noProof/>
           <w:color w:val="000000" w:themeColor="text1"/>
         </w:rPr>
-        <w:lastRenderedPageBreak/>
         <w:drawing>
           <wp:inline distT="0" distB="0" distL="0" distR="0" wp14:anchorId="6BAAF5D6" wp14:editId="5BF1071C">
             <wp:extent cx="2480088" cy="1828800"/>
@@ -5512,14 +5439,7 @@
         <w:rPr>
           <w:color w:val="000000" w:themeColor="text1"/>
         </w:rPr>
-        <w:t xml:space="preserve"> and </w:t>
-      </w:r>
-      <w:proofErr w:type="spellStart"/>
-      <w:r>
-        <w:rPr>
-          <w:color w:val="000000" w:themeColor="text1"/>
-        </w:rPr>
-        <w:t>L</w:t>
+        <w:t xml:space="preserve"> and L</w:t>
       </w:r>
       <w:r>
         <w:rPr>
@@ -5528,7 +5448,6 @@
         </w:rPr>
         <w:t>z</w:t>
       </w:r>
-      <w:proofErr w:type="spellEnd"/>
       <w:r>
         <w:rPr>
           <w:color w:val="000000" w:themeColor="text1"/>
@@ -5572,14 +5491,8 @@
           <w:ilvl w:val="1"/>
           <w:numId w:val="7"/>
         </w:numPr>
-        <w:rPr>
-          <w:color w:val="FF0000"/>
-        </w:rPr>
-      </w:pPr>
-      <w:r>
-        <w:rPr>
-          <w:color w:val="FF0000"/>
-        </w:rPr>
+      </w:pPr>
+      <w:r>
         <w:t>Simple Cycle Separator</w:t>
       </w:r>
     </w:p>
@@ -5587,11 +5500,90 @@
       <w:pPr>
         <w:jc w:val="both"/>
       </w:pPr>
-    </w:p>
-    <w:p>
-      <w:pPr>
-        <w:jc w:val="both"/>
-      </w:pPr>
+      <w:r>
+        <w:t xml:space="preserve">The advantage of simple cycle separator (SCS) over all previous separators is </w:t>
+      </w:r>
+      <w:r>
+        <w:t>that SCS output a simple cycle as the separator and the 2 sepa</w:t>
+      </w:r>
+      <w:r>
+        <w:t>rated parts are both connected, assuming</w:t>
+      </w:r>
+      <w:r>
+        <w:t xml:space="preserve"> g is connected and triangulated. This </w:t>
+      </w:r>
+      <w:r>
+        <w:t>simple cycle</w:t>
+      </w:r>
+      <w:r>
+        <w:t xml:space="preserve"> property is useful in some algorithms such as the O(N logN) multiple source shortest path algorithm in [9] when all sources are on the same face (incidental to the cycle separator).</w:t>
+      </w:r>
+      <w:r>
+        <w:t xml:space="preserve"> The connectivity of separated parts make</w:t>
+      </w:r>
+      <w:r>
+        <w:t>s</w:t>
+      </w:r>
+      <w:r>
+        <w:t xml:space="preserve"> </w:t>
+      </w:r>
+      <w:r>
+        <w:t xml:space="preserve">it easier to run </w:t>
+      </w:r>
+      <w:r>
+        <w:t xml:space="preserve">the </w:t>
+      </w:r>
+      <w:r>
+        <w:t xml:space="preserve">same algorithm </w:t>
+      </w:r>
+      <w:r>
+        <w:t>recursive</w:t>
+      </w:r>
+      <w:r>
+        <w:t xml:space="preserve">ly on </w:t>
+      </w:r>
+      <w:r>
+        <w:t>them</w:t>
+      </w:r>
+      <w:r>
+        <w:t xml:space="preserve"> for further</w:t>
+      </w:r>
+      <w:r>
+        <w:t xml:space="preserve"> division</w:t>
+      </w:r>
+      <w:r>
+        <w:t>, which is useful in r-division algorithms.</w:t>
+      </w:r>
+    </w:p>
+    <w:p>
+      <w:pPr>
+        <w:jc w:val="both"/>
+      </w:pPr>
+    </w:p>
+    <w:p>
+      <w:pPr>
+        <w:jc w:val="both"/>
+      </w:pPr>
+      <w:r>
+        <w:t xml:space="preserve">The first algorithm to find SCS is given by Miller (1986) [5], which is then implemented and studied by Fox-Epstein [13]. The implementation is rather sophisticated. </w:t>
+      </w:r>
+      <w:r>
+        <w:t>Instead, I implement the SCS using a possibly simpler algorithm given by Har-Peled and Nayyeri [</w:t>
+      </w:r>
+      <w:r>
+        <w:t>Sariel</w:t>
+      </w:r>
+      <w:r>
+        <w:t>]</w:t>
+      </w:r>
+      <w:r>
+        <w:t>.</w:t>
+      </w:r>
+      <w:r>
+        <w:t xml:space="preserve"> At high level, the algorithm finds a possibly long cycle separator, uses the root-most node as a new root and rebuild a spanning tree that keeps the previously found cycle. It then computes the BFS levels of all vertices and identify the boundary cycle for each level, which forms a nested sequence of disjoint short cycles. If no level cycle is short, the algorithm find 2 levels to divides the graph into 4 balanced parts in a way similar to Lipton-Tarjan separator and finally output a balanced combination.</w:t>
+      </w:r>
+      <w:bookmarkStart w:id="8" w:name="_GoBack"/>
+      <w:bookmarkEnd w:id="8"/>
     </w:p>
     <w:p>
       <w:pPr>
@@ -5613,6 +5605,7 @@
         <w:rPr>
           <w:color w:val="FF0000"/>
         </w:rPr>
+        <w:lastRenderedPageBreak/>
         <w:t>Result and Interpretation</w:t>
       </w:r>
     </w:p>
@@ -5628,7 +5621,7 @@
           <w:iCs/>
         </w:rPr>
       </w:pPr>
-      <w:bookmarkStart w:id="8" w:name="_Toc501638953"/>
+      <w:bookmarkStart w:id="9" w:name="_Toc501638953"/>
       <w:r>
         <w:rPr>
           <w:i/>
@@ -5636,7 +5629,7 @@
         </w:rPr>
         <w:t>Metrics</w:t>
       </w:r>
-      <w:bookmarkEnd w:id="8"/>
+      <w:bookmarkEnd w:id="9"/>
     </w:p>
     <w:p>
       <w:pPr>
@@ -5663,12 +5656,7 @@
         <w:t>Balance Ratio</w:t>
       </w:r>
       <w:r>
-        <w:t xml:space="preserve"> is defined to be the ratio between the size of the two subgraphs separated by the separator. Note that the </w:t>
-      </w:r>
-      <w:bookmarkStart w:id="9" w:name="_GoBack"/>
-      <w:bookmarkEnd w:id="9"/>
-      <w:r>
-        <w:t>size of one subgraph is the number of vertices in the subgraph, which also includes the vertices in the separator. The "perfect" balance is equivalent to balance ratio 1.0, and the "worst" is 2.0 since both Tree and coTree are binary, in which case a 1/3-2/3 separation is guaranteed.</w:t>
+        <w:t xml:space="preserve"> is defined to be the ratio between the size of the two subgraphs separated by the separator. Note that the size of one subgraph is the number of vertices in the subgraph, which also includes the vertices in the separator. The "perfect" balance is equivalent to balance ratio 1.0, and the "worst" is 2.0 since both Tree and coTree are binary, in which case a 1/3-2/3 separation is guaranteed.</w:t>
       </w:r>
     </w:p>
     <w:p>
@@ -5862,7 +5850,6 @@
         <w:rPr>
           <w:noProof/>
         </w:rPr>
-        <w:lastRenderedPageBreak/>
         <w:drawing>
           <wp:inline distT="0" distB="0" distL="0" distR="0" wp14:anchorId="4F3D56FE" wp14:editId="5A789975">
             <wp:extent cx="2769141" cy="1828800"/>
@@ -6074,6 +6061,7 @@
         <w:rPr>
           <w:noProof/>
         </w:rPr>
+        <w:lastRenderedPageBreak/>
         <w:drawing>
           <wp:inline distT="0" distB="0" distL="0" distR="0" wp14:anchorId="608DD669" wp14:editId="3920B650">
             <wp:extent cx="2834640" cy="1828800"/>
@@ -6227,15 +6215,7 @@
         <w:t xml:space="preserve"> The FCS needs to be lucky "twice" to find an optimum separator: once in selecting the random root luckily need the middle of the cylinder, once in finding the optimum non-tree edge at the first time traversing coTree.</w:t>
       </w:r>
       <w:r>
-        <w:t xml:space="preserve"> Both Lipton-Tarjan and Level separator can find the optimum separators of constant size for cylinders, </w:t>
-      </w:r>
-      <w:proofErr w:type="spellStart"/>
-      <w:r>
-        <w:t>mush</w:t>
-      </w:r>
-      <w:proofErr w:type="spellEnd"/>
-      <w:r>
-        <w:t xml:space="preserve"> less than the </w:t>
+        <w:t xml:space="preserve"> Both Lipton-Tarjan and Level separator can find the optimum separators of constant size for cylinders, mush less than the </w:t>
       </w:r>
       <m:oMath>
         <m:r>
@@ -6307,11 +6287,7 @@
         <w:t xml:space="preserve"> (2009) [13] due the different implementation choices. </w:t>
       </w:r>
       <w:r>
-        <w:t xml:space="preserve">In their paper, since no explicit dual graph stored and no dual tree built, </w:t>
-      </w:r>
-      <w:r>
-        <w:lastRenderedPageBreak/>
-        <w:t>they examine all non-tree edges of the primal spanning tree and keep track of the inside of the cycle formed by that non-tree edge. They return the edge that gives a good balance ratio and generates the smallest cycle, which is the best option after the spanning tree is determined.</w:t>
+        <w:t>In their paper, since no explicit dual graph stored and no dual tree built, they examine all non-tree edges of the primal spanning tree and keep track of the inside of the cycle formed by that non-tree edge. They return the edge that gives a good balance ratio and generates the smallest cycle, which is the best option after the spanning tree is determined.</w:t>
       </w:r>
       <w:r>
         <w:t xml:space="preserve"> This approach yields a better result while maintain the linear running time.</w:t>
@@ -6463,6 +6439,7 @@
       </w:pPr>
       <w:bookmarkStart w:id="13" w:name="_Toc501638959"/>
       <w:r>
+        <w:lastRenderedPageBreak/>
         <w:t>Random graphs</w:t>
       </w:r>
       <w:bookmarkEnd w:id="13"/>
@@ -6668,7 +6645,6 @@
         <w:rPr>
           <w:noProof/>
         </w:rPr>
-        <w:lastRenderedPageBreak/>
         <w:drawing>
           <wp:inline distT="0" distB="0" distL="0" distR="0" wp14:anchorId="2B083088" wp14:editId="743AABD8">
             <wp:extent cx="2739390" cy="1828800"/>
@@ -7017,11 +6993,7 @@
         <w:t>a</w:t>
       </w:r>
       <w:r>
-        <w:t xml:space="preserve">, </w:t>
-      </w:r>
-      <w:proofErr w:type="spellStart"/>
-      <w:r>
-        <w:t>L</w:t>
+        <w:t>, L</w:t>
       </w:r>
       <w:r>
         <w:rPr>
@@ -7029,7 +7001,6 @@
         </w:rPr>
         <w:t>z</w:t>
       </w:r>
-      <w:proofErr w:type="spellEnd"/>
       <w:r>
         <w:t xml:space="preserve"> and the cycle. It is possible to </w:t>
       </w:r>
@@ -7049,11 +7020,7 @@
         <w:t>a</w:t>
       </w:r>
       <w:r>
-        <w:t xml:space="preserve">, </w:t>
-      </w:r>
-      <w:proofErr w:type="spellStart"/>
-      <w:r>
-        <w:t>L</w:t>
+        <w:t>, L</w:t>
       </w:r>
       <w:r>
         <w:rPr>
@@ -7061,7 +7028,6 @@
         </w:rPr>
         <w:t>z</w:t>
       </w:r>
-      <w:proofErr w:type="spellEnd"/>
       <w:r>
         <w:t xml:space="preserve"> and the cycle. T</w:t>
       </w:r>
@@ -7069,11 +7035,7 @@
         <w:t>his potential improvement</w:t>
       </w:r>
       <w:r>
-        <w:t xml:space="preserve"> will not change the theoretical </w:t>
-      </w:r>
-      <w:r>
-        <w:lastRenderedPageBreak/>
-        <w:t>size bound of Lipton-Tarjan separator, but may be helpful in practice, without increase the time complexity.</w:t>
+        <w:t xml:space="preserve"> will not change the theoretical size bound of Lipton-Tarjan separator, but may be helpful in practice, without increase the time complexity.</w:t>
       </w:r>
     </w:p>
     <w:p>
@@ -7362,11 +7324,9 @@
       <w:r>
         <w:t xml:space="preserve">[4] </w:t>
       </w:r>
-      <w:proofErr w:type="spellStart"/>
       <w:r>
         <w:t>Djidjev</w:t>
       </w:r>
-      <w:proofErr w:type="spellEnd"/>
       <w:r>
         <w:t xml:space="preserve">, </w:t>
       </w:r>
@@ -7395,27 +7355,127 @@
         <w:t>Miller</w:t>
       </w:r>
       <w:r>
+        <w:t>, Finding small simple cycle separator</w:t>
+      </w:r>
+      <w:r>
+        <w:t>s for 2-connected planar graphs,</w:t>
+      </w:r>
+      <w:r>
+        <w:t xml:space="preserve"> Journal of Computer and System Sciences, 32 </w:t>
+      </w:r>
+      <w:r>
+        <w:t>(3): 265–279</w:t>
+      </w:r>
+      <w:r>
+        <w:t>, 1986</w:t>
+      </w:r>
+    </w:p>
+    <w:p>
+      <w:pPr>
+        <w:ind w:left="360" w:hanging="360"/>
+        <w:jc w:val="both"/>
+      </w:pPr>
+      <w:r>
+        <w:t xml:space="preserve">[6] </w:t>
+      </w:r>
+      <w:r>
+        <w:t>Djidjev,</w:t>
+      </w:r>
+      <w:r>
+        <w:t xml:space="preserve"> </w:t>
+      </w:r>
+      <w:r>
+        <w:t xml:space="preserve">Venkatesan, </w:t>
+      </w:r>
+      <w:r>
+        <w:t>Reduced constants fo</w:t>
+      </w:r>
+      <w:r>
+        <w:t>r simple cycle graph separation</w:t>
+      </w:r>
+      <w:r>
+        <w:t xml:space="preserve">, Acta Informatica, 34 </w:t>
+      </w:r>
+      <w:r>
+        <w:t>(3): 231–243</w:t>
+      </w:r>
+      <w:r>
+        <w:t>, 1997.</w:t>
+      </w:r>
+    </w:p>
+    <w:p>
+      <w:pPr>
+        <w:ind w:left="360" w:hanging="360"/>
+        <w:jc w:val="both"/>
+      </w:pPr>
+      <w:r>
+        <w:t xml:space="preserve">[7] </w:t>
+      </w:r>
+      <w:r>
+        <w:t>Frederickson</w:t>
+      </w:r>
+      <w:r>
+        <w:t>,</w:t>
+      </w:r>
+      <w:r>
+        <w:t xml:space="preserve"> Fast algorithms for shortest paths in planar graphs, with applications, SIAM J.</w:t>
+      </w:r>
+      <w:r>
+        <w:t xml:space="preserve"> Computing, 1004-1022, 1987</w:t>
+      </w:r>
+      <w:r>
+        <w:t>.</w:t>
+      </w:r>
+    </w:p>
+    <w:p>
+      <w:pPr>
+        <w:ind w:left="360" w:hanging="360"/>
+        <w:jc w:val="both"/>
+      </w:pPr>
+      <w:r>
+        <w:t xml:space="preserve">[8] </w:t>
+      </w:r>
+      <w:r>
+        <w:t>Goodrich, Planar separators and parallel polygon triangulation, J. Comput. System Sci. 51, 374</w:t>
+      </w:r>
+      <w:r>
+        <w:t>–</w:t>
+      </w:r>
+      <w:r>
+        <w:t>389</w:t>
+      </w:r>
+      <w:r>
+        <w:t>, 1995</w:t>
+      </w:r>
+      <w:r>
+        <w:t>.</w:t>
+      </w:r>
+    </w:p>
+    <w:p>
+      <w:pPr>
+        <w:ind w:left="360" w:hanging="360"/>
+        <w:jc w:val="both"/>
+      </w:pPr>
+      <w:r>
+        <w:t xml:space="preserve">[9] </w:t>
+      </w:r>
+      <w:r>
+        <w:t xml:space="preserve">Klein, Multiple-source shortest paths in planar graphs, </w:t>
+      </w:r>
+      <w:r>
+        <w:t>Proceedings of</w:t>
+      </w:r>
+      <w:r>
+        <w:t xml:space="preserve"> 16th ACM-SIAM Symposium on Discrete Algorithms</w:t>
+      </w:r>
+      <w:r>
         <w:t xml:space="preserve">, </w:t>
       </w:r>
-      <w:proofErr w:type="gramStart"/>
-      <w:r>
-        <w:t>Finding</w:t>
-      </w:r>
-      <w:proofErr w:type="gramEnd"/>
-      <w:r>
-        <w:t xml:space="preserve"> small simple cycle separator</w:t>
-      </w:r>
-      <w:r>
-        <w:t>s for 2-connected planar graphs,</w:t>
-      </w:r>
-      <w:r>
-        <w:t xml:space="preserve"> Journal of Computer and System Sciences, 32 </w:t>
-      </w:r>
-      <w:r>
-        <w:t>(3): 265–279</w:t>
-      </w:r>
-      <w:r>
-        <w:t>, 1986</w:t>
+      <w:r>
+        <w:t>146-155</w:t>
+      </w:r>
+      <w:r>
+        <w:t>, 2005</w:t>
       </w:r>
     </w:p>
     <w:p>
@@ -7424,36 +7484,28 @@
         <w:jc w:val="both"/>
       </w:pPr>
       <w:r>
-        <w:t xml:space="preserve">[6] </w:t>
-      </w:r>
-      <w:proofErr w:type="spellStart"/>
-      <w:r>
-        <w:t>Djidjev</w:t>
-      </w:r>
-      <w:proofErr w:type="spellEnd"/>
-      <w:r>
-        <w:t>,</w:t>
-      </w:r>
-      <w:r>
-        <w:t xml:space="preserve"> </w:t>
-      </w:r>
-      <w:r>
-        <w:t xml:space="preserve">Venkatesan, </w:t>
-      </w:r>
-      <w:r>
-        <w:t>Reduced constants fo</w:t>
-      </w:r>
-      <w:r>
-        <w:t>r simple cycle graph separation</w:t>
-      </w:r>
-      <w:r>
-        <w:t xml:space="preserve">, Acta Informatica, 34 </w:t>
-      </w:r>
-      <w:r>
-        <w:t>(3): 231–243</w:t>
-      </w:r>
-      <w:r>
-        <w:t>, 1997.</w:t>
+        <w:t xml:space="preserve">[10] </w:t>
+      </w:r>
+      <w:r>
+        <w:t>Klein, Rao, Rauch, Subramanian</w:t>
+      </w:r>
+      <w:r>
+        <w:t xml:space="preserve">, </w:t>
+      </w:r>
+      <w:r>
+        <w:t>Faster shortest-pa</w:t>
+      </w:r>
+      <w:r>
+        <w:t>th algorithms for planar graphs</w:t>
+      </w:r>
+      <w:r>
+        <w:t xml:space="preserve">, </w:t>
+      </w:r>
+      <w:r>
+        <w:t>Journal of Computer and System Sciences, 55 (1): 3–23</w:t>
+      </w:r>
+      <w:r>
+        <w:t>, 1997</w:t>
       </w:r>
     </w:p>
     <w:p>
@@ -7462,22 +7514,25 @@
         <w:jc w:val="both"/>
       </w:pPr>
       <w:r>
-        <w:t xml:space="preserve">[7] </w:t>
-      </w:r>
-      <w:r>
-        <w:t>Frederickson</w:t>
-      </w:r>
-      <w:r>
-        <w:t>,</w:t>
-      </w:r>
-      <w:r>
-        <w:t xml:space="preserve"> Fast algorithms for shortest paths in planar graphs, with applications, SIAM J.</w:t>
-      </w:r>
-      <w:r>
-        <w:t xml:space="preserve"> Computing, 1004-1022, 1987</w:t>
-      </w:r>
-      <w:r>
-        <w:t>.</w:t>
+        <w:t xml:space="preserve">[11] </w:t>
+      </w:r>
+      <w:r>
+        <w:t xml:space="preserve">Erickson. </w:t>
+      </w:r>
+      <w:r>
+        <w:t>Maximum Flows and Parametric S</w:t>
+      </w:r>
+      <w:r>
+        <w:t>hortest Paths in Planar Graphs. Pro</w:t>
+      </w:r>
+      <w:r>
+        <w:t>ceedings of the 21st Annual ACM-SIAM S</w:t>
+      </w:r>
+      <w:r>
+        <w:t>ymposium on Discrete Algorithms, 794-804,</w:t>
+      </w:r>
+      <w:r>
+        <w:t xml:space="preserve"> 2010.</w:t>
       </w:r>
     </w:p>
     <w:p>
@@ -7486,30 +7541,10 @@
         <w:jc w:val="both"/>
       </w:pPr>
       <w:r>
-        <w:t xml:space="preserve">[8] </w:t>
-      </w:r>
-      <w:r>
-        <w:t xml:space="preserve">Goodrich, Planar separators and parallel polygon triangulation, J. </w:t>
-      </w:r>
-      <w:proofErr w:type="spellStart"/>
-      <w:r>
-        <w:t>Comput</w:t>
-      </w:r>
-      <w:proofErr w:type="spellEnd"/>
-      <w:r>
-        <w:t>. System Sci. 51, 374</w:t>
-      </w:r>
-      <w:r>
-        <w:t>–</w:t>
-      </w:r>
-      <w:r>
-        <w:t>389</w:t>
-      </w:r>
-      <w:r>
-        <w:t>, 1995</w:t>
-      </w:r>
-      <w:r>
-        <w:t>.</w:t>
+        <w:t xml:space="preserve">[12] </w:t>
+      </w:r>
+      <w:r>
+        <w:t xml:space="preserve">Martin Holzer, Frank Schulz, Dorothea Wagner, Grigorios Prasinos, and Christos D. Zaroliagis. Engineering planar separator algorithms. ACM Journal of Experimental Algorithmics 14 (2009), 5:1.5–5:1.31 </w:t>
       </w:r>
     </w:p>
     <w:p>
@@ -7518,25 +7553,10 @@
         <w:jc w:val="both"/>
       </w:pPr>
       <w:r>
-        <w:t xml:space="preserve">[9] </w:t>
-      </w:r>
-      <w:r>
-        <w:t xml:space="preserve">Klein, Multiple-source shortest paths in planar graphs, </w:t>
-      </w:r>
-      <w:r>
-        <w:t>Proceedings of</w:t>
-      </w:r>
-      <w:r>
-        <w:t xml:space="preserve"> 16th ACM-SIAM Symposium on Discrete Algorithms</w:t>
-      </w:r>
-      <w:r>
-        <w:t xml:space="preserve">, </w:t>
-      </w:r>
-      <w:r>
-        <w:t>146-155</w:t>
-      </w:r>
-      <w:r>
-        <w:t>, 2005</w:t>
+        <w:t xml:space="preserve">[13] </w:t>
+      </w:r>
+      <w:r>
+        <w:t xml:space="preserve">Eli Fox-Epstein, Shay Mozes, Phitchaya Mangpo Phothilimthana, and Christian Sommer. 2016. Short and simple cycle separators in planar graphs. J. Exp. Algorithmics 21, 2, Article 2.2 </w:t>
       </w:r>
     </w:p>
     <w:p>
@@ -7545,28 +7565,7 @@
         <w:jc w:val="both"/>
       </w:pPr>
       <w:r>
-        <w:t xml:space="preserve">[10] </w:t>
-      </w:r>
-      <w:r>
-        <w:t>Klein, Rao, Rauch, Subramanian</w:t>
-      </w:r>
-      <w:r>
-        <w:t xml:space="preserve">, </w:t>
-      </w:r>
-      <w:r>
-        <w:t>Faster shortest-pa</w:t>
-      </w:r>
-      <w:r>
-        <w:t>th algorithms for planar graphs</w:t>
-      </w:r>
-      <w:r>
-        <w:t xml:space="preserve">, </w:t>
-      </w:r>
-      <w:r>
-        <w:t>Journal of Computer and System Sciences, 55 (1): 3–23</w:t>
-      </w:r>
-      <w:r>
-        <w:t>, 1997</w:t>
+        <w:t>[Sariel] Sariel Har-Peled, Amir Nayyeri. A simple algorithm for computing a cycle separator</w:t>
       </w:r>
     </w:p>
     <w:p>
@@ -7574,123 +7573,6 @@
         <w:ind w:left="360" w:hanging="360"/>
         <w:jc w:val="both"/>
       </w:pPr>
-      <w:r>
-        <w:t xml:space="preserve">[11] </w:t>
-      </w:r>
-      <w:r>
-        <w:t xml:space="preserve">Erickson. </w:t>
-      </w:r>
-      <w:r>
-        <w:t>Maximum Flows and Parametric S</w:t>
-      </w:r>
-      <w:r>
-        <w:t>hortest Paths in Planar Graphs. Pro</w:t>
-      </w:r>
-      <w:r>
-        <w:t>ceedings of the 21st Annual ACM-SIAM S</w:t>
-      </w:r>
-      <w:r>
-        <w:t>ymposium on Discrete Algorithms, 794-804,</w:t>
-      </w:r>
-      <w:r>
-        <w:t xml:space="preserve"> 2010.</w:t>
-      </w:r>
-    </w:p>
-    <w:p>
-      <w:pPr>
-        <w:ind w:left="360" w:hanging="360"/>
-        <w:jc w:val="both"/>
-      </w:pPr>
-      <w:r>
-        <w:t xml:space="preserve">[12] </w:t>
-      </w:r>
-      <w:r>
-        <w:t xml:space="preserve">Martin Holzer, Frank Schulz, Dorothea Wagner, </w:t>
-      </w:r>
-      <w:proofErr w:type="spellStart"/>
-      <w:r>
-        <w:t>Grigorios</w:t>
-      </w:r>
-      <w:proofErr w:type="spellEnd"/>
-      <w:r>
-        <w:t xml:space="preserve"> </w:t>
-      </w:r>
-      <w:proofErr w:type="spellStart"/>
-      <w:r>
-        <w:t>Prasinos</w:t>
-      </w:r>
-      <w:proofErr w:type="spellEnd"/>
-      <w:r>
-        <w:t xml:space="preserve">, and Christos D. </w:t>
-      </w:r>
-      <w:proofErr w:type="spellStart"/>
-      <w:r>
-        <w:t>Zaroliagis</w:t>
-      </w:r>
-      <w:proofErr w:type="spellEnd"/>
-      <w:r>
-        <w:t xml:space="preserve">. 2009. Engineering planar separator algorithms. ACM Journal of Experimental </w:t>
-      </w:r>
-      <w:proofErr w:type="spellStart"/>
-      <w:r>
-        <w:t>Algorithmics</w:t>
-      </w:r>
-      <w:proofErr w:type="spellEnd"/>
-      <w:r>
-        <w:t xml:space="preserve"> 14 (2009), 5:1.5–5:1.31 </w:t>
-      </w:r>
-    </w:p>
-    <w:p>
-      <w:pPr>
-        <w:ind w:left="360" w:hanging="360"/>
-        <w:jc w:val="both"/>
-      </w:pPr>
-      <w:r>
-        <w:t xml:space="preserve">[13] </w:t>
-      </w:r>
-      <w:r>
-        <w:t xml:space="preserve">Eli Fox-Epstein, Shay </w:t>
-      </w:r>
-      <w:proofErr w:type="spellStart"/>
-      <w:r>
-        <w:t>Mozes</w:t>
-      </w:r>
-      <w:proofErr w:type="spellEnd"/>
-      <w:r>
-        <w:t xml:space="preserve">, </w:t>
-      </w:r>
-      <w:proofErr w:type="spellStart"/>
-      <w:r>
-        <w:t>Phitchaya</w:t>
-      </w:r>
-      <w:proofErr w:type="spellEnd"/>
-      <w:r>
-        <w:t xml:space="preserve"> </w:t>
-      </w:r>
-      <w:proofErr w:type="spellStart"/>
-      <w:r>
-        <w:t>Mangpo</w:t>
-      </w:r>
-      <w:proofErr w:type="spellEnd"/>
-      <w:r>
-        <w:t xml:space="preserve"> </w:t>
-      </w:r>
-      <w:proofErr w:type="spellStart"/>
-      <w:r>
-        <w:t>Phothilimthana</w:t>
-      </w:r>
-      <w:proofErr w:type="spellEnd"/>
-      <w:r>
-        <w:t xml:space="preserve">, and Christian Sommer. 2016. Short and simple cycle separators in planar graphs. J. Exp. </w:t>
-      </w:r>
-      <w:proofErr w:type="spellStart"/>
-      <w:r>
-        <w:t>Algorithmics</w:t>
-      </w:r>
-      <w:proofErr w:type="spellEnd"/>
-      <w:r>
-        <w:t xml:space="preserve"> 21, 2, Article 2.2 </w:t>
-      </w:r>
     </w:p>
     <w:p>
       <w:pPr>
@@ -9562,7 +9444,7 @@
   <w:rsids>
     <w:rsidRoot w:val="000D02DB"/>
     <w:rsid w:val="000D02DB"/>
-    <w:rsid w:val="00824F60"/>
+    <w:rsid w:val="007D56F6"/>
   </w:rsids>
   <m:mathPr>
     <m:mathFont m:val="Cambria Math"/>
@@ -10292,7 +10174,7 @@
 </file>
 
 <file path=customXml/itemProps1.xml><?xml version="1.0" encoding="utf-8"?>
-<ds:datastoreItem xmlns:ds="http://schemas.openxmlformats.org/officeDocument/2006/customXml" ds:itemID="{CC00CC5F-CCA9-2B40-AE4F-2D90E290CCCE}">
+<ds:datastoreItem xmlns:ds="http://schemas.openxmlformats.org/officeDocument/2006/customXml" ds:itemID="{822DEBC4-AF5E-6846-A257-A223FA872853}">
   <ds:schemaRefs>
     <ds:schemaRef ds:uri="http://schemas.openxmlformats.org/officeDocument/2006/bibliography"/>
   </ds:schemaRefs>

</xml_diff>